<commit_message>
Updated BNF description order.
</commit_message>
<xml_diff>
--- a/project_report.docx
+++ b/project_report.docx
@@ -215,6 +215,15 @@
         </w:rPr>
         <w:t>++.</w:t>
       </w:r>
+    </w:p>
+    <w:p>
+      <w:pPr>
+        <w:ind w:left="360"/>
+        <w:jc w:val="both"/>
+        <w:rPr>
+          <w:rFonts w:ascii="Times New Roman" w:hAnsi="Times New Roman" w:cs="Times New Roman"/>
+        </w:rPr>
+      </w:pPr>
     </w:p>
     <w:p>
       <w:pPr>
@@ -1573,6 +1582,66 @@
     <w:p>
       <w:pPr>
         <w:pStyle w:val="ListeParagraf"/>
+        <w:ind w:left="360"/>
+        <w:jc w:val="both"/>
+        <w:rPr>
+          <w:rFonts w:ascii="Times New Roman" w:hAnsi="Times New Roman" w:cs="Times New Roman"/>
+          <w:b/>
+          <w:bCs/>
+        </w:rPr>
+      </w:pPr>
+    </w:p>
+    <w:p>
+      <w:pPr>
+        <w:pStyle w:val="ListeParagraf"/>
+        <w:ind w:left="360"/>
+        <w:jc w:val="both"/>
+        <w:rPr>
+          <w:rFonts w:ascii="Times New Roman" w:hAnsi="Times New Roman" w:cs="Times New Roman"/>
+          <w:b/>
+          <w:bCs/>
+        </w:rPr>
+      </w:pPr>
+    </w:p>
+    <w:p>
+      <w:pPr>
+        <w:pStyle w:val="ListeParagraf"/>
+        <w:ind w:left="360"/>
+        <w:jc w:val="both"/>
+        <w:rPr>
+          <w:rFonts w:ascii="Times New Roman" w:hAnsi="Times New Roman" w:cs="Times New Roman"/>
+          <w:b/>
+          <w:bCs/>
+        </w:rPr>
+      </w:pPr>
+    </w:p>
+    <w:p>
+      <w:pPr>
+        <w:pStyle w:val="ListeParagraf"/>
+        <w:ind w:left="360"/>
+        <w:jc w:val="both"/>
+        <w:rPr>
+          <w:rFonts w:ascii="Times New Roman" w:hAnsi="Times New Roman" w:cs="Times New Roman"/>
+          <w:b/>
+          <w:bCs/>
+        </w:rPr>
+      </w:pPr>
+    </w:p>
+    <w:p>
+      <w:pPr>
+        <w:pStyle w:val="ListeParagraf"/>
+        <w:ind w:left="360"/>
+        <w:jc w:val="both"/>
+        <w:rPr>
+          <w:rFonts w:ascii="Times New Roman" w:hAnsi="Times New Roman" w:cs="Times New Roman"/>
+          <w:b/>
+          <w:bCs/>
+        </w:rPr>
+      </w:pPr>
+    </w:p>
+    <w:p>
+      <w:pPr>
+        <w:pStyle w:val="ListeParagraf"/>
         <w:numPr>
           <w:ilvl w:val="0"/>
           <w:numId w:val="2"/>
@@ -1594,6 +1663,7 @@
           <w:sz w:val="24"/>
           <w:szCs w:val="24"/>
         </w:rPr>
+        <w:lastRenderedPageBreak/>
         <w:t>Construct Explanations</w:t>
       </w:r>
     </w:p>
@@ -1608,35 +1678,55 @@
         <w:jc w:val="both"/>
         <w:rPr>
           <w:rFonts w:ascii="Times New Roman" w:hAnsi="Times New Roman" w:cs="Times New Roman"/>
-          <w:b/>
-          <w:bCs/>
-        </w:rPr>
-      </w:pPr>
-      <w:proofErr w:type="spellStart"/>
-      <w:r>
-        <w:rPr>
-          <w:rFonts w:ascii="Times New Roman" w:hAnsi="Times New Roman" w:cs="Times New Roman"/>
-          <w:b/>
-          <w:bCs/>
-        </w:rPr>
-        <w:t>statement_list</w:t>
-      </w:r>
-      <w:proofErr w:type="spellEnd"/>
-    </w:p>
-    <w:p>
-      <w:pPr>
-        <w:pStyle w:val="ListeParagraf"/>
-        <w:ind w:left="360"/>
-        <w:jc w:val="both"/>
-        <w:rPr>
-          <w:rFonts w:ascii="Times New Roman" w:hAnsi="Times New Roman" w:cs="Times New Roman"/>
-        </w:rPr>
-      </w:pPr>
-      <w:r>
-        <w:rPr>
-          <w:rFonts w:ascii="Times New Roman" w:hAnsi="Times New Roman" w:cs="Times New Roman"/>
-        </w:rPr>
-        <w:t>This is the starting token for BNF description. It represents the whole file and it is described as the combination of statements used within code. Uses right recursion for combinations.</w:t>
+        </w:rPr>
+      </w:pPr>
+      <w:r>
+        <w:rPr>
+          <w:rFonts w:ascii="Times New Roman" w:hAnsi="Times New Roman" w:cs="Times New Roman"/>
+          <w:b/>
+          <w:bCs/>
+        </w:rPr>
+        <w:t>program</w:t>
+      </w:r>
+    </w:p>
+    <w:p>
+      <w:pPr>
+        <w:pStyle w:val="ListeParagraf"/>
+        <w:ind w:left="360"/>
+        <w:jc w:val="both"/>
+        <w:rPr>
+          <w:rFonts w:ascii="Times New Roman" w:hAnsi="Times New Roman" w:cs="Times New Roman"/>
+        </w:rPr>
+      </w:pPr>
+      <w:r>
+        <w:rPr>
+          <w:rFonts w:ascii="Times New Roman" w:hAnsi="Times New Roman" w:cs="Times New Roman"/>
+        </w:rPr>
+        <w:t>This is the starting token for BNF description. It represents the whole file and it is described as the combination of</w:t>
+      </w:r>
+      <w:r>
+        <w:rPr>
+          <w:rFonts w:ascii="Times New Roman" w:hAnsi="Times New Roman" w:cs="Times New Roman"/>
+        </w:rPr>
+        <w:t xml:space="preserve"> functional</w:t>
+      </w:r>
+      <w:r>
+        <w:rPr>
+          <w:rFonts w:ascii="Times New Roman" w:hAnsi="Times New Roman" w:cs="Times New Roman"/>
+        </w:rPr>
+        <w:t xml:space="preserve"> statements </w:t>
+      </w:r>
+      <w:r>
+        <w:rPr>
+          <w:rFonts w:ascii="Times New Roman" w:hAnsi="Times New Roman" w:cs="Times New Roman"/>
+        </w:rPr>
+        <w:t xml:space="preserve">and documentation comments </w:t>
+      </w:r>
+      <w:r>
+        <w:rPr>
+          <w:rFonts w:ascii="Times New Roman" w:hAnsi="Times New Roman" w:cs="Times New Roman"/>
+        </w:rPr>
+        <w:t>used within code. Uses right recursion for combinations.</w:t>
       </w:r>
     </w:p>
     <w:p>
@@ -1670,52 +1760,29 @@
         </w:rPr>
         <w:t>tatement</w:t>
       </w:r>
-    </w:p>
-    <w:p>
-      <w:pPr>
-        <w:pStyle w:val="ListeParagraf"/>
-        <w:ind w:left="360"/>
-        <w:jc w:val="both"/>
-        <w:rPr>
-          <w:rFonts w:ascii="Times New Roman" w:hAnsi="Times New Roman" w:cs="Times New Roman"/>
-          <w:bCs/>
-        </w:rPr>
-      </w:pPr>
-      <w:r>
-        <w:rPr>
-          <w:rFonts w:ascii="Times New Roman" w:hAnsi="Times New Roman" w:cs="Times New Roman"/>
-          <w:bCs/>
-        </w:rPr>
-        <w:lastRenderedPageBreak/>
-        <w:t xml:space="preserve">A statement is the largest </w:t>
-      </w:r>
-      <w:r>
-        <w:rPr>
-          <w:rFonts w:ascii="Times New Roman" w:hAnsi="Times New Roman" w:cs="Times New Roman"/>
-          <w:bCs/>
-        </w:rPr>
-        <w:t>building element</w:t>
-      </w:r>
-      <w:r>
-        <w:rPr>
-          <w:rFonts w:ascii="Times New Roman" w:hAnsi="Times New Roman" w:cs="Times New Roman"/>
-          <w:bCs/>
-        </w:rPr>
-        <w:t xml:space="preserve">. It is a part of the code that uses </w:t>
-      </w:r>
-      <w:r>
-        <w:rPr>
-          <w:rFonts w:ascii="Times New Roman" w:hAnsi="Times New Roman" w:cs="Times New Roman"/>
-          <w:bCs/>
-        </w:rPr>
-        <w:t>/ generates / stores data.</w:t>
-      </w:r>
-      <w:r>
-        <w:rPr>
-          <w:rFonts w:ascii="Times New Roman" w:hAnsi="Times New Roman" w:cs="Times New Roman"/>
-          <w:bCs/>
-        </w:rPr>
-        <w:t xml:space="preserve"> They can consist of single lines or single lines. They are divided into two categories depending on their return value. They should always be closed using a semicolon.</w:t>
+      <w:r>
+        <w:rPr>
+          <w:rFonts w:ascii="Times New Roman" w:hAnsi="Times New Roman" w:cs="Times New Roman"/>
+          <w:b/>
+          <w:bCs/>
+        </w:rPr>
+        <w:t>_list</w:t>
+      </w:r>
+    </w:p>
+    <w:p>
+      <w:pPr>
+        <w:pStyle w:val="ListeParagraf"/>
+        <w:ind w:left="360"/>
+        <w:jc w:val="both"/>
+        <w:rPr>
+          <w:rFonts w:ascii="Times New Roman" w:hAnsi="Times New Roman" w:cs="Times New Roman"/>
+        </w:rPr>
+      </w:pPr>
+      <w:r>
+        <w:rPr>
+          <w:rFonts w:ascii="Times New Roman" w:hAnsi="Times New Roman" w:cs="Times New Roman"/>
+        </w:rPr>
+        <w:t>A list of functional statements inside the program.</w:t>
       </w:r>
     </w:p>
     <w:p>
@@ -1733,31 +1800,66 @@
           <w:bCs/>
         </w:rPr>
       </w:pPr>
-      <w:proofErr w:type="spellStart"/>
-      <w:r>
-        <w:rPr>
-          <w:rFonts w:ascii="Times New Roman" w:hAnsi="Times New Roman" w:cs="Times New Roman"/>
-          <w:b/>
-          <w:bCs/>
-        </w:rPr>
-        <w:t>void_statement</w:t>
-      </w:r>
-      <w:proofErr w:type="spellEnd"/>
-    </w:p>
-    <w:p>
-      <w:pPr>
-        <w:pStyle w:val="ListeParagraf"/>
-        <w:ind w:left="360"/>
-        <w:jc w:val="both"/>
-        <w:rPr>
-          <w:rFonts w:ascii="Times New Roman" w:hAnsi="Times New Roman" w:cs="Times New Roman"/>
-        </w:rPr>
-      </w:pPr>
-      <w:r>
-        <w:rPr>
-          <w:rFonts w:ascii="Times New Roman" w:hAnsi="Times New Roman" w:cs="Times New Roman"/>
-        </w:rPr>
-        <w:t>A void statement is a statement that has no return value. Those statements can’t be used in places that require a value return.</w:t>
+      <w:r>
+        <w:rPr>
+          <w:rFonts w:ascii="Times New Roman" w:hAnsi="Times New Roman" w:cs="Times New Roman"/>
+          <w:b/>
+          <w:bCs/>
+        </w:rPr>
+        <w:t>statement</w:t>
+      </w:r>
+    </w:p>
+    <w:p>
+      <w:pPr>
+        <w:pStyle w:val="ListeParagraf"/>
+        <w:ind w:left="360"/>
+        <w:jc w:val="both"/>
+        <w:rPr>
+          <w:rFonts w:ascii="Times New Roman" w:hAnsi="Times New Roman" w:cs="Times New Roman"/>
+          <w:bCs/>
+        </w:rPr>
+      </w:pPr>
+      <w:r>
+        <w:rPr>
+          <w:rFonts w:ascii="Times New Roman" w:hAnsi="Times New Roman" w:cs="Times New Roman"/>
+          <w:bCs/>
+        </w:rPr>
+        <w:t xml:space="preserve">A statement is the largest </w:t>
+      </w:r>
+      <w:r>
+        <w:rPr>
+          <w:rFonts w:ascii="Times New Roman" w:hAnsi="Times New Roman" w:cs="Times New Roman"/>
+          <w:bCs/>
+        </w:rPr>
+        <w:t xml:space="preserve">functional </w:t>
+      </w:r>
+      <w:r>
+        <w:rPr>
+          <w:rFonts w:ascii="Times New Roman" w:hAnsi="Times New Roman" w:cs="Times New Roman"/>
+          <w:bCs/>
+        </w:rPr>
+        <w:t>building element</w:t>
+      </w:r>
+      <w:r>
+        <w:rPr>
+          <w:rFonts w:ascii="Times New Roman" w:hAnsi="Times New Roman" w:cs="Times New Roman"/>
+          <w:bCs/>
+        </w:rPr>
+        <w:t xml:space="preserve">. They can consist of single lines or </w:t>
+      </w:r>
+      <w:r>
+        <w:rPr>
+          <w:rFonts w:ascii="Times New Roman" w:hAnsi="Times New Roman" w:cs="Times New Roman"/>
+          <w:bCs/>
+        </w:rPr>
+        <w:t xml:space="preserve">multiple </w:t>
+      </w:r>
+      <w:r>
+        <w:rPr>
+          <w:rFonts w:ascii="Times New Roman" w:hAnsi="Times New Roman" w:cs="Times New Roman"/>
+          <w:bCs/>
+        </w:rPr>
+        <w:t>lines. They are divided into two categories depending on their return value. They should always be closed using a semicolon.</w:t>
       </w:r>
     </w:p>
     <w:p>
@@ -1775,30 +1877,29 @@
           <w:bCs/>
         </w:rPr>
       </w:pPr>
-      <w:proofErr w:type="spellStart"/>
-      <w:r>
-        <w:rPr>
-          <w:rFonts w:ascii="Times New Roman" w:hAnsi="Times New Roman" w:cs="Times New Roman"/>
-          <w:b/>
-          <w:bCs/>
-        </w:rPr>
-        <w:t>value_statement</w:t>
-      </w:r>
-      <w:proofErr w:type="spellEnd"/>
-    </w:p>
-    <w:p>
-      <w:pPr>
-        <w:pStyle w:val="ListeParagraf"/>
-        <w:ind w:left="360"/>
-        <w:rPr>
-          <w:rFonts w:ascii="Times New Roman" w:hAnsi="Times New Roman" w:cs="Times New Roman"/>
-        </w:rPr>
-      </w:pPr>
-      <w:r>
-        <w:rPr>
-          <w:rFonts w:ascii="Times New Roman" w:hAnsi="Times New Roman" w:cs="Times New Roman"/>
-        </w:rPr>
-        <w:t>A value statement is a statement that has return value. Those statements represent different types of values from different sets. They can be used in places that require a re</w:t>
+      <w:r>
+        <w:rPr>
+          <w:rFonts w:ascii="Times New Roman" w:hAnsi="Times New Roman" w:cs="Times New Roman"/>
+          <w:b/>
+          <w:bCs/>
+        </w:rPr>
+        <w:t>comment_list</w:t>
+      </w:r>
+    </w:p>
+    <w:p>
+      <w:pPr>
+        <w:pStyle w:val="ListeParagraf"/>
+        <w:ind w:left="360"/>
+        <w:jc w:val="both"/>
+        <w:rPr>
+          <w:rFonts w:ascii="Times New Roman" w:hAnsi="Times New Roman" w:cs="Times New Roman"/>
+        </w:rPr>
+      </w:pPr>
+      <w:r>
+        <w:rPr>
+          <w:rFonts w:ascii="Times New Roman" w:hAnsi="Times New Roman" w:cs="Times New Roman"/>
+        </w:rPr>
+        <w:t>A list of nonfunctional documentation comments inside the program.</w:t>
       </w:r>
     </w:p>
     <w:p>
@@ -1838,21 +1939,43 @@
         <w:rPr>
           <w:rFonts w:ascii="Times New Roman" w:hAnsi="Times New Roman" w:cs="Times New Roman"/>
         </w:rPr>
-        <w:t xml:space="preserve">A comment is a special type of void statement. Those type of statements are non-functional and are meant to be used for documentation / explanation purposes of the code. Comments can only be </w:t>
-      </w:r>
-      <w:proofErr w:type="spellStart"/>
-      <w:r>
-        <w:rPr>
-          <w:rFonts w:ascii="Times New Roman" w:hAnsi="Times New Roman" w:cs="Times New Roman"/>
-        </w:rPr>
-        <w:t>iniated</w:t>
-      </w:r>
-      <w:proofErr w:type="spellEnd"/>
-      <w:r>
-        <w:rPr>
-          <w:rFonts w:ascii="Times New Roman" w:hAnsi="Times New Roman" w:cs="Times New Roman"/>
-        </w:rPr>
-        <w:t xml:space="preserve"> by the // symbol and they can’t be longer than a line.</w:t>
+        <w:t xml:space="preserve">A comment is a </w:t>
+      </w:r>
+      <w:r>
+        <w:rPr>
+          <w:rFonts w:ascii="Times New Roman" w:hAnsi="Times New Roman" w:cs="Times New Roman"/>
+        </w:rPr>
+        <w:t>terminal</w:t>
+      </w:r>
+      <w:r>
+        <w:rPr>
+          <w:rFonts w:ascii="Times New Roman" w:hAnsi="Times New Roman" w:cs="Times New Roman"/>
+        </w:rPr>
+        <w:t xml:space="preserve">. </w:t>
+      </w:r>
+      <w:r>
+        <w:rPr>
+          <w:rFonts w:ascii="Times New Roman" w:hAnsi="Times New Roman" w:cs="Times New Roman"/>
+        </w:rPr>
+        <w:t>They</w:t>
+      </w:r>
+      <w:r>
+        <w:rPr>
+          <w:rFonts w:ascii="Times New Roman" w:hAnsi="Times New Roman" w:cs="Times New Roman"/>
+        </w:rPr>
+        <w:t xml:space="preserve"> are non-functional and are meant to be used for documentation / explanation purposes of the code. Comments can only be ini</w:t>
+      </w:r>
+      <w:r>
+        <w:rPr>
+          <w:rFonts w:ascii="Times New Roman" w:hAnsi="Times New Roman" w:cs="Times New Roman"/>
+        </w:rPr>
+        <w:t>ti</w:t>
+      </w:r>
+      <w:r>
+        <w:rPr>
+          <w:rFonts w:ascii="Times New Roman" w:hAnsi="Times New Roman" w:cs="Times New Roman"/>
+        </w:rPr>
+        <w:t>ated by the // symbol and they can’t be longer than a line.</w:t>
       </w:r>
     </w:p>
     <w:p>
@@ -1876,33 +1999,47 @@
           <w:b/>
           <w:bCs/>
         </w:rPr>
-        <w:t>t</w:t>
-      </w:r>
-      <w:r>
-        <w:rPr>
-          <w:rFonts w:ascii="Times New Roman" w:hAnsi="Times New Roman" w:cs="Times New Roman"/>
-          <w:b/>
-          <w:bCs/>
-        </w:rPr>
-        <w:t>ext</w:t>
-      </w:r>
-    </w:p>
-    <w:p>
-      <w:pPr>
-        <w:pStyle w:val="ListeParagraf"/>
-        <w:ind w:left="360"/>
-        <w:jc w:val="both"/>
-        <w:rPr>
-          <w:rFonts w:ascii="Times New Roman" w:hAnsi="Times New Roman" w:cs="Times New Roman"/>
-          <w:b/>
-          <w:bCs/>
-        </w:rPr>
-      </w:pPr>
-      <w:r>
-        <w:rPr>
-          <w:rFonts w:ascii="Times New Roman" w:hAnsi="Times New Roman" w:cs="Times New Roman"/>
-        </w:rPr>
-        <w:t>A text is a set of ASCII characters including white space. They are used within comments only. Every character can be used inside text.</w:t>
+        <w:t>void_statement</w:t>
+      </w:r>
+    </w:p>
+    <w:p>
+      <w:pPr>
+        <w:pStyle w:val="ListeParagraf"/>
+        <w:ind w:left="360"/>
+        <w:jc w:val="both"/>
+        <w:rPr>
+          <w:rFonts w:ascii="Times New Roman" w:hAnsi="Times New Roman" w:cs="Times New Roman"/>
+        </w:rPr>
+      </w:pPr>
+      <w:r>
+        <w:rPr>
+          <w:rFonts w:ascii="Times New Roman" w:hAnsi="Times New Roman" w:cs="Times New Roman"/>
+        </w:rPr>
+        <w:t xml:space="preserve">A void statement is a statement that has no return value. </w:t>
+      </w:r>
+      <w:r>
+        <w:rPr>
+          <w:rFonts w:ascii="Times New Roman" w:hAnsi="Times New Roman" w:cs="Times New Roman"/>
+        </w:rPr>
+        <w:t xml:space="preserve">It is a set </w:t>
+      </w:r>
+      <w:r>
+        <w:rPr>
+          <w:rFonts w:ascii="Times New Roman" w:hAnsi="Times New Roman" w:cs="Times New Roman"/>
+        </w:rPr>
+        <w:t xml:space="preserve">of if statements, for and while loops, function definitions, variable type definitions and some reserved keywords. </w:t>
+      </w:r>
+      <w:r>
+        <w:rPr>
+          <w:rFonts w:ascii="Times New Roman" w:hAnsi="Times New Roman" w:cs="Times New Roman"/>
+        </w:rPr>
+        <w:t>Those statements can’t be used in places that require a value return.</w:t>
+      </w:r>
+      <w:r>
+        <w:rPr>
+          <w:rFonts w:ascii="Times New Roman" w:hAnsi="Times New Roman" w:cs="Times New Roman"/>
+        </w:rPr>
+        <w:t xml:space="preserve"> </w:t>
       </w:r>
     </w:p>
     <w:p>
@@ -1920,31 +2057,49 @@
           <w:bCs/>
         </w:rPr>
       </w:pPr>
-      <w:proofErr w:type="spellStart"/>
-      <w:r>
-        <w:rPr>
-          <w:rFonts w:ascii="Times New Roman" w:hAnsi="Times New Roman" w:cs="Times New Roman"/>
-          <w:b/>
-          <w:bCs/>
-        </w:rPr>
-        <w:t>conditional_statement</w:t>
-      </w:r>
-      <w:proofErr w:type="spellEnd"/>
-    </w:p>
-    <w:p>
-      <w:pPr>
-        <w:pStyle w:val="ListeParagraf"/>
-        <w:ind w:left="360"/>
-        <w:jc w:val="both"/>
-        <w:rPr>
-          <w:rFonts w:ascii="Times New Roman" w:hAnsi="Times New Roman" w:cs="Times New Roman"/>
-        </w:rPr>
-      </w:pPr>
-      <w:r>
-        <w:rPr>
-          <w:rFonts w:ascii="Times New Roman" w:hAnsi="Times New Roman" w:cs="Times New Roman"/>
-        </w:rPr>
-        <w:t xml:space="preserve">A conditional statement is a void statement that uses decision making to run or not run another statement. They take value statements as input to decide whether the given statement will be run or not. They are always initiated by the if keyword. The end of the condition and start of the conditioned statement is initiated by the do keyword. </w:t>
+      <w:r>
+        <w:rPr>
+          <w:rFonts w:ascii="Times New Roman" w:hAnsi="Times New Roman" w:cs="Times New Roman"/>
+          <w:b/>
+          <w:bCs/>
+        </w:rPr>
+        <w:t>if</w:t>
+      </w:r>
+      <w:r>
+        <w:rPr>
+          <w:rFonts w:ascii="Times New Roman" w:hAnsi="Times New Roman" w:cs="Times New Roman"/>
+          <w:b/>
+          <w:bCs/>
+        </w:rPr>
+        <w:t>_statement</w:t>
+      </w:r>
+    </w:p>
+    <w:p>
+      <w:pPr>
+        <w:pStyle w:val="ListeParagraf"/>
+        <w:ind w:left="360"/>
+        <w:jc w:val="both"/>
+        <w:rPr>
+          <w:rFonts w:ascii="Times New Roman" w:hAnsi="Times New Roman" w:cs="Times New Roman"/>
+        </w:rPr>
+      </w:pPr>
+      <w:r>
+        <w:rPr>
+          <w:rFonts w:ascii="Times New Roman" w:hAnsi="Times New Roman" w:cs="Times New Roman"/>
+        </w:rPr>
+        <w:t>A</w:t>
+      </w:r>
+      <w:r>
+        <w:rPr>
+          <w:rFonts w:ascii="Times New Roman" w:hAnsi="Times New Roman" w:cs="Times New Roman"/>
+        </w:rPr>
+        <w:t>n if</w:t>
+      </w:r>
+      <w:r>
+        <w:rPr>
+          <w:rFonts w:ascii="Times New Roman" w:hAnsi="Times New Roman" w:cs="Times New Roman"/>
+        </w:rPr>
+        <w:t xml:space="preserve"> statement is a void statement that uses decision making to run or not run another statement. They take value statements as input to decide whether the given statement will be run or not. They are always initiated by the if keyword. The end of the condition and start of the conditioned statement is initiated by the do keyword. </w:t>
       </w:r>
       <w:r>
         <w:rPr>
@@ -2028,7 +2183,6 @@
           <w:bCs/>
         </w:rPr>
       </w:pPr>
-      <w:proofErr w:type="spellStart"/>
       <w:r>
         <w:rPr>
           <w:rFonts w:ascii="Times New Roman" w:hAnsi="Times New Roman" w:cs="Times New Roman"/>
@@ -2037,7 +2191,6 @@
         </w:rPr>
         <w:t>while_loop</w:t>
       </w:r>
-      <w:proofErr w:type="spellEnd"/>
     </w:p>
     <w:p>
       <w:pPr>
@@ -2070,7 +2223,6 @@
           <w:bCs/>
         </w:rPr>
       </w:pPr>
-      <w:proofErr w:type="spellStart"/>
       <w:r>
         <w:rPr>
           <w:rFonts w:ascii="Times New Roman" w:hAnsi="Times New Roman" w:cs="Times New Roman"/>
@@ -2079,34 +2231,6 @@
         </w:rPr>
         <w:t>for_loop</w:t>
       </w:r>
-      <w:proofErr w:type="spellEnd"/>
-    </w:p>
-    <w:p>
-      <w:pPr>
-        <w:pStyle w:val="ListeParagraf"/>
-        <w:ind w:left="360"/>
-        <w:jc w:val="both"/>
-        <w:rPr>
-          <w:rFonts w:ascii="Times New Roman" w:hAnsi="Times New Roman" w:cs="Times New Roman"/>
-        </w:rPr>
-      </w:pPr>
-      <w:r>
-        <w:rPr>
-          <w:rFonts w:ascii="Times New Roman" w:hAnsi="Times New Roman" w:cs="Times New Roman"/>
-        </w:rPr>
-        <w:t xml:space="preserve">This kind of loop is used when </w:t>
-      </w:r>
-    </w:p>
-    <w:p>
-      <w:pPr>
-        <w:ind w:left="360"/>
-        <w:jc w:val="both"/>
-        <w:rPr>
-          <w:rFonts w:ascii="Times New Roman" w:hAnsi="Times New Roman" w:cs="Times New Roman"/>
-          <w:b/>
-          <w:bCs/>
-        </w:rPr>
-      </w:pPr>
     </w:p>
     <w:p>
       <w:pPr>
@@ -2123,7 +2247,6 @@
           <w:bCs/>
         </w:rPr>
       </w:pPr>
-      <w:proofErr w:type="spellStart"/>
       <w:r>
         <w:rPr>
           <w:rFonts w:ascii="Times New Roman" w:hAnsi="Times New Roman" w:cs="Times New Roman"/>
@@ -2132,7 +2255,6 @@
         </w:rPr>
         <w:t>function_def</w:t>
       </w:r>
-      <w:proofErr w:type="spellEnd"/>
     </w:p>
     <w:p>
       <w:pPr>
@@ -2149,16 +2271,14 @@
           <w:bCs/>
         </w:rPr>
       </w:pPr>
-      <w:proofErr w:type="spellStart"/>
-      <w:r>
-        <w:rPr>
-          <w:rFonts w:ascii="Times New Roman" w:hAnsi="Times New Roman" w:cs="Times New Roman"/>
-          <w:b/>
-          <w:bCs/>
-        </w:rPr>
-        <w:t>function_call</w:t>
-      </w:r>
-      <w:proofErr w:type="spellEnd"/>
+      <w:r>
+        <w:rPr>
+          <w:rFonts w:ascii="Times New Roman" w:hAnsi="Times New Roman" w:cs="Times New Roman"/>
+          <w:b/>
+          <w:bCs/>
+        </w:rPr>
+        <w:t>variable_list</w:t>
+      </w:r>
     </w:p>
     <w:p>
       <w:pPr>
@@ -2181,7 +2301,7 @@
           <w:b/>
           <w:bCs/>
         </w:rPr>
-        <w:t>expression</w:t>
+        <w:t>type_def</w:t>
       </w:r>
     </w:p>
     <w:p>
@@ -2205,37 +2325,23 @@
           <w:b/>
           <w:bCs/>
         </w:rPr>
-        <w:t>integer</w:t>
-      </w:r>
-    </w:p>
-    <w:p>
-      <w:pPr>
-        <w:pStyle w:val="ListeParagraf"/>
-        <w:ind w:left="360"/>
-        <w:jc w:val="both"/>
-        <w:rPr>
-          <w:rFonts w:ascii="Times New Roman" w:hAnsi="Times New Roman" w:cs="Times New Roman"/>
-        </w:rPr>
-      </w:pPr>
-      <w:r>
-        <w:rPr>
-          <w:rFonts w:ascii="Times New Roman" w:hAnsi="Times New Roman" w:cs="Times New Roman"/>
-        </w:rPr>
-        <w:t xml:space="preserve">Integer is a set of values that represents all integers, e.g. 5, -7, </w:t>
-      </w:r>
-      <w:proofErr w:type="gramStart"/>
-      <w:r>
-        <w:rPr>
-          <w:rFonts w:ascii="Times New Roman" w:hAnsi="Times New Roman" w:cs="Times New Roman"/>
-        </w:rPr>
-        <w:t>2 ,</w:t>
-      </w:r>
-      <w:proofErr w:type="gramEnd"/>
-      <w:r>
-        <w:rPr>
-          <w:rFonts w:ascii="Times New Roman" w:hAnsi="Times New Roman" w:cs="Times New Roman"/>
-        </w:rPr>
-        <w:t xml:space="preserve"> 0… </w:t>
+        <w:t>expression</w:t>
+      </w:r>
+    </w:p>
+    <w:p>
+      <w:pPr>
+        <w:pStyle w:val="ListeParagraf"/>
+        <w:ind w:left="360"/>
+        <w:jc w:val="both"/>
+        <w:rPr>
+          <w:rFonts w:ascii="Times New Roman" w:hAnsi="Times New Roman" w:cs="Times New Roman"/>
+        </w:rPr>
+      </w:pPr>
+      <w:r>
+        <w:rPr>
+          <w:rFonts w:ascii="Times New Roman" w:hAnsi="Times New Roman" w:cs="Times New Roman"/>
+        </w:rPr>
+        <w:t xml:space="preserve">Expression is a </w:t>
       </w:r>
     </w:p>
     <w:p>
@@ -2259,45 +2365,7 @@
           <w:b/>
           <w:bCs/>
         </w:rPr>
-        <w:t>F</w:t>
-      </w:r>
-      <w:r>
-        <w:rPr>
-          <w:rFonts w:ascii="Times New Roman" w:hAnsi="Times New Roman" w:cs="Times New Roman"/>
-          <w:b/>
-          <w:bCs/>
-        </w:rPr>
-        <w:t>loat</w:t>
-      </w:r>
-    </w:p>
-    <w:p>
-      <w:pPr>
-        <w:pStyle w:val="ListeParagraf"/>
-        <w:ind w:left="360"/>
-        <w:jc w:val="both"/>
-        <w:rPr>
-          <w:rFonts w:ascii="Times New Roman" w:hAnsi="Times New Roman" w:cs="Times New Roman"/>
-        </w:rPr>
-      </w:pPr>
-      <w:r>
-        <w:rPr>
-          <w:rFonts w:ascii="Times New Roman" w:hAnsi="Times New Roman" w:cs="Times New Roman"/>
-        </w:rPr>
-        <w:t>Float is a set of values that represents all floating point numbers, e.g. 3.1, -9.</w:t>
-      </w:r>
-      <w:proofErr w:type="gramStart"/>
-      <w:r>
-        <w:rPr>
-          <w:rFonts w:ascii="Times New Roman" w:hAnsi="Times New Roman" w:cs="Times New Roman"/>
-        </w:rPr>
-        <w:t>7 ,</w:t>
-      </w:r>
-      <w:proofErr w:type="gramEnd"/>
-      <w:r>
-        <w:rPr>
-          <w:rFonts w:ascii="Times New Roman" w:hAnsi="Times New Roman" w:cs="Times New Roman"/>
-        </w:rPr>
-        <w:t xml:space="preserve"> 1.12335664…  </w:t>
+        <w:t>conditional_expression</w:t>
       </w:r>
     </w:p>
     <w:p>
@@ -2321,40 +2389,8 @@
           <w:b/>
           <w:bCs/>
         </w:rPr>
-        <w:t>S</w:t>
-      </w:r>
-      <w:r>
-        <w:rPr>
-          <w:rFonts w:ascii="Times New Roman" w:hAnsi="Times New Roman" w:cs="Times New Roman"/>
-          <w:b/>
-          <w:bCs/>
-        </w:rPr>
-        <w:t>tring</w:t>
-      </w:r>
-    </w:p>
-    <w:p>
-      <w:pPr>
-        <w:pStyle w:val="ListeParagraf"/>
-        <w:ind w:left="360"/>
-        <w:jc w:val="both"/>
-        <w:rPr>
-          <w:rFonts w:ascii="Times New Roman" w:hAnsi="Times New Roman" w:cs="Times New Roman"/>
-        </w:rPr>
-      </w:pPr>
-      <w:r>
-        <w:rPr>
-          <w:rFonts w:ascii="Times New Roman" w:hAnsi="Times New Roman" w:cs="Times New Roman"/>
-        </w:rPr>
-        <w:t>String is a set that represents a combination of characters and are enclosed within “”, e.g. “egg”, “apple”, “</w:t>
-      </w:r>
-      <w:proofErr w:type="gramStart"/>
-      <w:r>
-        <w:rPr>
-          <w:rFonts w:ascii="Times New Roman" w:hAnsi="Times New Roman" w:cs="Times New Roman"/>
-        </w:rPr>
-        <w:t>happiness”…</w:t>
-      </w:r>
-      <w:proofErr w:type="gramEnd"/>
+        <w:t>assignment_expression</w:t>
+      </w:r>
     </w:p>
     <w:p>
       <w:pPr>
@@ -2377,7 +2413,375 @@
           <w:b/>
           <w:bCs/>
         </w:rPr>
+        <w:t>low_precedence_arithmetic_expression</w:t>
+      </w:r>
+    </w:p>
+    <w:p>
+      <w:pPr>
+        <w:pStyle w:val="ListeParagraf"/>
+        <w:numPr>
+          <w:ilvl w:val="0"/>
+          <w:numId w:val="4"/>
+        </w:numPr>
+        <w:ind w:left="360"/>
+        <w:jc w:val="both"/>
+        <w:rPr>
+          <w:rFonts w:ascii="Times New Roman" w:hAnsi="Times New Roman" w:cs="Times New Roman"/>
+          <w:b/>
+          <w:bCs/>
+        </w:rPr>
+      </w:pPr>
+      <w:r>
+        <w:rPr>
+          <w:rFonts w:ascii="Times New Roman" w:hAnsi="Times New Roman" w:cs="Times New Roman"/>
+          <w:b/>
+          <w:bCs/>
+        </w:rPr>
         <w:lastRenderedPageBreak/>
+        <w:t>high_precedence_arithmetic_expressio</w:t>
+      </w:r>
+      <w:r>
+        <w:rPr>
+          <w:rFonts w:ascii="Times New Roman" w:hAnsi="Times New Roman" w:cs="Times New Roman"/>
+          <w:b/>
+          <w:bCs/>
+        </w:rPr>
+        <w:t>n</w:t>
+      </w:r>
+    </w:p>
+    <w:p>
+      <w:pPr>
+        <w:pStyle w:val="ListeParagraf"/>
+        <w:numPr>
+          <w:ilvl w:val="0"/>
+          <w:numId w:val="4"/>
+        </w:numPr>
+        <w:ind w:left="360"/>
+        <w:jc w:val="both"/>
+        <w:rPr>
+          <w:rFonts w:ascii="Times New Roman" w:hAnsi="Times New Roman" w:cs="Times New Roman"/>
+          <w:b/>
+          <w:bCs/>
+        </w:rPr>
+      </w:pPr>
+      <w:r>
+        <w:rPr>
+          <w:rFonts w:ascii="Times New Roman" w:hAnsi="Times New Roman" w:cs="Times New Roman"/>
+          <w:b/>
+          <w:bCs/>
+        </w:rPr>
+        <w:t>highest_precedence_arithmetic_expression</w:t>
+      </w:r>
+    </w:p>
+    <w:p>
+      <w:pPr>
+        <w:pStyle w:val="ListeParagraf"/>
+        <w:numPr>
+          <w:ilvl w:val="0"/>
+          <w:numId w:val="4"/>
+        </w:numPr>
+        <w:ind w:left="360"/>
+        <w:jc w:val="both"/>
+        <w:rPr>
+          <w:rFonts w:ascii="Times New Roman" w:hAnsi="Times New Roman" w:cs="Times New Roman"/>
+          <w:b/>
+          <w:bCs/>
+        </w:rPr>
+      </w:pPr>
+      <w:r>
+        <w:rPr>
+          <w:rFonts w:ascii="Times New Roman" w:hAnsi="Times New Roman" w:cs="Times New Roman"/>
+          <w:b/>
+          <w:bCs/>
+        </w:rPr>
+        <w:t>low_precedence_operato</w:t>
+      </w:r>
+      <w:r>
+        <w:rPr>
+          <w:rFonts w:ascii="Times New Roman" w:hAnsi="Times New Roman" w:cs="Times New Roman"/>
+          <w:b/>
+          <w:bCs/>
+        </w:rPr>
+        <w:t>n</w:t>
+      </w:r>
+    </w:p>
+    <w:p>
+      <w:pPr>
+        <w:pStyle w:val="ListeParagraf"/>
+        <w:numPr>
+          <w:ilvl w:val="0"/>
+          <w:numId w:val="4"/>
+        </w:numPr>
+        <w:ind w:left="360"/>
+        <w:jc w:val="both"/>
+        <w:rPr>
+          <w:rFonts w:ascii="Times New Roman" w:hAnsi="Times New Roman" w:cs="Times New Roman"/>
+          <w:b/>
+          <w:bCs/>
+        </w:rPr>
+      </w:pPr>
+      <w:r>
+        <w:rPr>
+          <w:rFonts w:ascii="Times New Roman" w:hAnsi="Times New Roman" w:cs="Times New Roman"/>
+          <w:b/>
+          <w:bCs/>
+        </w:rPr>
+        <w:t>high_precedence_operator</w:t>
+      </w:r>
+    </w:p>
+    <w:p>
+      <w:pPr>
+        <w:pStyle w:val="ListeParagraf"/>
+        <w:numPr>
+          <w:ilvl w:val="0"/>
+          <w:numId w:val="4"/>
+        </w:numPr>
+        <w:ind w:left="360"/>
+        <w:jc w:val="both"/>
+        <w:rPr>
+          <w:rFonts w:ascii="Times New Roman" w:hAnsi="Times New Roman" w:cs="Times New Roman"/>
+          <w:b/>
+          <w:bCs/>
+        </w:rPr>
+      </w:pPr>
+      <w:r>
+        <w:rPr>
+          <w:rFonts w:ascii="Times New Roman" w:hAnsi="Times New Roman" w:cs="Times New Roman"/>
+          <w:b/>
+          <w:bCs/>
+        </w:rPr>
+        <w:t>highest_precedence_operator</w:t>
+      </w:r>
+    </w:p>
+    <w:p>
+      <w:pPr>
+        <w:pStyle w:val="ListeParagraf"/>
+        <w:numPr>
+          <w:ilvl w:val="0"/>
+          <w:numId w:val="4"/>
+        </w:numPr>
+        <w:ind w:left="360"/>
+        <w:jc w:val="both"/>
+        <w:rPr>
+          <w:rFonts w:ascii="Times New Roman" w:hAnsi="Times New Roman" w:cs="Times New Roman"/>
+          <w:b/>
+          <w:bCs/>
+        </w:rPr>
+      </w:pPr>
+      <w:r>
+        <w:rPr>
+          <w:rFonts w:ascii="Times New Roman" w:hAnsi="Times New Roman" w:cs="Times New Roman"/>
+          <w:b/>
+          <w:bCs/>
+        </w:rPr>
+        <w:t>value</w:t>
+      </w:r>
+    </w:p>
+    <w:p>
+      <w:pPr>
+        <w:pStyle w:val="ListeParagraf"/>
+        <w:numPr>
+          <w:ilvl w:val="0"/>
+          <w:numId w:val="4"/>
+        </w:numPr>
+        <w:ind w:left="360"/>
+        <w:jc w:val="both"/>
+        <w:rPr>
+          <w:rFonts w:ascii="Times New Roman" w:hAnsi="Times New Roman" w:cs="Times New Roman"/>
+          <w:b/>
+          <w:bCs/>
+        </w:rPr>
+      </w:pPr>
+      <w:r>
+        <w:rPr>
+          <w:rFonts w:ascii="Times New Roman" w:hAnsi="Times New Roman" w:cs="Times New Roman"/>
+          <w:b/>
+          <w:bCs/>
+        </w:rPr>
+        <w:t>function_call</w:t>
+      </w:r>
+    </w:p>
+    <w:p>
+      <w:pPr>
+        <w:pStyle w:val="ListeParagraf"/>
+        <w:numPr>
+          <w:ilvl w:val="0"/>
+          <w:numId w:val="4"/>
+        </w:numPr>
+        <w:ind w:left="360"/>
+        <w:jc w:val="both"/>
+        <w:rPr>
+          <w:rFonts w:ascii="Times New Roman" w:hAnsi="Times New Roman" w:cs="Times New Roman"/>
+          <w:b/>
+          <w:bCs/>
+        </w:rPr>
+      </w:pPr>
+      <w:r>
+        <w:rPr>
+          <w:rFonts w:ascii="Times New Roman" w:hAnsi="Times New Roman" w:cs="Times New Roman"/>
+          <w:b/>
+          <w:bCs/>
+        </w:rPr>
+        <w:t>function_name</w:t>
+      </w:r>
+    </w:p>
+    <w:p>
+      <w:pPr>
+        <w:pStyle w:val="ListeParagraf"/>
+        <w:numPr>
+          <w:ilvl w:val="0"/>
+          <w:numId w:val="4"/>
+        </w:numPr>
+        <w:ind w:left="360"/>
+        <w:jc w:val="both"/>
+        <w:rPr>
+          <w:rFonts w:ascii="Times New Roman" w:hAnsi="Times New Roman" w:cs="Times New Roman"/>
+          <w:b/>
+          <w:bCs/>
+        </w:rPr>
+      </w:pPr>
+      <w:r>
+        <w:rPr>
+          <w:rFonts w:ascii="Times New Roman" w:hAnsi="Times New Roman" w:cs="Times New Roman"/>
+          <w:b/>
+          <w:bCs/>
+        </w:rPr>
+        <w:t>integer</w:t>
+      </w:r>
+    </w:p>
+    <w:p>
+      <w:pPr>
+        <w:pStyle w:val="ListeParagraf"/>
+        <w:ind w:left="360"/>
+        <w:jc w:val="both"/>
+        <w:rPr>
+          <w:rFonts w:ascii="Times New Roman" w:hAnsi="Times New Roman" w:cs="Times New Roman"/>
+        </w:rPr>
+      </w:pPr>
+      <w:r>
+        <w:rPr>
+          <w:rFonts w:ascii="Times New Roman" w:hAnsi="Times New Roman" w:cs="Times New Roman"/>
+        </w:rPr>
+        <w:t xml:space="preserve">Integer is a set of values that represents all integers, e.g. 5, -7, 2 , 0… </w:t>
+      </w:r>
+    </w:p>
+    <w:p>
+      <w:pPr>
+        <w:pStyle w:val="ListeParagraf"/>
+        <w:numPr>
+          <w:ilvl w:val="0"/>
+          <w:numId w:val="4"/>
+        </w:numPr>
+        <w:ind w:left="360"/>
+        <w:jc w:val="both"/>
+        <w:rPr>
+          <w:rFonts w:ascii="Times New Roman" w:hAnsi="Times New Roman" w:cs="Times New Roman"/>
+          <w:b/>
+          <w:bCs/>
+        </w:rPr>
+      </w:pPr>
+      <w:r>
+        <w:rPr>
+          <w:rFonts w:ascii="Times New Roman" w:hAnsi="Times New Roman" w:cs="Times New Roman"/>
+          <w:b/>
+          <w:bCs/>
+        </w:rPr>
+        <w:t>F</w:t>
+      </w:r>
+      <w:r>
+        <w:rPr>
+          <w:rFonts w:ascii="Times New Roman" w:hAnsi="Times New Roman" w:cs="Times New Roman"/>
+          <w:b/>
+          <w:bCs/>
+        </w:rPr>
+        <w:t>loat</w:t>
+      </w:r>
+    </w:p>
+    <w:p>
+      <w:pPr>
+        <w:pStyle w:val="ListeParagraf"/>
+        <w:ind w:left="360"/>
+        <w:jc w:val="both"/>
+        <w:rPr>
+          <w:rFonts w:ascii="Times New Roman" w:hAnsi="Times New Roman" w:cs="Times New Roman"/>
+        </w:rPr>
+      </w:pPr>
+      <w:r>
+        <w:rPr>
+          <w:rFonts w:ascii="Times New Roman" w:hAnsi="Times New Roman" w:cs="Times New Roman"/>
+        </w:rPr>
+        <w:t xml:space="preserve">Float is a set of values that represents all floating point numbers, e.g. 3.1, -9.7 , 1.12335664…  </w:t>
+      </w:r>
+    </w:p>
+    <w:p>
+      <w:pPr>
+        <w:pStyle w:val="ListeParagraf"/>
+        <w:numPr>
+          <w:ilvl w:val="0"/>
+          <w:numId w:val="4"/>
+        </w:numPr>
+        <w:ind w:left="360"/>
+        <w:jc w:val="both"/>
+        <w:rPr>
+          <w:rFonts w:ascii="Times New Roman" w:hAnsi="Times New Roman" w:cs="Times New Roman"/>
+          <w:b/>
+          <w:bCs/>
+        </w:rPr>
+      </w:pPr>
+      <w:r>
+        <w:rPr>
+          <w:rFonts w:ascii="Times New Roman" w:hAnsi="Times New Roman" w:cs="Times New Roman"/>
+          <w:b/>
+          <w:bCs/>
+        </w:rPr>
+        <w:t>S</w:t>
+      </w:r>
+      <w:r>
+        <w:rPr>
+          <w:rFonts w:ascii="Times New Roman" w:hAnsi="Times New Roman" w:cs="Times New Roman"/>
+          <w:b/>
+          <w:bCs/>
+        </w:rPr>
+        <w:t>tring</w:t>
+      </w:r>
+    </w:p>
+    <w:p>
+      <w:pPr>
+        <w:pStyle w:val="ListeParagraf"/>
+        <w:ind w:left="360"/>
+        <w:jc w:val="both"/>
+        <w:rPr>
+          <w:rFonts w:ascii="Times New Roman" w:hAnsi="Times New Roman" w:cs="Times New Roman"/>
+        </w:rPr>
+      </w:pPr>
+      <w:r>
+        <w:rPr>
+          <w:rFonts w:ascii="Times New Roman" w:hAnsi="Times New Roman" w:cs="Times New Roman"/>
+        </w:rPr>
+        <w:t>String is a set that represents a combination of characters and are enclosed within “”, e.g. “egg”, “apple”, “happiness”…</w:t>
+      </w:r>
+    </w:p>
+    <w:p>
+      <w:pPr>
+        <w:pStyle w:val="ListeParagraf"/>
+        <w:numPr>
+          <w:ilvl w:val="0"/>
+          <w:numId w:val="4"/>
+        </w:numPr>
+        <w:ind w:left="360"/>
+        <w:jc w:val="both"/>
+        <w:rPr>
+          <w:rFonts w:ascii="Times New Roman" w:hAnsi="Times New Roman" w:cs="Times New Roman"/>
+          <w:b/>
+          <w:bCs/>
+        </w:rPr>
+      </w:pPr>
+      <w:r>
+        <w:rPr>
+          <w:rFonts w:ascii="Times New Roman" w:hAnsi="Times New Roman" w:cs="Times New Roman"/>
+          <w:b/>
+          <w:bCs/>
+        </w:rPr>
         <w:t>Boolean</w:t>
       </w:r>
     </w:p>
@@ -2611,7 +3015,7 @@
   <w:abstractNum w:abstractNumId="2" w15:restartNumberingAfterBreak="0">
     <w:nsid w:val="60E85DDD"/>
     <w:multiLevelType w:val="hybridMultilevel"/>
-    <w:tmpl w:val="752EF80E"/>
+    <w:tmpl w:val="79B48C7A"/>
     <w:lvl w:ilvl="0" w:tplc="04090001">
       <w:start w:val="1"/>
       <w:numFmt w:val="bullet"/>
@@ -3225,6 +3629,7 @@
   <w:style w:type="character" w:default="1" w:styleId="VarsaylanParagrafYazTipi">
     <w:name w:val="Default Paragraph Font"/>
     <w:uiPriority w:val="1"/>
+    <w:semiHidden/>
     <w:unhideWhenUsed/>
   </w:style>
   <w:style w:type="table" w:default="1" w:styleId="NormalTablo">

</xml_diff>

<commit_message>
Added new headings, added new descriptions.
</commit_message>
<xml_diff>
--- a/project_report.docx
+++ b/project_report.docx
@@ -106,14 +106,34 @@
           <w:szCs w:val="24"/>
         </w:rPr>
       </w:pPr>
+      <w:proofErr w:type="spellStart"/>
       <w:r>
         <w:rPr>
           <w:rFonts w:ascii="Times New Roman" w:hAnsi="Times New Roman" w:cs="Times New Roman"/>
           <w:sz w:val="24"/>
           <w:szCs w:val="24"/>
         </w:rPr>
-        <w:t>Orhun Güder</w:t>
-      </w:r>
+        <w:t>Orhun</w:t>
+      </w:r>
+      <w:proofErr w:type="spellEnd"/>
+      <w:r>
+        <w:rPr>
+          <w:rFonts w:ascii="Times New Roman" w:hAnsi="Times New Roman" w:cs="Times New Roman"/>
+          <w:sz w:val="24"/>
+          <w:szCs w:val="24"/>
+        </w:rPr>
+        <w:t xml:space="preserve"> </w:t>
+      </w:r>
+      <w:proofErr w:type="spellStart"/>
+      <w:r>
+        <w:rPr>
+          <w:rFonts w:ascii="Times New Roman" w:hAnsi="Times New Roman" w:cs="Times New Roman"/>
+          <w:sz w:val="24"/>
+          <w:szCs w:val="24"/>
+        </w:rPr>
+        <w:t>Güder</w:t>
+      </w:r>
+      <w:proofErr w:type="spellEnd"/>
       <w:r>
         <w:rPr>
           <w:rFonts w:ascii="Times New Roman" w:hAnsi="Times New Roman" w:cs="Times New Roman"/>
@@ -251,7 +271,7 @@
         <mc:AlternateContent>
           <mc:Choice Requires="wps">
             <w:drawing>
-              <wp:anchor distT="45720" distB="45720" distL="114300" distR="114300" simplePos="0" relativeHeight="251659264" behindDoc="0" locked="0" layoutInCell="1" allowOverlap="1" wp14:anchorId="2F728833" wp14:editId="72D7FB00">
+              <wp:anchor distT="45720" distB="45720" distL="114300" distR="114300" simplePos="0" relativeHeight="251659264" behindDoc="0" locked="0" layoutInCell="1" allowOverlap="1" wp14:anchorId="2F728833" wp14:editId="5B292BE5">
                 <wp:simplePos x="0" y="0"/>
                 <wp:positionH relativeFrom="margin">
                   <wp:align>right</wp:align>
@@ -259,8 +279,8 @@
                 <wp:positionV relativeFrom="paragraph">
                   <wp:posOffset>340057</wp:posOffset>
                 </wp:positionV>
-                <wp:extent cx="5743575" cy="5233670"/>
-                <wp:effectExtent l="0" t="0" r="28575" b="24130"/>
+                <wp:extent cx="5743575" cy="5581650"/>
+                <wp:effectExtent l="0" t="0" r="28575" b="19050"/>
                 <wp:wrapTopAndBottom/>
                 <wp:docPr id="217" name="Metin Kutusu 2"/>
                 <wp:cNvGraphicFramePr>
@@ -275,7 +295,7 @@
                       <wps:spPr bwMode="auto">
                         <a:xfrm>
                           <a:off x="0" y="0"/>
-                          <a:ext cx="5743575" cy="5233916"/>
+                          <a:ext cx="5743575" cy="5581934"/>
                         </a:xfrm>
                         <a:prstGeom prst="rect">
                           <a:avLst/>
@@ -367,6 +387,16 @@
                                 <w:szCs w:val="16"/>
                               </w:rPr>
                             </w:pPr>
+                          </w:p>
+                          <w:p>
+                            <w:pPr>
+                              <w:spacing w:after="0" w:line="216" w:lineRule="auto"/>
+                              <w:rPr>
+                                <w:noProof/>
+                                <w:sz w:val="16"/>
+                                <w:szCs w:val="16"/>
+                              </w:rPr>
+                            </w:pPr>
                             <w:r>
                               <w:rPr>
                                 <w:noProof/>
@@ -539,6 +569,320 @@
                                 <w:sz w:val="16"/>
                                 <w:szCs w:val="16"/>
                               </w:rPr>
+                              <w:t xml:space="preserve">&lt;variable_list&gt; ::= &lt;VARIABLE&gt; &lt;COMMA&gt; &lt;variable_list&gt; | &lt;VARIABLE&gt; | &lt;EMPTY&gt; </w:t>
+                            </w:r>
+                          </w:p>
+                          <w:p>
+                            <w:pPr>
+                              <w:spacing w:after="0" w:line="216" w:lineRule="auto"/>
+                              <w:rPr>
+                                <w:noProof/>
+                                <w:sz w:val="16"/>
+                                <w:szCs w:val="16"/>
+                              </w:rPr>
+                            </w:pPr>
+                          </w:p>
+                          <w:p>
+                            <w:pPr>
+                              <w:spacing w:after="0" w:line="216" w:lineRule="auto"/>
+                              <w:rPr>
+                                <w:noProof/>
+                                <w:sz w:val="16"/>
+                                <w:szCs w:val="16"/>
+                              </w:rPr>
+                            </w:pPr>
+                            <w:r>
+                              <w:rPr>
+                                <w:noProof/>
+                                <w:sz w:val="16"/>
+                                <w:szCs w:val="16"/>
+                              </w:rPr>
+                              <w:t>&lt;type_def&gt; ::= &lt;TYPE&gt; &lt;VARIABLE&gt;</w:t>
+                            </w:r>
+                          </w:p>
+                          <w:p>
+                            <w:pPr>
+                              <w:spacing w:after="0" w:line="216" w:lineRule="auto"/>
+                              <w:rPr>
+                                <w:noProof/>
+                                <w:sz w:val="16"/>
+                                <w:szCs w:val="16"/>
+                              </w:rPr>
+                            </w:pPr>
+                          </w:p>
+                          <w:p>
+                            <w:pPr>
+                              <w:spacing w:after="0" w:line="216" w:lineRule="auto"/>
+                              <w:rPr>
+                                <w:noProof/>
+                                <w:sz w:val="16"/>
+                                <w:szCs w:val="16"/>
+                              </w:rPr>
+                            </w:pPr>
+                            <w:r>
+                              <w:rPr>
+                                <w:noProof/>
+                                <w:sz w:val="16"/>
+                                <w:szCs w:val="16"/>
+                              </w:rPr>
+                              <w:t>&lt;expression&gt; ::= &lt;conditional_expression&gt; | &lt;low_precedence_arithmetic_expression&gt;</w:t>
+                            </w:r>
+                          </w:p>
+                          <w:p>
+                            <w:pPr>
+                              <w:spacing w:after="0" w:line="216" w:lineRule="auto"/>
+                              <w:rPr>
+                                <w:noProof/>
+                                <w:sz w:val="16"/>
+                                <w:szCs w:val="16"/>
+                              </w:rPr>
+                            </w:pPr>
+                          </w:p>
+                          <w:p>
+                            <w:pPr>
+                              <w:spacing w:after="0" w:line="216" w:lineRule="auto"/>
+                              <w:rPr>
+                                <w:noProof/>
+                                <w:sz w:val="16"/>
+                                <w:szCs w:val="16"/>
+                              </w:rPr>
+                            </w:pPr>
+                            <w:r>
+                              <w:rPr>
+                                <w:noProof/>
+                                <w:sz w:val="16"/>
+                                <w:szCs w:val="16"/>
+                              </w:rPr>
+                              <w:t>&lt;conditional_expression&gt; ::= &lt;conditional_expression&gt; &lt;condition_operator&gt; &lt;low_precedence_arithmetic_expression&gt; | &lt;LP&gt; &lt;conditional_expression&gt; &lt;RP&gt; | &lt;BOOLEAN&gt;</w:t>
+                            </w:r>
+                          </w:p>
+                          <w:p>
+                            <w:pPr>
+                              <w:spacing w:after="0" w:line="216" w:lineRule="auto"/>
+                              <w:rPr>
+                                <w:noProof/>
+                                <w:sz w:val="16"/>
+                                <w:szCs w:val="16"/>
+                              </w:rPr>
+                            </w:pPr>
+                          </w:p>
+                          <w:p>
+                            <w:pPr>
+                              <w:spacing w:after="0" w:line="216" w:lineRule="auto"/>
+                              <w:rPr>
+                                <w:noProof/>
+                                <w:sz w:val="16"/>
+                                <w:szCs w:val="16"/>
+                              </w:rPr>
+                            </w:pPr>
+                            <w:r>
+                              <w:rPr>
+                                <w:noProof/>
+                                <w:sz w:val="16"/>
+                                <w:szCs w:val="16"/>
+                              </w:rPr>
+                              <w:t>&lt;condition_operator&gt; ::= &lt;LESSER&gt; | &lt;LARGER&gt; | &lt;LESSER_EQ&gt; | &lt;LARGER_EQ&gt; | &lt;EQUALS&gt; | &lt;NOT_EQUALS&gt; | &lt;AND&gt; | &lt;OR&gt; | &lt;XOR&gt;</w:t>
+                            </w:r>
+                          </w:p>
+                          <w:p>
+                            <w:pPr>
+                              <w:spacing w:after="0" w:line="216" w:lineRule="auto"/>
+                              <w:rPr>
+                                <w:noProof/>
+                                <w:sz w:val="16"/>
+                                <w:szCs w:val="16"/>
+                              </w:rPr>
+                            </w:pPr>
+                          </w:p>
+                          <w:p>
+                            <w:pPr>
+                              <w:spacing w:after="0" w:line="216" w:lineRule="auto"/>
+                              <w:rPr>
+                                <w:noProof/>
+                                <w:sz w:val="16"/>
+                                <w:szCs w:val="16"/>
+                              </w:rPr>
+                            </w:pPr>
+                            <w:r>
+                              <w:rPr>
+                                <w:noProof/>
+                                <w:sz w:val="16"/>
+                                <w:szCs w:val="16"/>
+                              </w:rPr>
+                              <w:t>&lt;assignment_expression&gt; ::= &lt;TYPE&gt; &lt;VARIABLE&gt; &lt;ASSIGNMENT&gt; &lt;expression&gt; | &lt;VARIABLE&gt; &lt;ASSIGNMENT&gt; &lt;expression&gt;</w:t>
+                            </w:r>
+                          </w:p>
+                          <w:p>
+                            <w:pPr>
+                              <w:spacing w:after="0" w:line="216" w:lineRule="auto"/>
+                              <w:rPr>
+                                <w:noProof/>
+                                <w:sz w:val="16"/>
+                                <w:szCs w:val="16"/>
+                              </w:rPr>
+                            </w:pPr>
+                          </w:p>
+                          <w:p>
+                            <w:pPr>
+                              <w:spacing w:after="0" w:line="216" w:lineRule="auto"/>
+                              <w:rPr>
+                                <w:noProof/>
+                                <w:sz w:val="16"/>
+                                <w:szCs w:val="16"/>
+                              </w:rPr>
+                            </w:pPr>
+                            <w:r>
+                              <w:rPr>
+                                <w:noProof/>
+                                <w:sz w:val="16"/>
+                                <w:szCs w:val="16"/>
+                              </w:rPr>
+                              <w:t>&lt;low_precedence_arithmetic_expression&gt; ::=  &lt;low_precedence_arithmetic_expression&gt; &lt;low_precedence_operator&gt; &lt;high_precedence_arithmetic_expression&gt; | &lt;high_precedence_arithmetic_expression&gt;</w:t>
+                            </w:r>
+                          </w:p>
+                          <w:p>
+                            <w:pPr>
+                              <w:spacing w:after="0" w:line="216" w:lineRule="auto"/>
+                              <w:rPr>
+                                <w:noProof/>
+                                <w:sz w:val="16"/>
+                                <w:szCs w:val="16"/>
+                              </w:rPr>
+                            </w:pPr>
+                            <w:r>
+                              <w:rPr>
+                                <w:noProof/>
+                                <w:sz w:val="16"/>
+                                <w:szCs w:val="16"/>
+                              </w:rPr>
+                              <w:t>&lt;high_precedence_arithmetic_expression&gt; ::= &lt;high_precedence_arithmetic_expression&gt; &lt;high_precedence_operator&gt; &lt;low_precedence_arithmetic_expression&gt; | &lt;highest_precedence_arithmetic_expression&gt;</w:t>
+                            </w:r>
+                          </w:p>
+                          <w:p>
+                            <w:pPr>
+                              <w:spacing w:after="0" w:line="216" w:lineRule="auto"/>
+                              <w:rPr>
+                                <w:noProof/>
+                                <w:sz w:val="16"/>
+                                <w:szCs w:val="16"/>
+                              </w:rPr>
+                            </w:pPr>
+                            <w:r>
+                              <w:rPr>
+                                <w:noProof/>
+                                <w:sz w:val="16"/>
+                                <w:szCs w:val="16"/>
+                              </w:rPr>
+                              <w:t>&lt;highest_precedence_arithmetic_expression&gt; ::= &lt;highest_precedence_operator&gt; &lt;highest_precedence_arithmetic_expression&gt; | &lt;LP&gt; &lt;low_precedence_arithmetic_expression&gt; &lt;RP&gt; | &lt;value&gt;</w:t>
+                            </w:r>
+                          </w:p>
+                          <w:p>
+                            <w:pPr>
+                              <w:spacing w:after="0" w:line="216" w:lineRule="auto"/>
+                              <w:rPr>
+                                <w:noProof/>
+                                <w:sz w:val="16"/>
+                                <w:szCs w:val="16"/>
+                              </w:rPr>
+                            </w:pPr>
+                          </w:p>
+                          <w:p>
+                            <w:pPr>
+                              <w:spacing w:after="0" w:line="216" w:lineRule="auto"/>
+                              <w:rPr>
+                                <w:noProof/>
+                                <w:sz w:val="16"/>
+                                <w:szCs w:val="16"/>
+                              </w:rPr>
+                            </w:pPr>
+                            <w:r>
+                              <w:rPr>
+                                <w:noProof/>
+                                <w:sz w:val="16"/>
+                                <w:szCs w:val="16"/>
+                              </w:rPr>
+                              <w:t xml:space="preserve">&lt;low_precedence_operator&gt; ::= &lt;MINUS&gt; | &lt;PLUS&gt; </w:t>
+                            </w:r>
+                          </w:p>
+                          <w:p>
+                            <w:pPr>
+                              <w:spacing w:after="0" w:line="216" w:lineRule="auto"/>
+                              <w:rPr>
+                                <w:noProof/>
+                                <w:sz w:val="16"/>
+                                <w:szCs w:val="16"/>
+                              </w:rPr>
+                            </w:pPr>
+                            <w:r>
+                              <w:rPr>
+                                <w:noProof/>
+                                <w:sz w:val="16"/>
+                                <w:szCs w:val="16"/>
+                              </w:rPr>
+                              <w:t>&lt;high_precedence_operator&gt; ::= &lt;DIVISION&gt; | &lt;MULTIPLICATION&gt; | &lt;MODULUS&gt;</w:t>
+                            </w:r>
+                          </w:p>
+                          <w:p>
+                            <w:pPr>
+                              <w:spacing w:after="0" w:line="216" w:lineRule="auto"/>
+                              <w:rPr>
+                                <w:noProof/>
+                                <w:sz w:val="16"/>
+                                <w:szCs w:val="16"/>
+                              </w:rPr>
+                            </w:pPr>
+                            <w:r>
+                              <w:rPr>
+                                <w:noProof/>
+                                <w:sz w:val="16"/>
+                                <w:szCs w:val="16"/>
+                              </w:rPr>
+                              <w:t>&lt;highest_precedence_operator&gt; ::= &lt;NOT&gt;</w:t>
+                            </w:r>
+                          </w:p>
+                          <w:p>
+                            <w:pPr>
+                              <w:spacing w:after="0" w:line="216" w:lineRule="auto"/>
+                              <w:rPr>
+                                <w:noProof/>
+                                <w:sz w:val="16"/>
+                                <w:szCs w:val="16"/>
+                              </w:rPr>
+                            </w:pPr>
+                          </w:p>
+                          <w:p>
+                            <w:pPr>
+                              <w:spacing w:after="0" w:line="216" w:lineRule="auto"/>
+                              <w:rPr>
+                                <w:noProof/>
+                                <w:sz w:val="16"/>
+                                <w:szCs w:val="16"/>
+                              </w:rPr>
+                            </w:pPr>
+                            <w:r>
+                              <w:rPr>
+                                <w:noProof/>
+                                <w:sz w:val="16"/>
+                                <w:szCs w:val="16"/>
+                              </w:rPr>
+                              <w:t>&lt;value&gt; ::= &lt;VARIABLE&gt; | &lt;INTEGER&gt; | &lt;FLOAT&gt; | &lt;STRING&gt; | &lt;BOOLEAN&gt; | &lt;function_call&gt;</w:t>
+                            </w:r>
+                          </w:p>
+                          <w:p>
+                            <w:pPr>
+                              <w:spacing w:after="0" w:line="216" w:lineRule="auto"/>
+                              <w:rPr>
+                                <w:noProof/>
+                                <w:sz w:val="16"/>
+                                <w:szCs w:val="16"/>
+                              </w:rPr>
+                            </w:pPr>
+                            <w:r>
+                              <w:rPr>
+                                <w:noProof/>
+                                <w:sz w:val="16"/>
+                                <w:szCs w:val="16"/>
+                              </w:rPr>
                               <w:t>&lt;function_call&gt; ::= &lt;function_name&gt; &lt;LP&gt; &lt;variable_list&gt; &lt;RP&gt;</w:t>
                             </w:r>
                           </w:p>
@@ -569,300 +913,6 @@
                                 <w:szCs w:val="16"/>
                               </w:rPr>
                             </w:pPr>
-                            <w:r>
-                              <w:rPr>
-                                <w:noProof/>
-                                <w:sz w:val="16"/>
-                                <w:szCs w:val="16"/>
-                              </w:rPr>
-                              <w:t xml:space="preserve">&lt;variable_list&gt; ::= &lt;VARIABLE&gt; &lt;COMMA&gt; &lt;variable_list&gt; | &lt;VARIABLE&gt; | &lt;EMPTY&gt; </w:t>
-                            </w:r>
-                          </w:p>
-                          <w:p>
-                            <w:pPr>
-                              <w:spacing w:after="0" w:line="216" w:lineRule="auto"/>
-                              <w:rPr>
-                                <w:noProof/>
-                                <w:sz w:val="16"/>
-                                <w:szCs w:val="16"/>
-                              </w:rPr>
-                            </w:pPr>
-                          </w:p>
-                          <w:p>
-                            <w:pPr>
-                              <w:spacing w:after="0" w:line="216" w:lineRule="auto"/>
-                              <w:rPr>
-                                <w:noProof/>
-                                <w:sz w:val="16"/>
-                                <w:szCs w:val="16"/>
-                              </w:rPr>
-                            </w:pPr>
-                            <w:r>
-                              <w:rPr>
-                                <w:noProof/>
-                                <w:sz w:val="16"/>
-                                <w:szCs w:val="16"/>
-                              </w:rPr>
-                              <w:t>&lt;conditional_expression&gt; ::= &lt;conditional_expression&gt; &lt;condition_operator&gt; &lt;low_precedence_arithmetic_expression&gt; | &lt;LP&gt; &lt;conditional_expression&gt; &lt;RP&gt; | &lt;BOOLEAN&gt;</w:t>
-                            </w:r>
-                          </w:p>
-                          <w:p>
-                            <w:pPr>
-                              <w:spacing w:after="0" w:line="216" w:lineRule="auto"/>
-                              <w:rPr>
-                                <w:noProof/>
-                                <w:sz w:val="16"/>
-                                <w:szCs w:val="16"/>
-                              </w:rPr>
-                            </w:pPr>
-                          </w:p>
-                          <w:p>
-                            <w:pPr>
-                              <w:spacing w:after="0" w:line="216" w:lineRule="auto"/>
-                              <w:rPr>
-                                <w:noProof/>
-                                <w:sz w:val="16"/>
-                                <w:szCs w:val="16"/>
-                              </w:rPr>
-                            </w:pPr>
-                            <w:r>
-                              <w:rPr>
-                                <w:noProof/>
-                                <w:sz w:val="16"/>
-                                <w:szCs w:val="16"/>
-                              </w:rPr>
-                              <w:t>&lt;condition_operator&gt; ::= &lt;LESSER&gt; | &lt;LARGER&gt; | &lt;LESSER_EQ&gt; | &lt;LARGER_EQ&gt; | &lt;EQUALS&gt; | &lt;NOT_EQUALS&gt; | &lt;AND&gt; | &lt;OR&gt; | &lt;XOR&gt;</w:t>
-                            </w:r>
-                          </w:p>
-                          <w:p>
-                            <w:pPr>
-                              <w:spacing w:after="0" w:line="216" w:lineRule="auto"/>
-                              <w:rPr>
-                                <w:noProof/>
-                                <w:sz w:val="16"/>
-                                <w:szCs w:val="16"/>
-                              </w:rPr>
-                            </w:pPr>
-                          </w:p>
-                          <w:p>
-                            <w:pPr>
-                              <w:spacing w:after="0" w:line="216" w:lineRule="auto"/>
-                              <w:rPr>
-                                <w:noProof/>
-                                <w:sz w:val="16"/>
-                                <w:szCs w:val="16"/>
-                              </w:rPr>
-                            </w:pPr>
-                            <w:r>
-                              <w:rPr>
-                                <w:noProof/>
-                                <w:sz w:val="16"/>
-                                <w:szCs w:val="16"/>
-                              </w:rPr>
-                              <w:t>&lt;type_def&gt; ::= &lt;TYPE&gt; &lt;VARIABLE&gt;</w:t>
-                            </w:r>
-                          </w:p>
-                          <w:p>
-                            <w:pPr>
-                              <w:spacing w:after="0" w:line="216" w:lineRule="auto"/>
-                              <w:rPr>
-                                <w:noProof/>
-                                <w:sz w:val="16"/>
-                                <w:szCs w:val="16"/>
-                              </w:rPr>
-                            </w:pPr>
-                          </w:p>
-                          <w:p>
-                            <w:pPr>
-                              <w:spacing w:after="0" w:line="216" w:lineRule="auto"/>
-                              <w:rPr>
-                                <w:noProof/>
-                                <w:sz w:val="16"/>
-                                <w:szCs w:val="16"/>
-                              </w:rPr>
-                            </w:pPr>
-                            <w:r>
-                              <w:rPr>
-                                <w:noProof/>
-                                <w:sz w:val="16"/>
-                                <w:szCs w:val="16"/>
-                              </w:rPr>
-                              <w:t>&lt;assignment_expression&gt; ::= &lt;TYPE&gt; &lt;VARIABLE&gt; &lt;ASSIGNMENT&gt; &lt;expression&gt; | &lt;VARIABLE&gt; &lt;ASSIGNMENT&gt; &lt;expression&gt;</w:t>
-                            </w:r>
-                          </w:p>
-                          <w:p>
-                            <w:pPr>
-                              <w:spacing w:after="0" w:line="216" w:lineRule="auto"/>
-                              <w:rPr>
-                                <w:noProof/>
-                                <w:sz w:val="16"/>
-                                <w:szCs w:val="16"/>
-                              </w:rPr>
-                            </w:pPr>
-                            <w:r>
-                              <w:rPr>
-                                <w:noProof/>
-                                <w:sz w:val="16"/>
-                                <w:szCs w:val="16"/>
-                              </w:rPr>
-                              <w:t>&lt;expression&gt; ::= &lt;conditional_expression&gt; | &lt;low_precedence_arithmetic_expression&gt;</w:t>
-                            </w:r>
-                          </w:p>
-                          <w:p>
-                            <w:pPr>
-                              <w:spacing w:after="0" w:line="216" w:lineRule="auto"/>
-                              <w:rPr>
-                                <w:noProof/>
-                                <w:sz w:val="16"/>
-                                <w:szCs w:val="16"/>
-                              </w:rPr>
-                            </w:pPr>
-                          </w:p>
-                          <w:p>
-                            <w:pPr>
-                              <w:spacing w:after="0" w:line="216" w:lineRule="auto"/>
-                              <w:rPr>
-                                <w:noProof/>
-                                <w:sz w:val="16"/>
-                                <w:szCs w:val="16"/>
-                              </w:rPr>
-                            </w:pPr>
-                            <w:r>
-                              <w:rPr>
-                                <w:noProof/>
-                                <w:sz w:val="16"/>
-                                <w:szCs w:val="16"/>
-                              </w:rPr>
-                              <w:t>&lt;low_precedence_arithmetic_expression&gt; ::=  &lt;low_precedence_arithmetic_expression&gt; &lt;low_precedence_operator&gt; &lt;high_precedence_arithmetic_expression&gt; | &lt;high_precedence_arithmetic_expression&gt;</w:t>
-                            </w:r>
-                          </w:p>
-                          <w:p>
-                            <w:pPr>
-                              <w:spacing w:after="0" w:line="216" w:lineRule="auto"/>
-                              <w:rPr>
-                                <w:noProof/>
-                                <w:sz w:val="16"/>
-                                <w:szCs w:val="16"/>
-                              </w:rPr>
-                            </w:pPr>
-                            <w:r>
-                              <w:rPr>
-                                <w:noProof/>
-                                <w:sz w:val="16"/>
-                                <w:szCs w:val="16"/>
-                              </w:rPr>
-                              <w:t>&lt;high_precedence_arithmetic_expression&gt; ::= &lt;high_precedence_arithmetic_expression&gt; &lt;high_precedence_operator&gt; &lt;low_precedence_arithmetic_expression&gt; | &lt;highest_precedence_arithmetic_expression&gt;</w:t>
-                            </w:r>
-                          </w:p>
-                          <w:p>
-                            <w:pPr>
-                              <w:spacing w:after="0" w:line="216" w:lineRule="auto"/>
-                              <w:rPr>
-                                <w:noProof/>
-                                <w:sz w:val="16"/>
-                                <w:szCs w:val="16"/>
-                              </w:rPr>
-                            </w:pPr>
-                            <w:r>
-                              <w:rPr>
-                                <w:noProof/>
-                                <w:sz w:val="16"/>
-                                <w:szCs w:val="16"/>
-                              </w:rPr>
-                              <w:t>&lt;highest_precedence_arithmetic_expression&gt; ::= &lt;highest_precedence_operator&gt; &lt;highest_precedence_arithmetic_expression&gt; | &lt;LP&gt; &lt;low_precedence_arithmetic_expression&gt; &lt;RP&gt; | &lt;value&gt;</w:t>
-                            </w:r>
-                          </w:p>
-                          <w:p>
-                            <w:pPr>
-                              <w:spacing w:after="0" w:line="216" w:lineRule="auto"/>
-                              <w:rPr>
-                                <w:noProof/>
-                                <w:sz w:val="16"/>
-                                <w:szCs w:val="16"/>
-                              </w:rPr>
-                            </w:pPr>
-                          </w:p>
-                          <w:p>
-                            <w:pPr>
-                              <w:spacing w:after="0" w:line="216" w:lineRule="auto"/>
-                              <w:rPr>
-                                <w:noProof/>
-                                <w:sz w:val="16"/>
-                                <w:szCs w:val="16"/>
-                              </w:rPr>
-                            </w:pPr>
-                            <w:r>
-                              <w:rPr>
-                                <w:noProof/>
-                                <w:sz w:val="16"/>
-                                <w:szCs w:val="16"/>
-                              </w:rPr>
-                              <w:t>&lt;value&gt; ::= &lt;VARIABLE&gt; | &lt;INTEGER&gt; | &lt;FLOAT&gt; | &lt;STRING&gt; | &lt;BOOLEAN&gt; | &lt;function_call&gt;</w:t>
-                            </w:r>
-                          </w:p>
-                          <w:p>
-                            <w:pPr>
-                              <w:spacing w:after="0" w:line="216" w:lineRule="auto"/>
-                              <w:rPr>
-                                <w:noProof/>
-                                <w:sz w:val="16"/>
-                                <w:szCs w:val="16"/>
-                              </w:rPr>
-                            </w:pPr>
-                          </w:p>
-                          <w:p>
-                            <w:pPr>
-                              <w:spacing w:after="0" w:line="216" w:lineRule="auto"/>
-                              <w:rPr>
-                                <w:noProof/>
-                                <w:sz w:val="16"/>
-                                <w:szCs w:val="16"/>
-                              </w:rPr>
-                            </w:pPr>
-                            <w:r>
-                              <w:rPr>
-                                <w:noProof/>
-                                <w:sz w:val="16"/>
-                                <w:szCs w:val="16"/>
-                              </w:rPr>
-                              <w:t xml:space="preserve">&lt;low_precedence_operator&gt; ::= &lt;MINUS&gt; | &lt;PLUS&gt; </w:t>
-                            </w:r>
-                          </w:p>
-                          <w:p>
-                            <w:pPr>
-                              <w:spacing w:after="0" w:line="216" w:lineRule="auto"/>
-                              <w:rPr>
-                                <w:noProof/>
-                                <w:sz w:val="16"/>
-                                <w:szCs w:val="16"/>
-                              </w:rPr>
-                            </w:pPr>
-                            <w:r>
-                              <w:rPr>
-                                <w:noProof/>
-                                <w:sz w:val="16"/>
-                                <w:szCs w:val="16"/>
-                              </w:rPr>
-                              <w:t>&lt;high_precedence_operator&gt; ::= &lt;DIVISION&gt; | &lt;MULTIPLICATION&gt; | &lt;MODULUS&gt;</w:t>
-                            </w:r>
-                          </w:p>
-                          <w:p>
-                            <w:pPr>
-                              <w:spacing w:after="0" w:line="216" w:lineRule="auto"/>
-                              <w:rPr>
-                                <w:noProof/>
-                                <w:sz w:val="16"/>
-                                <w:szCs w:val="16"/>
-                              </w:rPr>
-                            </w:pPr>
-                            <w:r>
-                              <w:rPr>
-                                <w:noProof/>
-                                <w:sz w:val="16"/>
-                                <w:szCs w:val="16"/>
-                              </w:rPr>
-                              <w:t>&lt;highest_precedence_operator&gt; ::= &lt;NOT&gt;</w:t>
-                            </w:r>
                           </w:p>
                           <w:p>
                             <w:pPr>
@@ -925,7 +975,7 @@
                 <v:stroke joinstyle="miter"/>
                 <v:path gradientshapeok="t" o:connecttype="rect"/>
               </v:shapetype>
-              <v:shape id="Metin Kutusu 2" o:spid="_x0000_s1026" type="#_x0000_t202" style="position:absolute;left:0;text-align:left;margin-left:401.05pt;margin-top:26.8pt;width:452.25pt;height:412.1pt;z-index:251659264;visibility:visible;mso-wrap-style:square;mso-width-percent:0;mso-height-percent:0;mso-wrap-distance-left:9pt;mso-wrap-distance-top:3.6pt;mso-wrap-distance-right:9pt;mso-wrap-distance-bottom:3.6pt;mso-position-horizontal:right;mso-position-horizontal-relative:margin;mso-position-vertical:absolute;mso-position-vertical-relative:text;mso-width-percent:0;mso-height-percent:0;mso-width-relative:margin;mso-height-relative:margin;v-text-anchor:top" o:gfxdata="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">
+              <v:shape id="Metin Kutusu 2" o:spid="_x0000_s1026" type="#_x0000_t202" style="position:absolute;left:0;text-align:left;margin-left:401.05pt;margin-top:26.8pt;width:452.25pt;height:439.5pt;z-index:251659264;visibility:visible;mso-wrap-style:square;mso-width-percent:0;mso-height-percent:0;mso-wrap-distance-left:9pt;mso-wrap-distance-top:3.6pt;mso-wrap-distance-right:9pt;mso-wrap-distance-bottom:3.6pt;mso-position-horizontal:right;mso-position-horizontal-relative:margin;mso-position-vertical:absolute;mso-position-vertical-relative:text;mso-width-percent:0;mso-height-percent:0;mso-width-relative:margin;mso-height-relative:margin;v-text-anchor:top" o:gfxdata="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">
                 <v:textbox>
                   <w:txbxContent>
                     <w:p>
@@ -1001,6 +1051,16 @@
                           <w:szCs w:val="16"/>
                         </w:rPr>
                       </w:pPr>
+                    </w:p>
+                    <w:p>
+                      <w:pPr>
+                        <w:spacing w:after="0" w:line="216" w:lineRule="auto"/>
+                        <w:rPr>
+                          <w:noProof/>
+                          <w:sz w:val="16"/>
+                          <w:szCs w:val="16"/>
+                        </w:rPr>
+                      </w:pPr>
                       <w:r>
                         <w:rPr>
                           <w:noProof/>
@@ -1173,6 +1233,320 @@
                           <w:sz w:val="16"/>
                           <w:szCs w:val="16"/>
                         </w:rPr>
+                        <w:t xml:space="preserve">&lt;variable_list&gt; ::= &lt;VARIABLE&gt; &lt;COMMA&gt; &lt;variable_list&gt; | &lt;VARIABLE&gt; | &lt;EMPTY&gt; </w:t>
+                      </w:r>
+                    </w:p>
+                    <w:p>
+                      <w:pPr>
+                        <w:spacing w:after="0" w:line="216" w:lineRule="auto"/>
+                        <w:rPr>
+                          <w:noProof/>
+                          <w:sz w:val="16"/>
+                          <w:szCs w:val="16"/>
+                        </w:rPr>
+                      </w:pPr>
+                    </w:p>
+                    <w:p>
+                      <w:pPr>
+                        <w:spacing w:after="0" w:line="216" w:lineRule="auto"/>
+                        <w:rPr>
+                          <w:noProof/>
+                          <w:sz w:val="16"/>
+                          <w:szCs w:val="16"/>
+                        </w:rPr>
+                      </w:pPr>
+                      <w:r>
+                        <w:rPr>
+                          <w:noProof/>
+                          <w:sz w:val="16"/>
+                          <w:szCs w:val="16"/>
+                        </w:rPr>
+                        <w:t>&lt;type_def&gt; ::= &lt;TYPE&gt; &lt;VARIABLE&gt;</w:t>
+                      </w:r>
+                    </w:p>
+                    <w:p>
+                      <w:pPr>
+                        <w:spacing w:after="0" w:line="216" w:lineRule="auto"/>
+                        <w:rPr>
+                          <w:noProof/>
+                          <w:sz w:val="16"/>
+                          <w:szCs w:val="16"/>
+                        </w:rPr>
+                      </w:pPr>
+                    </w:p>
+                    <w:p>
+                      <w:pPr>
+                        <w:spacing w:after="0" w:line="216" w:lineRule="auto"/>
+                        <w:rPr>
+                          <w:noProof/>
+                          <w:sz w:val="16"/>
+                          <w:szCs w:val="16"/>
+                        </w:rPr>
+                      </w:pPr>
+                      <w:r>
+                        <w:rPr>
+                          <w:noProof/>
+                          <w:sz w:val="16"/>
+                          <w:szCs w:val="16"/>
+                        </w:rPr>
+                        <w:t>&lt;expression&gt; ::= &lt;conditional_expression&gt; | &lt;low_precedence_arithmetic_expression&gt;</w:t>
+                      </w:r>
+                    </w:p>
+                    <w:p>
+                      <w:pPr>
+                        <w:spacing w:after="0" w:line="216" w:lineRule="auto"/>
+                        <w:rPr>
+                          <w:noProof/>
+                          <w:sz w:val="16"/>
+                          <w:szCs w:val="16"/>
+                        </w:rPr>
+                      </w:pPr>
+                    </w:p>
+                    <w:p>
+                      <w:pPr>
+                        <w:spacing w:after="0" w:line="216" w:lineRule="auto"/>
+                        <w:rPr>
+                          <w:noProof/>
+                          <w:sz w:val="16"/>
+                          <w:szCs w:val="16"/>
+                        </w:rPr>
+                      </w:pPr>
+                      <w:r>
+                        <w:rPr>
+                          <w:noProof/>
+                          <w:sz w:val="16"/>
+                          <w:szCs w:val="16"/>
+                        </w:rPr>
+                        <w:t>&lt;conditional_expression&gt; ::= &lt;conditional_expression&gt; &lt;condition_operator&gt; &lt;low_precedence_arithmetic_expression&gt; | &lt;LP&gt; &lt;conditional_expression&gt; &lt;RP&gt; | &lt;BOOLEAN&gt;</w:t>
+                      </w:r>
+                    </w:p>
+                    <w:p>
+                      <w:pPr>
+                        <w:spacing w:after="0" w:line="216" w:lineRule="auto"/>
+                        <w:rPr>
+                          <w:noProof/>
+                          <w:sz w:val="16"/>
+                          <w:szCs w:val="16"/>
+                        </w:rPr>
+                      </w:pPr>
+                    </w:p>
+                    <w:p>
+                      <w:pPr>
+                        <w:spacing w:after="0" w:line="216" w:lineRule="auto"/>
+                        <w:rPr>
+                          <w:noProof/>
+                          <w:sz w:val="16"/>
+                          <w:szCs w:val="16"/>
+                        </w:rPr>
+                      </w:pPr>
+                      <w:r>
+                        <w:rPr>
+                          <w:noProof/>
+                          <w:sz w:val="16"/>
+                          <w:szCs w:val="16"/>
+                        </w:rPr>
+                        <w:t>&lt;condition_operator&gt; ::= &lt;LESSER&gt; | &lt;LARGER&gt; | &lt;LESSER_EQ&gt; | &lt;LARGER_EQ&gt; | &lt;EQUALS&gt; | &lt;NOT_EQUALS&gt; | &lt;AND&gt; | &lt;OR&gt; | &lt;XOR&gt;</w:t>
+                      </w:r>
+                    </w:p>
+                    <w:p>
+                      <w:pPr>
+                        <w:spacing w:after="0" w:line="216" w:lineRule="auto"/>
+                        <w:rPr>
+                          <w:noProof/>
+                          <w:sz w:val="16"/>
+                          <w:szCs w:val="16"/>
+                        </w:rPr>
+                      </w:pPr>
+                    </w:p>
+                    <w:p>
+                      <w:pPr>
+                        <w:spacing w:after="0" w:line="216" w:lineRule="auto"/>
+                        <w:rPr>
+                          <w:noProof/>
+                          <w:sz w:val="16"/>
+                          <w:szCs w:val="16"/>
+                        </w:rPr>
+                      </w:pPr>
+                      <w:r>
+                        <w:rPr>
+                          <w:noProof/>
+                          <w:sz w:val="16"/>
+                          <w:szCs w:val="16"/>
+                        </w:rPr>
+                        <w:t>&lt;assignment_expression&gt; ::= &lt;TYPE&gt; &lt;VARIABLE&gt; &lt;ASSIGNMENT&gt; &lt;expression&gt; | &lt;VARIABLE&gt; &lt;ASSIGNMENT&gt; &lt;expression&gt;</w:t>
+                      </w:r>
+                    </w:p>
+                    <w:p>
+                      <w:pPr>
+                        <w:spacing w:after="0" w:line="216" w:lineRule="auto"/>
+                        <w:rPr>
+                          <w:noProof/>
+                          <w:sz w:val="16"/>
+                          <w:szCs w:val="16"/>
+                        </w:rPr>
+                      </w:pPr>
+                    </w:p>
+                    <w:p>
+                      <w:pPr>
+                        <w:spacing w:after="0" w:line="216" w:lineRule="auto"/>
+                        <w:rPr>
+                          <w:noProof/>
+                          <w:sz w:val="16"/>
+                          <w:szCs w:val="16"/>
+                        </w:rPr>
+                      </w:pPr>
+                      <w:r>
+                        <w:rPr>
+                          <w:noProof/>
+                          <w:sz w:val="16"/>
+                          <w:szCs w:val="16"/>
+                        </w:rPr>
+                        <w:t>&lt;low_precedence_arithmetic_expression&gt; ::=  &lt;low_precedence_arithmetic_expression&gt; &lt;low_precedence_operator&gt; &lt;high_precedence_arithmetic_expression&gt; | &lt;high_precedence_arithmetic_expression&gt;</w:t>
+                      </w:r>
+                    </w:p>
+                    <w:p>
+                      <w:pPr>
+                        <w:spacing w:after="0" w:line="216" w:lineRule="auto"/>
+                        <w:rPr>
+                          <w:noProof/>
+                          <w:sz w:val="16"/>
+                          <w:szCs w:val="16"/>
+                        </w:rPr>
+                      </w:pPr>
+                      <w:r>
+                        <w:rPr>
+                          <w:noProof/>
+                          <w:sz w:val="16"/>
+                          <w:szCs w:val="16"/>
+                        </w:rPr>
+                        <w:t>&lt;high_precedence_arithmetic_expression&gt; ::= &lt;high_precedence_arithmetic_expression&gt; &lt;high_precedence_operator&gt; &lt;low_precedence_arithmetic_expression&gt; | &lt;highest_precedence_arithmetic_expression&gt;</w:t>
+                      </w:r>
+                    </w:p>
+                    <w:p>
+                      <w:pPr>
+                        <w:spacing w:after="0" w:line="216" w:lineRule="auto"/>
+                        <w:rPr>
+                          <w:noProof/>
+                          <w:sz w:val="16"/>
+                          <w:szCs w:val="16"/>
+                        </w:rPr>
+                      </w:pPr>
+                      <w:r>
+                        <w:rPr>
+                          <w:noProof/>
+                          <w:sz w:val="16"/>
+                          <w:szCs w:val="16"/>
+                        </w:rPr>
+                        <w:t>&lt;highest_precedence_arithmetic_expression&gt; ::= &lt;highest_precedence_operator&gt; &lt;highest_precedence_arithmetic_expression&gt; | &lt;LP&gt; &lt;low_precedence_arithmetic_expression&gt; &lt;RP&gt; | &lt;value&gt;</w:t>
+                      </w:r>
+                    </w:p>
+                    <w:p>
+                      <w:pPr>
+                        <w:spacing w:after="0" w:line="216" w:lineRule="auto"/>
+                        <w:rPr>
+                          <w:noProof/>
+                          <w:sz w:val="16"/>
+                          <w:szCs w:val="16"/>
+                        </w:rPr>
+                      </w:pPr>
+                    </w:p>
+                    <w:p>
+                      <w:pPr>
+                        <w:spacing w:after="0" w:line="216" w:lineRule="auto"/>
+                        <w:rPr>
+                          <w:noProof/>
+                          <w:sz w:val="16"/>
+                          <w:szCs w:val="16"/>
+                        </w:rPr>
+                      </w:pPr>
+                      <w:r>
+                        <w:rPr>
+                          <w:noProof/>
+                          <w:sz w:val="16"/>
+                          <w:szCs w:val="16"/>
+                        </w:rPr>
+                        <w:t xml:space="preserve">&lt;low_precedence_operator&gt; ::= &lt;MINUS&gt; | &lt;PLUS&gt; </w:t>
+                      </w:r>
+                    </w:p>
+                    <w:p>
+                      <w:pPr>
+                        <w:spacing w:after="0" w:line="216" w:lineRule="auto"/>
+                        <w:rPr>
+                          <w:noProof/>
+                          <w:sz w:val="16"/>
+                          <w:szCs w:val="16"/>
+                        </w:rPr>
+                      </w:pPr>
+                      <w:r>
+                        <w:rPr>
+                          <w:noProof/>
+                          <w:sz w:val="16"/>
+                          <w:szCs w:val="16"/>
+                        </w:rPr>
+                        <w:t>&lt;high_precedence_operator&gt; ::= &lt;DIVISION&gt; | &lt;MULTIPLICATION&gt; | &lt;MODULUS&gt;</w:t>
+                      </w:r>
+                    </w:p>
+                    <w:p>
+                      <w:pPr>
+                        <w:spacing w:after="0" w:line="216" w:lineRule="auto"/>
+                        <w:rPr>
+                          <w:noProof/>
+                          <w:sz w:val="16"/>
+                          <w:szCs w:val="16"/>
+                        </w:rPr>
+                      </w:pPr>
+                      <w:r>
+                        <w:rPr>
+                          <w:noProof/>
+                          <w:sz w:val="16"/>
+                          <w:szCs w:val="16"/>
+                        </w:rPr>
+                        <w:t>&lt;highest_precedence_operator&gt; ::= &lt;NOT&gt;</w:t>
+                      </w:r>
+                    </w:p>
+                    <w:p>
+                      <w:pPr>
+                        <w:spacing w:after="0" w:line="216" w:lineRule="auto"/>
+                        <w:rPr>
+                          <w:noProof/>
+                          <w:sz w:val="16"/>
+                          <w:szCs w:val="16"/>
+                        </w:rPr>
+                      </w:pPr>
+                    </w:p>
+                    <w:p>
+                      <w:pPr>
+                        <w:spacing w:after="0" w:line="216" w:lineRule="auto"/>
+                        <w:rPr>
+                          <w:noProof/>
+                          <w:sz w:val="16"/>
+                          <w:szCs w:val="16"/>
+                        </w:rPr>
+                      </w:pPr>
+                      <w:r>
+                        <w:rPr>
+                          <w:noProof/>
+                          <w:sz w:val="16"/>
+                          <w:szCs w:val="16"/>
+                        </w:rPr>
+                        <w:t>&lt;value&gt; ::= &lt;VARIABLE&gt; | &lt;INTEGER&gt; | &lt;FLOAT&gt; | &lt;STRING&gt; | &lt;BOOLEAN&gt; | &lt;function_call&gt;</w:t>
+                      </w:r>
+                    </w:p>
+                    <w:p>
+                      <w:pPr>
+                        <w:spacing w:after="0" w:line="216" w:lineRule="auto"/>
+                        <w:rPr>
+                          <w:noProof/>
+                          <w:sz w:val="16"/>
+                          <w:szCs w:val="16"/>
+                        </w:rPr>
+                      </w:pPr>
+                      <w:r>
+                        <w:rPr>
+                          <w:noProof/>
+                          <w:sz w:val="16"/>
+                          <w:szCs w:val="16"/>
+                        </w:rPr>
                         <w:t>&lt;function_call&gt; ::= &lt;function_name&gt; &lt;LP&gt; &lt;variable_list&gt; &lt;RP&gt;</w:t>
                       </w:r>
                     </w:p>
@@ -1203,300 +1577,6 @@
                           <w:szCs w:val="16"/>
                         </w:rPr>
                       </w:pPr>
-                      <w:r>
-                        <w:rPr>
-                          <w:noProof/>
-                          <w:sz w:val="16"/>
-                          <w:szCs w:val="16"/>
-                        </w:rPr>
-                        <w:t xml:space="preserve">&lt;variable_list&gt; ::= &lt;VARIABLE&gt; &lt;COMMA&gt; &lt;variable_list&gt; | &lt;VARIABLE&gt; | &lt;EMPTY&gt; </w:t>
-                      </w:r>
-                    </w:p>
-                    <w:p>
-                      <w:pPr>
-                        <w:spacing w:after="0" w:line="216" w:lineRule="auto"/>
-                        <w:rPr>
-                          <w:noProof/>
-                          <w:sz w:val="16"/>
-                          <w:szCs w:val="16"/>
-                        </w:rPr>
-                      </w:pPr>
-                    </w:p>
-                    <w:p>
-                      <w:pPr>
-                        <w:spacing w:after="0" w:line="216" w:lineRule="auto"/>
-                        <w:rPr>
-                          <w:noProof/>
-                          <w:sz w:val="16"/>
-                          <w:szCs w:val="16"/>
-                        </w:rPr>
-                      </w:pPr>
-                      <w:r>
-                        <w:rPr>
-                          <w:noProof/>
-                          <w:sz w:val="16"/>
-                          <w:szCs w:val="16"/>
-                        </w:rPr>
-                        <w:t>&lt;conditional_expression&gt; ::= &lt;conditional_expression&gt; &lt;condition_operator&gt; &lt;low_precedence_arithmetic_expression&gt; | &lt;LP&gt; &lt;conditional_expression&gt; &lt;RP&gt; | &lt;BOOLEAN&gt;</w:t>
-                      </w:r>
-                    </w:p>
-                    <w:p>
-                      <w:pPr>
-                        <w:spacing w:after="0" w:line="216" w:lineRule="auto"/>
-                        <w:rPr>
-                          <w:noProof/>
-                          <w:sz w:val="16"/>
-                          <w:szCs w:val="16"/>
-                        </w:rPr>
-                      </w:pPr>
-                    </w:p>
-                    <w:p>
-                      <w:pPr>
-                        <w:spacing w:after="0" w:line="216" w:lineRule="auto"/>
-                        <w:rPr>
-                          <w:noProof/>
-                          <w:sz w:val="16"/>
-                          <w:szCs w:val="16"/>
-                        </w:rPr>
-                      </w:pPr>
-                      <w:r>
-                        <w:rPr>
-                          <w:noProof/>
-                          <w:sz w:val="16"/>
-                          <w:szCs w:val="16"/>
-                        </w:rPr>
-                        <w:t>&lt;condition_operator&gt; ::= &lt;LESSER&gt; | &lt;LARGER&gt; | &lt;LESSER_EQ&gt; | &lt;LARGER_EQ&gt; | &lt;EQUALS&gt; | &lt;NOT_EQUALS&gt; | &lt;AND&gt; | &lt;OR&gt; | &lt;XOR&gt;</w:t>
-                      </w:r>
-                    </w:p>
-                    <w:p>
-                      <w:pPr>
-                        <w:spacing w:after="0" w:line="216" w:lineRule="auto"/>
-                        <w:rPr>
-                          <w:noProof/>
-                          <w:sz w:val="16"/>
-                          <w:szCs w:val="16"/>
-                        </w:rPr>
-                      </w:pPr>
-                    </w:p>
-                    <w:p>
-                      <w:pPr>
-                        <w:spacing w:after="0" w:line="216" w:lineRule="auto"/>
-                        <w:rPr>
-                          <w:noProof/>
-                          <w:sz w:val="16"/>
-                          <w:szCs w:val="16"/>
-                        </w:rPr>
-                      </w:pPr>
-                      <w:r>
-                        <w:rPr>
-                          <w:noProof/>
-                          <w:sz w:val="16"/>
-                          <w:szCs w:val="16"/>
-                        </w:rPr>
-                        <w:t>&lt;type_def&gt; ::= &lt;TYPE&gt; &lt;VARIABLE&gt;</w:t>
-                      </w:r>
-                    </w:p>
-                    <w:p>
-                      <w:pPr>
-                        <w:spacing w:after="0" w:line="216" w:lineRule="auto"/>
-                        <w:rPr>
-                          <w:noProof/>
-                          <w:sz w:val="16"/>
-                          <w:szCs w:val="16"/>
-                        </w:rPr>
-                      </w:pPr>
-                    </w:p>
-                    <w:p>
-                      <w:pPr>
-                        <w:spacing w:after="0" w:line="216" w:lineRule="auto"/>
-                        <w:rPr>
-                          <w:noProof/>
-                          <w:sz w:val="16"/>
-                          <w:szCs w:val="16"/>
-                        </w:rPr>
-                      </w:pPr>
-                      <w:r>
-                        <w:rPr>
-                          <w:noProof/>
-                          <w:sz w:val="16"/>
-                          <w:szCs w:val="16"/>
-                        </w:rPr>
-                        <w:t>&lt;assignment_expression&gt; ::= &lt;TYPE&gt; &lt;VARIABLE&gt; &lt;ASSIGNMENT&gt; &lt;expression&gt; | &lt;VARIABLE&gt; &lt;ASSIGNMENT&gt; &lt;expression&gt;</w:t>
-                      </w:r>
-                    </w:p>
-                    <w:p>
-                      <w:pPr>
-                        <w:spacing w:after="0" w:line="216" w:lineRule="auto"/>
-                        <w:rPr>
-                          <w:noProof/>
-                          <w:sz w:val="16"/>
-                          <w:szCs w:val="16"/>
-                        </w:rPr>
-                      </w:pPr>
-                      <w:r>
-                        <w:rPr>
-                          <w:noProof/>
-                          <w:sz w:val="16"/>
-                          <w:szCs w:val="16"/>
-                        </w:rPr>
-                        <w:t>&lt;expression&gt; ::= &lt;conditional_expression&gt; | &lt;low_precedence_arithmetic_expression&gt;</w:t>
-                      </w:r>
-                    </w:p>
-                    <w:p>
-                      <w:pPr>
-                        <w:spacing w:after="0" w:line="216" w:lineRule="auto"/>
-                        <w:rPr>
-                          <w:noProof/>
-                          <w:sz w:val="16"/>
-                          <w:szCs w:val="16"/>
-                        </w:rPr>
-                      </w:pPr>
-                    </w:p>
-                    <w:p>
-                      <w:pPr>
-                        <w:spacing w:after="0" w:line="216" w:lineRule="auto"/>
-                        <w:rPr>
-                          <w:noProof/>
-                          <w:sz w:val="16"/>
-                          <w:szCs w:val="16"/>
-                        </w:rPr>
-                      </w:pPr>
-                      <w:r>
-                        <w:rPr>
-                          <w:noProof/>
-                          <w:sz w:val="16"/>
-                          <w:szCs w:val="16"/>
-                        </w:rPr>
-                        <w:t>&lt;low_precedence_arithmetic_expression&gt; ::=  &lt;low_precedence_arithmetic_expression&gt; &lt;low_precedence_operator&gt; &lt;high_precedence_arithmetic_expression&gt; | &lt;high_precedence_arithmetic_expression&gt;</w:t>
-                      </w:r>
-                    </w:p>
-                    <w:p>
-                      <w:pPr>
-                        <w:spacing w:after="0" w:line="216" w:lineRule="auto"/>
-                        <w:rPr>
-                          <w:noProof/>
-                          <w:sz w:val="16"/>
-                          <w:szCs w:val="16"/>
-                        </w:rPr>
-                      </w:pPr>
-                      <w:r>
-                        <w:rPr>
-                          <w:noProof/>
-                          <w:sz w:val="16"/>
-                          <w:szCs w:val="16"/>
-                        </w:rPr>
-                        <w:t>&lt;high_precedence_arithmetic_expression&gt; ::= &lt;high_precedence_arithmetic_expression&gt; &lt;high_precedence_operator&gt; &lt;low_precedence_arithmetic_expression&gt; | &lt;highest_precedence_arithmetic_expression&gt;</w:t>
-                      </w:r>
-                    </w:p>
-                    <w:p>
-                      <w:pPr>
-                        <w:spacing w:after="0" w:line="216" w:lineRule="auto"/>
-                        <w:rPr>
-                          <w:noProof/>
-                          <w:sz w:val="16"/>
-                          <w:szCs w:val="16"/>
-                        </w:rPr>
-                      </w:pPr>
-                      <w:r>
-                        <w:rPr>
-                          <w:noProof/>
-                          <w:sz w:val="16"/>
-                          <w:szCs w:val="16"/>
-                        </w:rPr>
-                        <w:t>&lt;highest_precedence_arithmetic_expression&gt; ::= &lt;highest_precedence_operator&gt; &lt;highest_precedence_arithmetic_expression&gt; | &lt;LP&gt; &lt;low_precedence_arithmetic_expression&gt; &lt;RP&gt; | &lt;value&gt;</w:t>
-                      </w:r>
-                    </w:p>
-                    <w:p>
-                      <w:pPr>
-                        <w:spacing w:after="0" w:line="216" w:lineRule="auto"/>
-                        <w:rPr>
-                          <w:noProof/>
-                          <w:sz w:val="16"/>
-                          <w:szCs w:val="16"/>
-                        </w:rPr>
-                      </w:pPr>
-                    </w:p>
-                    <w:p>
-                      <w:pPr>
-                        <w:spacing w:after="0" w:line="216" w:lineRule="auto"/>
-                        <w:rPr>
-                          <w:noProof/>
-                          <w:sz w:val="16"/>
-                          <w:szCs w:val="16"/>
-                        </w:rPr>
-                      </w:pPr>
-                      <w:r>
-                        <w:rPr>
-                          <w:noProof/>
-                          <w:sz w:val="16"/>
-                          <w:szCs w:val="16"/>
-                        </w:rPr>
-                        <w:t>&lt;value&gt; ::= &lt;VARIABLE&gt; | &lt;INTEGER&gt; | &lt;FLOAT&gt; | &lt;STRING&gt; | &lt;BOOLEAN&gt; | &lt;function_call&gt;</w:t>
-                      </w:r>
-                    </w:p>
-                    <w:p>
-                      <w:pPr>
-                        <w:spacing w:after="0" w:line="216" w:lineRule="auto"/>
-                        <w:rPr>
-                          <w:noProof/>
-                          <w:sz w:val="16"/>
-                          <w:szCs w:val="16"/>
-                        </w:rPr>
-                      </w:pPr>
-                    </w:p>
-                    <w:p>
-                      <w:pPr>
-                        <w:spacing w:after="0" w:line="216" w:lineRule="auto"/>
-                        <w:rPr>
-                          <w:noProof/>
-                          <w:sz w:val="16"/>
-                          <w:szCs w:val="16"/>
-                        </w:rPr>
-                      </w:pPr>
-                      <w:r>
-                        <w:rPr>
-                          <w:noProof/>
-                          <w:sz w:val="16"/>
-                          <w:szCs w:val="16"/>
-                        </w:rPr>
-                        <w:t xml:space="preserve">&lt;low_precedence_operator&gt; ::= &lt;MINUS&gt; | &lt;PLUS&gt; </w:t>
-                      </w:r>
-                    </w:p>
-                    <w:p>
-                      <w:pPr>
-                        <w:spacing w:after="0" w:line="216" w:lineRule="auto"/>
-                        <w:rPr>
-                          <w:noProof/>
-                          <w:sz w:val="16"/>
-                          <w:szCs w:val="16"/>
-                        </w:rPr>
-                      </w:pPr>
-                      <w:r>
-                        <w:rPr>
-                          <w:noProof/>
-                          <w:sz w:val="16"/>
-                          <w:szCs w:val="16"/>
-                        </w:rPr>
-                        <w:t>&lt;high_precedence_operator&gt; ::= &lt;DIVISION&gt; | &lt;MULTIPLICATION&gt; | &lt;MODULUS&gt;</w:t>
-                      </w:r>
-                    </w:p>
-                    <w:p>
-                      <w:pPr>
-                        <w:spacing w:after="0" w:line="216" w:lineRule="auto"/>
-                        <w:rPr>
-                          <w:noProof/>
-                          <w:sz w:val="16"/>
-                          <w:szCs w:val="16"/>
-                        </w:rPr>
-                      </w:pPr>
-                      <w:r>
-                        <w:rPr>
-                          <w:noProof/>
-                          <w:sz w:val="16"/>
-                          <w:szCs w:val="16"/>
-                        </w:rPr>
-                        <w:t>&lt;highest_precedence_operator&gt; ::= &lt;NOT&gt;</w:t>
-                      </w:r>
                     </w:p>
                     <w:p>
                       <w:pPr>
@@ -1593,44 +1673,6 @@
     </w:p>
     <w:p>
       <w:pPr>
-        <w:pStyle w:val="ListeParagraf"/>
-        <w:ind w:left="360"/>
-        <w:jc w:val="both"/>
-        <w:rPr>
-          <w:rFonts w:ascii="Times New Roman" w:hAnsi="Times New Roman" w:cs="Times New Roman"/>
-          <w:b/>
-          <w:bCs/>
-        </w:rPr>
-      </w:pPr>
-    </w:p>
-    <w:p>
-      <w:pPr>
-        <w:pStyle w:val="ListeParagraf"/>
-        <w:ind w:left="360"/>
-        <w:jc w:val="both"/>
-        <w:rPr>
-          <w:rFonts w:ascii="Times New Roman" w:hAnsi="Times New Roman" w:cs="Times New Roman"/>
-          <w:b/>
-          <w:bCs/>
-        </w:rPr>
-      </w:pPr>
-    </w:p>
-    <w:p>
-      <w:pPr>
-        <w:pStyle w:val="ListeParagraf"/>
-        <w:ind w:left="360"/>
-        <w:jc w:val="both"/>
-        <w:rPr>
-          <w:rFonts w:ascii="Times New Roman" w:hAnsi="Times New Roman" w:cs="Times New Roman"/>
-          <w:b/>
-          <w:bCs/>
-        </w:rPr>
-      </w:pPr>
-    </w:p>
-    <w:p>
-      <w:pPr>
-        <w:pStyle w:val="ListeParagraf"/>
-        <w:ind w:left="360"/>
         <w:jc w:val="both"/>
         <w:rPr>
           <w:rFonts w:ascii="Times New Roman" w:hAnsi="Times New Roman" w:cs="Times New Roman"/>
@@ -1692,7 +1734,7 @@
     <w:p>
       <w:pPr>
         <w:pStyle w:val="ListeParagraf"/>
-        <w:ind w:left="360"/>
+        <w:ind w:left="0" w:firstLine="360"/>
         <w:jc w:val="both"/>
         <w:rPr>
           <w:rFonts w:ascii="Times New Roman" w:hAnsi="Times New Roman" w:cs="Times New Roman"/>
@@ -1744,6 +1786,7 @@
           <w:bCs/>
         </w:rPr>
       </w:pPr>
+      <w:proofErr w:type="spellStart"/>
       <w:r>
         <w:rPr>
           <w:rFonts w:ascii="Times New Roman" w:hAnsi="Times New Roman" w:cs="Times New Roman"/>
@@ -1768,11 +1811,12 @@
         </w:rPr>
         <w:t>_list</w:t>
       </w:r>
-    </w:p>
-    <w:p>
-      <w:pPr>
-        <w:pStyle w:val="ListeParagraf"/>
-        <w:ind w:left="360"/>
+      <w:proofErr w:type="spellEnd"/>
+    </w:p>
+    <w:p>
+      <w:pPr>
+        <w:pStyle w:val="ListeParagraf"/>
+        <w:ind w:left="0" w:firstLine="360"/>
         <w:jc w:val="both"/>
         <w:rPr>
           <w:rFonts w:ascii="Times New Roman" w:hAnsi="Times New Roman" w:cs="Times New Roman"/>
@@ -1812,7 +1856,7 @@
     <w:p>
       <w:pPr>
         <w:pStyle w:val="ListeParagraf"/>
-        <w:ind w:left="360"/>
+        <w:ind w:left="0" w:firstLine="360"/>
         <w:jc w:val="both"/>
         <w:rPr>
           <w:rFonts w:ascii="Times New Roman" w:hAnsi="Times New Roman" w:cs="Times New Roman"/>
@@ -1877,6 +1921,7 @@
           <w:bCs/>
         </w:rPr>
       </w:pPr>
+      <w:proofErr w:type="spellStart"/>
       <w:r>
         <w:rPr>
           <w:rFonts w:ascii="Times New Roman" w:hAnsi="Times New Roman" w:cs="Times New Roman"/>
@@ -1885,11 +1930,12 @@
         </w:rPr>
         <w:t>comment_list</w:t>
       </w:r>
-    </w:p>
-    <w:p>
-      <w:pPr>
-        <w:pStyle w:val="ListeParagraf"/>
-        <w:ind w:left="360"/>
+      <w:proofErr w:type="spellEnd"/>
+    </w:p>
+    <w:p>
+      <w:pPr>
+        <w:pStyle w:val="ListeParagraf"/>
+        <w:ind w:left="0" w:firstLine="360"/>
         <w:jc w:val="both"/>
         <w:rPr>
           <w:rFonts w:ascii="Times New Roman" w:hAnsi="Times New Roman" w:cs="Times New Roman"/>
@@ -1917,65 +1963,49 @@
           <w:bCs/>
         </w:rPr>
       </w:pPr>
-      <w:r>
-        <w:rPr>
-          <w:rFonts w:ascii="Times New Roman" w:hAnsi="Times New Roman" w:cs="Times New Roman"/>
-          <w:b/>
-          <w:bCs/>
-        </w:rPr>
-        <w:t>comment</w:t>
-      </w:r>
-    </w:p>
-    <w:p>
-      <w:pPr>
-        <w:pStyle w:val="ListeParagraf"/>
-        <w:ind w:left="360"/>
-        <w:jc w:val="both"/>
-        <w:rPr>
-          <w:rFonts w:ascii="Times New Roman" w:hAnsi="Times New Roman" w:cs="Times New Roman"/>
-        </w:rPr>
-      </w:pPr>
-      <w:r>
-        <w:rPr>
-          <w:rFonts w:ascii="Times New Roman" w:hAnsi="Times New Roman" w:cs="Times New Roman"/>
-        </w:rPr>
-        <w:t xml:space="preserve">A comment is a </w:t>
-      </w:r>
-      <w:r>
-        <w:rPr>
-          <w:rFonts w:ascii="Times New Roman" w:hAnsi="Times New Roman" w:cs="Times New Roman"/>
-        </w:rPr>
-        <w:t>terminal</w:t>
-      </w:r>
-      <w:r>
-        <w:rPr>
-          <w:rFonts w:ascii="Times New Roman" w:hAnsi="Times New Roman" w:cs="Times New Roman"/>
-        </w:rPr>
-        <w:t xml:space="preserve">. </w:t>
-      </w:r>
-      <w:r>
-        <w:rPr>
-          <w:rFonts w:ascii="Times New Roman" w:hAnsi="Times New Roman" w:cs="Times New Roman"/>
-        </w:rPr>
-        <w:t>They</w:t>
-      </w:r>
-      <w:r>
-        <w:rPr>
-          <w:rFonts w:ascii="Times New Roman" w:hAnsi="Times New Roman" w:cs="Times New Roman"/>
-        </w:rPr>
-        <w:t xml:space="preserve"> are non-functional and are meant to be used for documentation / explanation purposes of the code. Comments can only be ini</w:t>
-      </w:r>
-      <w:r>
-        <w:rPr>
-          <w:rFonts w:ascii="Times New Roman" w:hAnsi="Times New Roman" w:cs="Times New Roman"/>
-        </w:rPr>
-        <w:t>ti</w:t>
-      </w:r>
-      <w:r>
-        <w:rPr>
-          <w:rFonts w:ascii="Times New Roman" w:hAnsi="Times New Roman" w:cs="Times New Roman"/>
-        </w:rPr>
-        <w:t>ated by the // symbol and they can’t be longer than a line.</w:t>
+      <w:proofErr w:type="spellStart"/>
+      <w:r>
+        <w:rPr>
+          <w:rFonts w:ascii="Times New Roman" w:hAnsi="Times New Roman" w:cs="Times New Roman"/>
+          <w:b/>
+          <w:bCs/>
+        </w:rPr>
+        <w:t>void_statement</w:t>
+      </w:r>
+      <w:proofErr w:type="spellEnd"/>
+    </w:p>
+    <w:p>
+      <w:pPr>
+        <w:pStyle w:val="ListeParagraf"/>
+        <w:ind w:left="0" w:firstLine="360"/>
+        <w:jc w:val="both"/>
+        <w:rPr>
+          <w:rFonts w:ascii="Times New Roman" w:hAnsi="Times New Roman" w:cs="Times New Roman"/>
+        </w:rPr>
+      </w:pPr>
+      <w:r>
+        <w:rPr>
+          <w:rFonts w:ascii="Times New Roman" w:hAnsi="Times New Roman" w:cs="Times New Roman"/>
+        </w:rPr>
+        <w:t xml:space="preserve">A void statement is a statement that has no return value. </w:t>
+      </w:r>
+      <w:r>
+        <w:rPr>
+          <w:rFonts w:ascii="Times New Roman" w:hAnsi="Times New Roman" w:cs="Times New Roman"/>
+        </w:rPr>
+        <w:t xml:space="preserve">It is a set of if statements, for and while loops, function definitions, variable type definitions and some reserved keywords. </w:t>
+      </w:r>
+      <w:r>
+        <w:rPr>
+          <w:rFonts w:ascii="Times New Roman" w:hAnsi="Times New Roman" w:cs="Times New Roman"/>
+        </w:rPr>
+        <w:t>Those statements can’t be used in places that require a value return.</w:t>
+      </w:r>
+      <w:r>
+        <w:rPr>
+          <w:rFonts w:ascii="Times New Roman" w:hAnsi="Times New Roman" w:cs="Times New Roman"/>
+        </w:rPr>
+        <w:t xml:space="preserve"> </w:t>
       </w:r>
     </w:p>
     <w:p>
@@ -1993,53 +2023,69 @@
           <w:bCs/>
         </w:rPr>
       </w:pPr>
-      <w:r>
-        <w:rPr>
-          <w:rFonts w:ascii="Times New Roman" w:hAnsi="Times New Roman" w:cs="Times New Roman"/>
-          <w:b/>
-          <w:bCs/>
-        </w:rPr>
-        <w:t>void_statement</w:t>
-      </w:r>
-    </w:p>
-    <w:p>
-      <w:pPr>
-        <w:pStyle w:val="ListeParagraf"/>
-        <w:ind w:left="360"/>
-        <w:jc w:val="both"/>
-        <w:rPr>
-          <w:rFonts w:ascii="Times New Roman" w:hAnsi="Times New Roman" w:cs="Times New Roman"/>
-        </w:rPr>
-      </w:pPr>
-      <w:r>
-        <w:rPr>
-          <w:rFonts w:ascii="Times New Roman" w:hAnsi="Times New Roman" w:cs="Times New Roman"/>
-        </w:rPr>
-        <w:t xml:space="preserve">A void statement is a statement that has no return value. </w:t>
-      </w:r>
-      <w:r>
-        <w:rPr>
-          <w:rFonts w:ascii="Times New Roman" w:hAnsi="Times New Roman" w:cs="Times New Roman"/>
-        </w:rPr>
-        <w:t xml:space="preserve">It is a set </w:t>
-      </w:r>
-      <w:r>
-        <w:rPr>
-          <w:rFonts w:ascii="Times New Roman" w:hAnsi="Times New Roman" w:cs="Times New Roman"/>
-        </w:rPr>
-        <w:t xml:space="preserve">of if statements, for and while loops, function definitions, variable type definitions and some reserved keywords. </w:t>
-      </w:r>
-      <w:r>
-        <w:rPr>
-          <w:rFonts w:ascii="Times New Roman" w:hAnsi="Times New Roman" w:cs="Times New Roman"/>
-        </w:rPr>
-        <w:t>Those statements can’t be used in places that require a value return.</w:t>
-      </w:r>
-      <w:r>
-        <w:rPr>
-          <w:rFonts w:ascii="Times New Roman" w:hAnsi="Times New Roman" w:cs="Times New Roman"/>
-        </w:rPr>
-        <w:t xml:space="preserve"> </w:t>
+      <w:proofErr w:type="spellStart"/>
+      <w:r>
+        <w:rPr>
+          <w:rFonts w:ascii="Times New Roman" w:hAnsi="Times New Roman" w:cs="Times New Roman"/>
+          <w:b/>
+          <w:bCs/>
+        </w:rPr>
+        <w:t>if</w:t>
+      </w:r>
+      <w:r>
+        <w:rPr>
+          <w:rFonts w:ascii="Times New Roman" w:hAnsi="Times New Roman" w:cs="Times New Roman"/>
+          <w:b/>
+          <w:bCs/>
+        </w:rPr>
+        <w:t>_statement</w:t>
+      </w:r>
+      <w:proofErr w:type="spellEnd"/>
+    </w:p>
+    <w:p>
+      <w:pPr>
+        <w:pStyle w:val="ListeParagraf"/>
+        <w:ind w:left="0" w:firstLine="360"/>
+        <w:jc w:val="both"/>
+        <w:rPr>
+          <w:rFonts w:ascii="Times New Roman" w:hAnsi="Times New Roman" w:cs="Times New Roman"/>
+        </w:rPr>
+      </w:pPr>
+      <w:r>
+        <w:rPr>
+          <w:rFonts w:ascii="Times New Roman" w:hAnsi="Times New Roman" w:cs="Times New Roman"/>
+        </w:rPr>
+        <w:t>A</w:t>
+      </w:r>
+      <w:r>
+        <w:rPr>
+          <w:rFonts w:ascii="Times New Roman" w:hAnsi="Times New Roman" w:cs="Times New Roman"/>
+        </w:rPr>
+        <w:t>n if</w:t>
+      </w:r>
+      <w:r>
+        <w:rPr>
+          <w:rFonts w:ascii="Times New Roman" w:hAnsi="Times New Roman" w:cs="Times New Roman"/>
+        </w:rPr>
+        <w:t xml:space="preserve"> statement is a void statement that uses decision making to run or not run another statement. They take value statements as input to decide whether the given statement will be run or not. They are always initiated by the if keyword. The end of the condition and start of the conditioned statement is initiated by the do keyword. </w:t>
+      </w:r>
+      <w:r>
+        <w:rPr>
+          <w:rFonts w:ascii="Times New Roman" w:hAnsi="Times New Roman" w:cs="Times New Roman"/>
+        </w:rPr>
+        <w:t>U</w:t>
+      </w:r>
+      <w:r>
+        <w:rPr>
+          <w:rFonts w:ascii="Times New Roman" w:hAnsi="Times New Roman" w:cs="Times New Roman"/>
+        </w:rPr>
+        <w:t xml:space="preserve">sage of else keyword is optional, in cases user would like to run a statement when the given value statement is negative.  Conditional statements can be nested. The condition is accepted as positive (first given statement is run, else statement is not) when the value statement </w:t>
+      </w:r>
+      <w:r>
+        <w:rPr>
+          <w:rFonts w:ascii="Times New Roman" w:hAnsi="Times New Roman" w:cs="Times New Roman"/>
+        </w:rPr>
+        <w:t>given as connection is anything but “false” (of Boolean type), 0 (of int type) or 0.0 (of float type).</w:t>
       </w:r>
     </w:p>
     <w:p>
@@ -2063,61 +2109,31 @@
           <w:b/>
           <w:bCs/>
         </w:rPr>
-        <w:t>if</w:t>
-      </w:r>
-      <w:r>
-        <w:rPr>
-          <w:rFonts w:ascii="Times New Roman" w:hAnsi="Times New Roman" w:cs="Times New Roman"/>
-          <w:b/>
-          <w:bCs/>
-        </w:rPr>
-        <w:t>_statement</w:t>
-      </w:r>
-    </w:p>
-    <w:p>
-      <w:pPr>
-        <w:pStyle w:val="ListeParagraf"/>
-        <w:ind w:left="360"/>
-        <w:jc w:val="both"/>
-        <w:rPr>
-          <w:rFonts w:ascii="Times New Roman" w:hAnsi="Times New Roman" w:cs="Times New Roman"/>
-        </w:rPr>
-      </w:pPr>
-      <w:r>
-        <w:rPr>
-          <w:rFonts w:ascii="Times New Roman" w:hAnsi="Times New Roman" w:cs="Times New Roman"/>
-        </w:rPr>
-        <w:t>A</w:t>
-      </w:r>
-      <w:r>
-        <w:rPr>
-          <w:rFonts w:ascii="Times New Roman" w:hAnsi="Times New Roman" w:cs="Times New Roman"/>
-        </w:rPr>
-        <w:t>n if</w:t>
-      </w:r>
-      <w:r>
-        <w:rPr>
-          <w:rFonts w:ascii="Times New Roman" w:hAnsi="Times New Roman" w:cs="Times New Roman"/>
-        </w:rPr>
-        <w:t xml:space="preserve"> statement is a void statement that uses decision making to run or not run another statement. They take value statements as input to decide whether the given statement will be run or not. They are always initiated by the if keyword. The end of the condition and start of the conditioned statement is initiated by the do keyword. </w:t>
-      </w:r>
-      <w:r>
-        <w:rPr>
-          <w:rFonts w:ascii="Times New Roman" w:hAnsi="Times New Roman" w:cs="Times New Roman"/>
-        </w:rPr>
-        <w:t>U</w:t>
-      </w:r>
-      <w:r>
-        <w:rPr>
-          <w:rFonts w:ascii="Times New Roman" w:hAnsi="Times New Roman" w:cs="Times New Roman"/>
-        </w:rPr>
-        <w:t xml:space="preserve">sage of else keyword is optional, in cases user would like to run a statement when the given value statement is negative.  Conditional statements can be nested. The condition is accepted as positive (first given statement is run, else statement is not) when the value statement </w:t>
-      </w:r>
-      <w:r>
-        <w:rPr>
-          <w:rFonts w:ascii="Times New Roman" w:hAnsi="Times New Roman" w:cs="Times New Roman"/>
-        </w:rPr>
-        <w:t>given as connection is anything but “false” (of Boolean type), 0 (of int type) or 0.0 (of float type).</w:t>
+        <w:t>l</w:t>
+      </w:r>
+      <w:r>
+        <w:rPr>
+          <w:rFonts w:ascii="Times New Roman" w:hAnsi="Times New Roman" w:cs="Times New Roman"/>
+          <w:b/>
+          <w:bCs/>
+        </w:rPr>
+        <w:t>oop</w:t>
+      </w:r>
+    </w:p>
+    <w:p>
+      <w:pPr>
+        <w:pStyle w:val="ListeParagraf"/>
+        <w:ind w:left="0" w:firstLine="360"/>
+        <w:jc w:val="both"/>
+        <w:rPr>
+          <w:rFonts w:ascii="Times New Roman" w:hAnsi="Times New Roman" w:cs="Times New Roman"/>
+        </w:rPr>
+      </w:pPr>
+      <w:r>
+        <w:rPr>
+          <w:rFonts w:ascii="Times New Roman" w:hAnsi="Times New Roman" w:cs="Times New Roman"/>
+        </w:rPr>
+        <w:t>Loops are used to run statements multiple times. There are two types of loops depending on their decision-making processes. Every kind of loop can be nested.</w:t>
       </w:r>
     </w:p>
     <w:p>
@@ -2135,37 +2151,31 @@
           <w:bCs/>
         </w:rPr>
       </w:pPr>
-      <w:r>
-        <w:rPr>
-          <w:rFonts w:ascii="Times New Roman" w:hAnsi="Times New Roman" w:cs="Times New Roman"/>
-          <w:b/>
-          <w:bCs/>
-        </w:rPr>
-        <w:t>l</w:t>
-      </w:r>
-      <w:r>
-        <w:rPr>
-          <w:rFonts w:ascii="Times New Roman" w:hAnsi="Times New Roman" w:cs="Times New Roman"/>
-          <w:b/>
-          <w:bCs/>
-        </w:rPr>
-        <w:t>oop</w:t>
-      </w:r>
-    </w:p>
-    <w:p>
-      <w:pPr>
-        <w:pStyle w:val="ListeParagraf"/>
-        <w:ind w:left="360"/>
-        <w:jc w:val="both"/>
-        <w:rPr>
-          <w:rFonts w:ascii="Times New Roman" w:hAnsi="Times New Roman" w:cs="Times New Roman"/>
-        </w:rPr>
-      </w:pPr>
-      <w:r>
-        <w:rPr>
-          <w:rFonts w:ascii="Times New Roman" w:hAnsi="Times New Roman" w:cs="Times New Roman"/>
-        </w:rPr>
-        <w:t>Loops are used to run statements multiple times. There are two types of loops depending on their decision-making processes. Every kind of loop can be nested.</w:t>
+      <w:proofErr w:type="spellStart"/>
+      <w:r>
+        <w:rPr>
+          <w:rFonts w:ascii="Times New Roman" w:hAnsi="Times New Roman" w:cs="Times New Roman"/>
+          <w:b/>
+          <w:bCs/>
+        </w:rPr>
+        <w:t>while_loop</w:t>
+      </w:r>
+      <w:proofErr w:type="spellEnd"/>
+    </w:p>
+    <w:p>
+      <w:pPr>
+        <w:pStyle w:val="ListeParagraf"/>
+        <w:ind w:left="0" w:firstLine="360"/>
+        <w:jc w:val="both"/>
+        <w:rPr>
+          <w:rFonts w:ascii="Times New Roman" w:hAnsi="Times New Roman" w:cs="Times New Roman"/>
+        </w:rPr>
+      </w:pPr>
+      <w:r>
+        <w:rPr>
+          <w:rFonts w:ascii="Times New Roman" w:hAnsi="Times New Roman" w:cs="Times New Roman"/>
+        </w:rPr>
+        <w:t>This kind of loop is used when a statement should run continuously as long as a given condition is met. When the statement is done and condition is positive, it will be run again from the top. Similarly to conditional statements, they take value statements as input to decide whether the given statement will be run or not. They are always initiated by the while keyword. The end of the condition and start of the conditioned statement is initiated by the do keyword. The condition is accepted as positive (given statement is run) when the value statement given as connection is anything but “false” (of Boolean type), 0 (of int type) or 0.0 (of float type).</w:t>
       </w:r>
     </w:p>
     <w:p>
@@ -2183,29 +2193,51 @@
           <w:bCs/>
         </w:rPr>
       </w:pPr>
-      <w:r>
-        <w:rPr>
-          <w:rFonts w:ascii="Times New Roman" w:hAnsi="Times New Roman" w:cs="Times New Roman"/>
-          <w:b/>
-          <w:bCs/>
-        </w:rPr>
-        <w:t>while_loop</w:t>
-      </w:r>
-    </w:p>
-    <w:p>
-      <w:pPr>
-        <w:pStyle w:val="ListeParagraf"/>
-        <w:ind w:left="360"/>
-        <w:jc w:val="both"/>
-        <w:rPr>
-          <w:rFonts w:ascii="Times New Roman" w:hAnsi="Times New Roman" w:cs="Times New Roman"/>
-        </w:rPr>
-      </w:pPr>
-      <w:r>
-        <w:rPr>
-          <w:rFonts w:ascii="Times New Roman" w:hAnsi="Times New Roman" w:cs="Times New Roman"/>
-        </w:rPr>
-        <w:t>This kind of loop is used when a statement should run continuously as long as a given condition is met. When the statement is done and condition is positive, it will be run again from the top. Similarly to conditional statements, they take value statements as input to decide whether the given statement will be run or not. They are always initiated by the while keyword. The end of the condition and start of the conditioned statement is initiated by the do keyword. The condition is accepted as positive (given statement is run) when the value statement given as connection is anything but “false” (of Boolean type), 0 (of int type) or 0.0 (of float type).</w:t>
+      <w:proofErr w:type="spellStart"/>
+      <w:r>
+        <w:rPr>
+          <w:rFonts w:ascii="Times New Roman" w:hAnsi="Times New Roman" w:cs="Times New Roman"/>
+          <w:b/>
+          <w:bCs/>
+        </w:rPr>
+        <w:t>for_loop</w:t>
+      </w:r>
+      <w:proofErr w:type="spellEnd"/>
+    </w:p>
+    <w:p>
+      <w:pPr>
+        <w:pStyle w:val="ListeParagraf"/>
+        <w:ind w:left="0" w:firstLine="360"/>
+        <w:jc w:val="both"/>
+        <w:rPr>
+          <w:rFonts w:ascii="Times New Roman" w:hAnsi="Times New Roman" w:cs="Times New Roman"/>
+          <w:b/>
+          <w:bCs/>
+        </w:rPr>
+      </w:pPr>
+      <w:r>
+        <w:rPr>
+          <w:rFonts w:ascii="Times New Roman" w:hAnsi="Times New Roman" w:cs="Times New Roman"/>
+        </w:rPr>
+        <w:t xml:space="preserve">This kind of loop is used when a more advanced control is needed upon the running conditions. Within for loop, a new variable can be defined, a running condition can be specified and a statement that will run after each iteration the inside statement finishes running can be implemented. Everything this statement does can be done using while loops, however for loops provide a more readable and organized structure for specific needs. </w:t>
+      </w:r>
+      <w:r>
+        <w:rPr>
+          <w:rFonts w:ascii="Times New Roman" w:hAnsi="Times New Roman" w:cs="Times New Roman"/>
+        </w:rPr>
+        <w:t xml:space="preserve">They are always initiated by the </w:t>
+      </w:r>
+      <w:r>
+        <w:rPr>
+          <w:rFonts w:ascii="Times New Roman" w:hAnsi="Times New Roman" w:cs="Times New Roman"/>
+        </w:rPr>
+        <w:t>for</w:t>
+      </w:r>
+      <w:r>
+        <w:rPr>
+          <w:rFonts w:ascii="Times New Roman" w:hAnsi="Times New Roman" w:cs="Times New Roman"/>
+        </w:rPr>
+        <w:t xml:space="preserve"> keyword. The end of the condition and start of the conditioned statement is initiated by the do keyword. The condition is accepted as positive (given statement is run) when the value statement given as connection is anything but “false” (of Boolean type), 0 (of int type) or 0.0 (of float type).</w:t>
       </w:r>
     </w:p>
     <w:p>
@@ -2223,14 +2255,16 @@
           <w:bCs/>
         </w:rPr>
       </w:pPr>
-      <w:r>
-        <w:rPr>
-          <w:rFonts w:ascii="Times New Roman" w:hAnsi="Times New Roman" w:cs="Times New Roman"/>
-          <w:b/>
-          <w:bCs/>
-        </w:rPr>
-        <w:t>for_loop</w:t>
-      </w:r>
+      <w:proofErr w:type="spellStart"/>
+      <w:r>
+        <w:rPr>
+          <w:rFonts w:ascii="Times New Roman" w:hAnsi="Times New Roman" w:cs="Times New Roman"/>
+          <w:b/>
+          <w:bCs/>
+        </w:rPr>
+        <w:t>function_def</w:t>
+      </w:r>
+      <w:proofErr w:type="spellEnd"/>
     </w:p>
     <w:p>
       <w:pPr>
@@ -2247,14 +2281,16 @@
           <w:bCs/>
         </w:rPr>
       </w:pPr>
-      <w:r>
-        <w:rPr>
-          <w:rFonts w:ascii="Times New Roman" w:hAnsi="Times New Roman" w:cs="Times New Roman"/>
-          <w:b/>
-          <w:bCs/>
-        </w:rPr>
-        <w:t>function_def</w:t>
-      </w:r>
+      <w:proofErr w:type="spellStart"/>
+      <w:r>
+        <w:rPr>
+          <w:rFonts w:ascii="Times New Roman" w:hAnsi="Times New Roman" w:cs="Times New Roman"/>
+          <w:b/>
+          <w:bCs/>
+        </w:rPr>
+        <w:t>variable_list</w:t>
+      </w:r>
+      <w:proofErr w:type="spellEnd"/>
     </w:p>
     <w:p>
       <w:pPr>
@@ -2271,14 +2307,16 @@
           <w:bCs/>
         </w:rPr>
       </w:pPr>
-      <w:r>
-        <w:rPr>
-          <w:rFonts w:ascii="Times New Roman" w:hAnsi="Times New Roman" w:cs="Times New Roman"/>
-          <w:b/>
-          <w:bCs/>
-        </w:rPr>
-        <w:t>variable_list</w:t>
-      </w:r>
+      <w:proofErr w:type="spellStart"/>
+      <w:r>
+        <w:rPr>
+          <w:rFonts w:ascii="Times New Roman" w:hAnsi="Times New Roman" w:cs="Times New Roman"/>
+          <w:b/>
+          <w:bCs/>
+        </w:rPr>
+        <w:t>type_def</w:t>
+      </w:r>
+      <w:proofErr w:type="spellEnd"/>
     </w:p>
     <w:p>
       <w:pPr>
@@ -2301,7 +2339,24 @@
           <w:b/>
           <w:bCs/>
         </w:rPr>
-        <w:t>type_def</w:t>
+        <w:t>expression</w:t>
+      </w:r>
+    </w:p>
+    <w:p>
+      <w:pPr>
+        <w:pStyle w:val="ListeParagraf"/>
+        <w:ind w:left="360"/>
+        <w:jc w:val="both"/>
+        <w:rPr>
+          <w:rFonts w:ascii="Times New Roman" w:hAnsi="Times New Roman" w:cs="Times New Roman"/>
+        </w:rPr>
+      </w:pPr>
+      <w:r>
+        <w:rPr>
+          <w:rFonts w:ascii="Times New Roman" w:hAnsi="Times New Roman" w:cs="Times New Roman"/>
+        </w:rPr>
+        <w:lastRenderedPageBreak/>
+        <w:t xml:space="preserve">Expression is a </w:t>
       </w:r>
     </w:p>
     <w:p>
@@ -2319,30 +2374,16 @@
           <w:bCs/>
         </w:rPr>
       </w:pPr>
-      <w:r>
-        <w:rPr>
-          <w:rFonts w:ascii="Times New Roman" w:hAnsi="Times New Roman" w:cs="Times New Roman"/>
-          <w:b/>
-          <w:bCs/>
-        </w:rPr>
-        <w:t>expression</w:t>
-      </w:r>
-    </w:p>
-    <w:p>
-      <w:pPr>
-        <w:pStyle w:val="ListeParagraf"/>
-        <w:ind w:left="360"/>
-        <w:jc w:val="both"/>
-        <w:rPr>
-          <w:rFonts w:ascii="Times New Roman" w:hAnsi="Times New Roman" w:cs="Times New Roman"/>
-        </w:rPr>
-      </w:pPr>
-      <w:r>
-        <w:rPr>
-          <w:rFonts w:ascii="Times New Roman" w:hAnsi="Times New Roman" w:cs="Times New Roman"/>
-        </w:rPr>
-        <w:t xml:space="preserve">Expression is a </w:t>
-      </w:r>
+      <w:proofErr w:type="spellStart"/>
+      <w:r>
+        <w:rPr>
+          <w:rFonts w:ascii="Times New Roman" w:hAnsi="Times New Roman" w:cs="Times New Roman"/>
+          <w:b/>
+          <w:bCs/>
+        </w:rPr>
+        <w:t>conditional_expression</w:t>
+      </w:r>
+      <w:proofErr w:type="spellEnd"/>
     </w:p>
     <w:p>
       <w:pPr>
@@ -2359,14 +2400,16 @@
           <w:bCs/>
         </w:rPr>
       </w:pPr>
-      <w:r>
-        <w:rPr>
-          <w:rFonts w:ascii="Times New Roman" w:hAnsi="Times New Roman" w:cs="Times New Roman"/>
-          <w:b/>
-          <w:bCs/>
-        </w:rPr>
-        <w:t>conditional_expression</w:t>
-      </w:r>
+      <w:proofErr w:type="spellStart"/>
+      <w:r>
+        <w:rPr>
+          <w:rFonts w:ascii="Times New Roman" w:hAnsi="Times New Roman" w:cs="Times New Roman"/>
+          <w:b/>
+          <w:bCs/>
+        </w:rPr>
+        <w:t>assignment_expression</w:t>
+      </w:r>
+      <w:proofErr w:type="spellEnd"/>
     </w:p>
     <w:p>
       <w:pPr>
@@ -2383,14 +2426,16 @@
           <w:bCs/>
         </w:rPr>
       </w:pPr>
-      <w:r>
-        <w:rPr>
-          <w:rFonts w:ascii="Times New Roman" w:hAnsi="Times New Roman" w:cs="Times New Roman"/>
-          <w:b/>
-          <w:bCs/>
-        </w:rPr>
-        <w:t>assignment_expression</w:t>
-      </w:r>
+      <w:proofErr w:type="spellStart"/>
+      <w:r>
+        <w:rPr>
+          <w:rFonts w:ascii="Times New Roman" w:hAnsi="Times New Roman" w:cs="Times New Roman"/>
+          <w:b/>
+          <w:bCs/>
+        </w:rPr>
+        <w:t>low_precedence_arithmetic_expression</w:t>
+      </w:r>
+      <w:proofErr w:type="spellEnd"/>
     </w:p>
     <w:p>
       <w:pPr>
@@ -2407,14 +2452,24 @@
           <w:bCs/>
         </w:rPr>
       </w:pPr>
-      <w:r>
-        <w:rPr>
-          <w:rFonts w:ascii="Times New Roman" w:hAnsi="Times New Roman" w:cs="Times New Roman"/>
-          <w:b/>
-          <w:bCs/>
-        </w:rPr>
-        <w:t>low_precedence_arithmetic_expression</w:t>
-      </w:r>
+      <w:proofErr w:type="spellStart"/>
+      <w:r>
+        <w:rPr>
+          <w:rFonts w:ascii="Times New Roman" w:hAnsi="Times New Roman" w:cs="Times New Roman"/>
+          <w:b/>
+          <w:bCs/>
+        </w:rPr>
+        <w:t>high_precedence_arithmetic_expressio</w:t>
+      </w:r>
+      <w:r>
+        <w:rPr>
+          <w:rFonts w:ascii="Times New Roman" w:hAnsi="Times New Roman" w:cs="Times New Roman"/>
+          <w:b/>
+          <w:bCs/>
+        </w:rPr>
+        <w:t>n</w:t>
+      </w:r>
+      <w:proofErr w:type="spellEnd"/>
     </w:p>
     <w:p>
       <w:pPr>
@@ -2431,23 +2486,16 @@
           <w:bCs/>
         </w:rPr>
       </w:pPr>
-      <w:r>
-        <w:rPr>
-          <w:rFonts w:ascii="Times New Roman" w:hAnsi="Times New Roman" w:cs="Times New Roman"/>
-          <w:b/>
-          <w:bCs/>
-        </w:rPr>
-        <w:lastRenderedPageBreak/>
-        <w:t>high_precedence_arithmetic_expressio</w:t>
-      </w:r>
-      <w:r>
-        <w:rPr>
-          <w:rFonts w:ascii="Times New Roman" w:hAnsi="Times New Roman" w:cs="Times New Roman"/>
-          <w:b/>
-          <w:bCs/>
-        </w:rPr>
-        <w:t>n</w:t>
-      </w:r>
+      <w:proofErr w:type="spellStart"/>
+      <w:r>
+        <w:rPr>
+          <w:rFonts w:ascii="Times New Roman" w:hAnsi="Times New Roman" w:cs="Times New Roman"/>
+          <w:b/>
+          <w:bCs/>
+        </w:rPr>
+        <w:t>highest_precedence_arithmetic_expression</w:t>
+      </w:r>
+      <w:proofErr w:type="spellEnd"/>
     </w:p>
     <w:p>
       <w:pPr>
@@ -2464,14 +2512,24 @@
           <w:bCs/>
         </w:rPr>
       </w:pPr>
-      <w:r>
-        <w:rPr>
-          <w:rFonts w:ascii="Times New Roman" w:hAnsi="Times New Roman" w:cs="Times New Roman"/>
-          <w:b/>
-          <w:bCs/>
-        </w:rPr>
-        <w:t>highest_precedence_arithmetic_expression</w:t>
-      </w:r>
+      <w:proofErr w:type="spellStart"/>
+      <w:r>
+        <w:rPr>
+          <w:rFonts w:ascii="Times New Roman" w:hAnsi="Times New Roman" w:cs="Times New Roman"/>
+          <w:b/>
+          <w:bCs/>
+        </w:rPr>
+        <w:t>low_precedence_operato</w:t>
+      </w:r>
+      <w:r>
+        <w:rPr>
+          <w:rFonts w:ascii="Times New Roman" w:hAnsi="Times New Roman" w:cs="Times New Roman"/>
+          <w:b/>
+          <w:bCs/>
+        </w:rPr>
+        <w:t>n</w:t>
+      </w:r>
+      <w:proofErr w:type="spellEnd"/>
     </w:p>
     <w:p>
       <w:pPr>
@@ -2488,22 +2546,16 @@
           <w:bCs/>
         </w:rPr>
       </w:pPr>
-      <w:r>
-        <w:rPr>
-          <w:rFonts w:ascii="Times New Roman" w:hAnsi="Times New Roman" w:cs="Times New Roman"/>
-          <w:b/>
-          <w:bCs/>
-        </w:rPr>
-        <w:t>low_precedence_operato</w:t>
-      </w:r>
-      <w:r>
-        <w:rPr>
-          <w:rFonts w:ascii="Times New Roman" w:hAnsi="Times New Roman" w:cs="Times New Roman"/>
-          <w:b/>
-          <w:bCs/>
-        </w:rPr>
-        <w:t>n</w:t>
-      </w:r>
+      <w:proofErr w:type="spellStart"/>
+      <w:r>
+        <w:rPr>
+          <w:rFonts w:ascii="Times New Roman" w:hAnsi="Times New Roman" w:cs="Times New Roman"/>
+          <w:b/>
+          <w:bCs/>
+        </w:rPr>
+        <w:t>high_precedence_operator</w:t>
+      </w:r>
+      <w:proofErr w:type="spellEnd"/>
     </w:p>
     <w:p>
       <w:pPr>
@@ -2520,14 +2572,16 @@
           <w:bCs/>
         </w:rPr>
       </w:pPr>
-      <w:r>
-        <w:rPr>
-          <w:rFonts w:ascii="Times New Roman" w:hAnsi="Times New Roman" w:cs="Times New Roman"/>
-          <w:b/>
-          <w:bCs/>
-        </w:rPr>
-        <w:t>high_precedence_operator</w:t>
-      </w:r>
+      <w:proofErr w:type="spellStart"/>
+      <w:r>
+        <w:rPr>
+          <w:rFonts w:ascii="Times New Roman" w:hAnsi="Times New Roman" w:cs="Times New Roman"/>
+          <w:b/>
+          <w:bCs/>
+        </w:rPr>
+        <w:t>highest_precedence_operator</w:t>
+      </w:r>
+      <w:proofErr w:type="spellEnd"/>
     </w:p>
     <w:p>
       <w:pPr>
@@ -2550,7 +2604,7 @@
           <w:b/>
           <w:bCs/>
         </w:rPr>
-        <w:t>highest_precedence_operator</w:t>
+        <w:t>value</w:t>
       </w:r>
     </w:p>
     <w:p>
@@ -2568,14 +2622,16 @@
           <w:bCs/>
         </w:rPr>
       </w:pPr>
-      <w:r>
-        <w:rPr>
-          <w:rFonts w:ascii="Times New Roman" w:hAnsi="Times New Roman" w:cs="Times New Roman"/>
-          <w:b/>
-          <w:bCs/>
-        </w:rPr>
-        <w:t>value</w:t>
-      </w:r>
+      <w:proofErr w:type="spellStart"/>
+      <w:r>
+        <w:rPr>
+          <w:rFonts w:ascii="Times New Roman" w:hAnsi="Times New Roman" w:cs="Times New Roman"/>
+          <w:b/>
+          <w:bCs/>
+        </w:rPr>
+        <w:t>function_call</w:t>
+      </w:r>
+      <w:proofErr w:type="spellEnd"/>
     </w:p>
     <w:p>
       <w:pPr>
@@ -2592,13 +2648,52 @@
           <w:bCs/>
         </w:rPr>
       </w:pPr>
-      <w:r>
-        <w:rPr>
-          <w:rFonts w:ascii="Times New Roman" w:hAnsi="Times New Roman" w:cs="Times New Roman"/>
-          <w:b/>
-          <w:bCs/>
-        </w:rPr>
-        <w:t>function_call</w:t>
+      <w:proofErr w:type="spellStart"/>
+      <w:r>
+        <w:rPr>
+          <w:rFonts w:ascii="Times New Roman" w:hAnsi="Times New Roman" w:cs="Times New Roman"/>
+          <w:b/>
+          <w:bCs/>
+        </w:rPr>
+        <w:t>function_name</w:t>
+      </w:r>
+      <w:proofErr w:type="spellEnd"/>
+    </w:p>
+    <w:p>
+      <w:pPr>
+        <w:pStyle w:val="ListeParagraf"/>
+        <w:ind w:left="360"/>
+        <w:jc w:val="both"/>
+        <w:rPr>
+          <w:rFonts w:ascii="Times New Roman" w:hAnsi="Times New Roman" w:cs="Times New Roman"/>
+        </w:rPr>
+      </w:pPr>
+    </w:p>
+    <w:p>
+      <w:pPr>
+        <w:pStyle w:val="ListeParagraf"/>
+        <w:numPr>
+          <w:ilvl w:val="0"/>
+          <w:numId w:val="2"/>
+        </w:numPr>
+        <w:jc w:val="both"/>
+        <w:rPr>
+          <w:rFonts w:ascii="Times New Roman" w:hAnsi="Times New Roman" w:cs="Times New Roman"/>
+          <w:b/>
+          <w:bCs/>
+          <w:sz w:val="24"/>
+          <w:szCs w:val="24"/>
+        </w:rPr>
+      </w:pPr>
+      <w:r>
+        <w:rPr>
+          <w:rFonts w:ascii="Times New Roman" w:hAnsi="Times New Roman" w:cs="Times New Roman"/>
+          <w:b/>
+          <w:bCs/>
+          <w:sz w:val="24"/>
+          <w:szCs w:val="24"/>
+        </w:rPr>
+        <w:t>Token Definitions</w:t>
       </w:r>
     </w:p>
     <w:p>
@@ -2622,7 +2717,59 @@
           <w:b/>
           <w:bCs/>
         </w:rPr>
-        <w:t>function_name</w:t>
+        <w:t>COMMENT</w:t>
+      </w:r>
+    </w:p>
+    <w:p>
+      <w:pPr>
+        <w:pStyle w:val="ListeParagraf"/>
+        <w:ind w:left="360"/>
+        <w:jc w:val="both"/>
+        <w:rPr>
+          <w:rFonts w:ascii="Times New Roman" w:hAnsi="Times New Roman" w:cs="Times New Roman"/>
+        </w:rPr>
+      </w:pPr>
+      <w:r>
+        <w:rPr>
+          <w:rFonts w:ascii="Times New Roman" w:hAnsi="Times New Roman" w:cs="Times New Roman"/>
+        </w:rPr>
+        <w:t xml:space="preserve">A comment is a </w:t>
+      </w:r>
+      <w:r>
+        <w:rPr>
+          <w:rFonts w:ascii="Times New Roman" w:hAnsi="Times New Roman" w:cs="Times New Roman"/>
+        </w:rPr>
+        <w:t>terminal</w:t>
+      </w:r>
+      <w:r>
+        <w:rPr>
+          <w:rFonts w:ascii="Times New Roman" w:hAnsi="Times New Roman" w:cs="Times New Roman"/>
+        </w:rPr>
+        <w:t xml:space="preserve">. </w:t>
+      </w:r>
+      <w:r>
+        <w:rPr>
+          <w:rFonts w:ascii="Times New Roman" w:hAnsi="Times New Roman" w:cs="Times New Roman"/>
+        </w:rPr>
+        <w:t>They</w:t>
+      </w:r>
+      <w:r>
+        <w:rPr>
+          <w:rFonts w:ascii="Times New Roman" w:hAnsi="Times New Roman" w:cs="Times New Roman"/>
+        </w:rPr>
+        <w:t xml:space="preserve"> are non-functional and are meant to be used for documentation / explanation purposes of the code. Comments can only be ini</w:t>
+      </w:r>
+      <w:r>
+        <w:rPr>
+          <w:rFonts w:ascii="Times New Roman" w:hAnsi="Times New Roman" w:cs="Times New Roman"/>
+        </w:rPr>
+        <w:t>ti</w:t>
+      </w:r>
+      <w:r>
+        <w:rPr>
+          <w:rFonts w:ascii="Times New Roman" w:hAnsi="Times New Roman" w:cs="Times New Roman"/>
+        </w:rPr>
+        <w:t>ated by the // symbol and they can’t be longer than a line.</w:t>
       </w:r>
     </w:p>
     <w:p>
@@ -2646,23 +2793,7 @@
           <w:b/>
           <w:bCs/>
         </w:rPr>
-        <w:t>integer</w:t>
-      </w:r>
-    </w:p>
-    <w:p>
-      <w:pPr>
-        <w:pStyle w:val="ListeParagraf"/>
-        <w:ind w:left="360"/>
-        <w:jc w:val="both"/>
-        <w:rPr>
-          <w:rFonts w:ascii="Times New Roman" w:hAnsi="Times New Roman" w:cs="Times New Roman"/>
-        </w:rPr>
-      </w:pPr>
-      <w:r>
-        <w:rPr>
-          <w:rFonts w:ascii="Times New Roman" w:hAnsi="Times New Roman" w:cs="Times New Roman"/>
-        </w:rPr>
-        <w:t xml:space="preserve">Integer is a set of values that represents all integers, e.g. 5, -7, 2 , 0… </w:t>
+        <w:t>VARIABLE</w:t>
       </w:r>
     </w:p>
     <w:p>
@@ -2686,31 +2817,7 @@
           <w:b/>
           <w:bCs/>
         </w:rPr>
-        <w:t>F</w:t>
-      </w:r>
-      <w:r>
-        <w:rPr>
-          <w:rFonts w:ascii="Times New Roman" w:hAnsi="Times New Roman" w:cs="Times New Roman"/>
-          <w:b/>
-          <w:bCs/>
-        </w:rPr>
-        <w:t>loat</w:t>
-      </w:r>
-    </w:p>
-    <w:p>
-      <w:pPr>
-        <w:pStyle w:val="ListeParagraf"/>
-        <w:ind w:left="360"/>
-        <w:jc w:val="both"/>
-        <w:rPr>
-          <w:rFonts w:ascii="Times New Roman" w:hAnsi="Times New Roman" w:cs="Times New Roman"/>
-        </w:rPr>
-      </w:pPr>
-      <w:r>
-        <w:rPr>
-          <w:rFonts w:ascii="Times New Roman" w:hAnsi="Times New Roman" w:cs="Times New Roman"/>
-        </w:rPr>
-        <w:t xml:space="preserve">Float is a set of values that represents all floating point numbers, e.g. 3.1, -9.7 , 1.12335664…  </w:t>
+        <w:t>TYPE</w:t>
       </w:r>
     </w:p>
     <w:p>
@@ -2734,15 +2841,7 @@
           <w:b/>
           <w:bCs/>
         </w:rPr>
-        <w:t>S</w:t>
-      </w:r>
-      <w:r>
-        <w:rPr>
-          <w:rFonts w:ascii="Times New Roman" w:hAnsi="Times New Roman" w:cs="Times New Roman"/>
-          <w:b/>
-          <w:bCs/>
-        </w:rPr>
-        <w:t>tring</w:t>
+        <w:t>INTEGER</w:t>
       </w:r>
     </w:p>
     <w:p>
@@ -2758,7 +2857,21 @@
         <w:rPr>
           <w:rFonts w:ascii="Times New Roman" w:hAnsi="Times New Roman" w:cs="Times New Roman"/>
         </w:rPr>
-        <w:t>String is a set that represents a combination of characters and are enclosed within “”, e.g. “egg”, “apple”, “happiness”…</w:t>
+        <w:t xml:space="preserve">Integer is a set of values that represents all integers, e.g. 5, -7, </w:t>
+      </w:r>
+      <w:proofErr w:type="gramStart"/>
+      <w:r>
+        <w:rPr>
+          <w:rFonts w:ascii="Times New Roman" w:hAnsi="Times New Roman" w:cs="Times New Roman"/>
+        </w:rPr>
+        <w:t>2 ,</w:t>
+      </w:r>
+      <w:proofErr w:type="gramEnd"/>
+      <w:r>
+        <w:rPr>
+          <w:rFonts w:ascii="Times New Roman" w:hAnsi="Times New Roman" w:cs="Times New Roman"/>
+        </w:rPr>
+        <w:t xml:space="preserve"> 0… </w:t>
       </w:r>
     </w:p>
     <w:p>
@@ -2782,7 +2895,7 @@
           <w:b/>
           <w:bCs/>
         </w:rPr>
-        <w:t>Boolean</w:t>
+        <w:t>FLOAT</w:t>
       </w:r>
     </w:p>
     <w:p>
@@ -2798,7 +2911,445 @@
         <w:rPr>
           <w:rFonts w:ascii="Times New Roman" w:hAnsi="Times New Roman" w:cs="Times New Roman"/>
         </w:rPr>
+        <w:t>Float is a set of values that represents all floating point numbers, e.g. 3.1, -9.</w:t>
+      </w:r>
+      <w:proofErr w:type="gramStart"/>
+      <w:r>
+        <w:rPr>
+          <w:rFonts w:ascii="Times New Roman" w:hAnsi="Times New Roman" w:cs="Times New Roman"/>
+        </w:rPr>
+        <w:t>7 ,</w:t>
+      </w:r>
+      <w:proofErr w:type="gramEnd"/>
+      <w:r>
+        <w:rPr>
+          <w:rFonts w:ascii="Times New Roman" w:hAnsi="Times New Roman" w:cs="Times New Roman"/>
+        </w:rPr>
+        <w:t xml:space="preserve"> 1.12335664…  </w:t>
+      </w:r>
+    </w:p>
+    <w:p>
+      <w:pPr>
+        <w:pStyle w:val="ListeParagraf"/>
+        <w:numPr>
+          <w:ilvl w:val="0"/>
+          <w:numId w:val="4"/>
+        </w:numPr>
+        <w:ind w:left="360"/>
+        <w:jc w:val="both"/>
+        <w:rPr>
+          <w:rFonts w:ascii="Times New Roman" w:hAnsi="Times New Roman" w:cs="Times New Roman"/>
+          <w:b/>
+          <w:bCs/>
+        </w:rPr>
+      </w:pPr>
+      <w:r>
+        <w:rPr>
+          <w:rFonts w:ascii="Times New Roman" w:hAnsi="Times New Roman" w:cs="Times New Roman"/>
+          <w:b/>
+          <w:bCs/>
+        </w:rPr>
+        <w:t>STRING</w:t>
+      </w:r>
+    </w:p>
+    <w:p>
+      <w:pPr>
+        <w:pStyle w:val="ListeParagraf"/>
+        <w:ind w:left="360"/>
+        <w:jc w:val="both"/>
+        <w:rPr>
+          <w:rFonts w:ascii="Times New Roman" w:hAnsi="Times New Roman" w:cs="Times New Roman"/>
+        </w:rPr>
+      </w:pPr>
+      <w:r>
+        <w:rPr>
+          <w:rFonts w:ascii="Times New Roman" w:hAnsi="Times New Roman" w:cs="Times New Roman"/>
+        </w:rPr>
+        <w:t>String is a set that represents a combination of characters and are enclosed within “”, e.g. “egg”, “apple”, “</w:t>
+      </w:r>
+      <w:proofErr w:type="gramStart"/>
+      <w:r>
+        <w:rPr>
+          <w:rFonts w:ascii="Times New Roman" w:hAnsi="Times New Roman" w:cs="Times New Roman"/>
+        </w:rPr>
+        <w:t>happiness”…</w:t>
+      </w:r>
+      <w:proofErr w:type="gramEnd"/>
+    </w:p>
+    <w:p>
+      <w:pPr>
+        <w:pStyle w:val="ListeParagraf"/>
+        <w:numPr>
+          <w:ilvl w:val="0"/>
+          <w:numId w:val="4"/>
+        </w:numPr>
+        <w:ind w:left="360"/>
+        <w:jc w:val="both"/>
+        <w:rPr>
+          <w:rFonts w:ascii="Times New Roman" w:hAnsi="Times New Roman" w:cs="Times New Roman"/>
+          <w:b/>
+          <w:bCs/>
+        </w:rPr>
+      </w:pPr>
+      <w:r>
+        <w:rPr>
+          <w:rFonts w:ascii="Times New Roman" w:hAnsi="Times New Roman" w:cs="Times New Roman"/>
+          <w:b/>
+          <w:bCs/>
+        </w:rPr>
+        <w:t>BOOLEAN</w:t>
+      </w:r>
+    </w:p>
+    <w:p>
+      <w:pPr>
+        <w:pStyle w:val="ListeParagraf"/>
+        <w:ind w:left="360"/>
+        <w:jc w:val="both"/>
+        <w:rPr>
+          <w:rFonts w:ascii="Times New Roman" w:hAnsi="Times New Roman" w:cs="Times New Roman"/>
+        </w:rPr>
+      </w:pPr>
+      <w:r>
+        <w:rPr>
+          <w:rFonts w:ascii="Times New Roman" w:hAnsi="Times New Roman" w:cs="Times New Roman"/>
+        </w:rPr>
         <w:t>Boolean is a value representing either true or false.</w:t>
+      </w:r>
+    </w:p>
+    <w:p>
+      <w:pPr>
+        <w:pStyle w:val="ListeParagraf"/>
+        <w:numPr>
+          <w:ilvl w:val="0"/>
+          <w:numId w:val="4"/>
+        </w:numPr>
+        <w:ind w:left="360"/>
+        <w:jc w:val="both"/>
+        <w:rPr>
+          <w:rFonts w:ascii="Times New Roman" w:hAnsi="Times New Roman" w:cs="Times New Roman"/>
+          <w:b/>
+          <w:bCs/>
+        </w:rPr>
+      </w:pPr>
+      <w:r>
+        <w:rPr>
+          <w:rFonts w:ascii="Times New Roman" w:hAnsi="Times New Roman" w:cs="Times New Roman"/>
+          <w:b/>
+          <w:bCs/>
+        </w:rPr>
+        <w:t>Reserved Keywords (</w:t>
+      </w:r>
+      <w:r>
+        <w:rPr>
+          <w:rFonts w:ascii="Times New Roman" w:hAnsi="Times New Roman" w:cs="Times New Roman"/>
+          <w:b/>
+          <w:bCs/>
+        </w:rPr>
+        <w:t>IF</w:t>
+      </w:r>
+      <w:r>
+        <w:rPr>
+          <w:rFonts w:ascii="Times New Roman" w:hAnsi="Times New Roman" w:cs="Times New Roman"/>
+          <w:b/>
+          <w:bCs/>
+        </w:rPr>
+        <w:t xml:space="preserve">, </w:t>
+      </w:r>
+      <w:r>
+        <w:rPr>
+          <w:rFonts w:ascii="Times New Roman" w:hAnsi="Times New Roman" w:cs="Times New Roman"/>
+          <w:b/>
+          <w:bCs/>
+        </w:rPr>
+        <w:t>ELSE</w:t>
+      </w:r>
+      <w:r>
+        <w:rPr>
+          <w:rFonts w:ascii="Times New Roman" w:hAnsi="Times New Roman" w:cs="Times New Roman"/>
+          <w:b/>
+          <w:bCs/>
+        </w:rPr>
+        <w:t xml:space="preserve">, </w:t>
+      </w:r>
+      <w:r>
+        <w:rPr>
+          <w:rFonts w:ascii="Times New Roman" w:hAnsi="Times New Roman" w:cs="Times New Roman"/>
+          <w:b/>
+          <w:bCs/>
+        </w:rPr>
+        <w:t>WHILE</w:t>
+      </w:r>
+      <w:r>
+        <w:rPr>
+          <w:rFonts w:ascii="Times New Roman" w:hAnsi="Times New Roman" w:cs="Times New Roman"/>
+          <w:b/>
+          <w:bCs/>
+        </w:rPr>
+        <w:t xml:space="preserve">, </w:t>
+      </w:r>
+      <w:r>
+        <w:rPr>
+          <w:rFonts w:ascii="Times New Roman" w:hAnsi="Times New Roman" w:cs="Times New Roman"/>
+          <w:b/>
+          <w:bCs/>
+        </w:rPr>
+        <w:t>FOR</w:t>
+      </w:r>
+      <w:r>
+        <w:rPr>
+          <w:rFonts w:ascii="Times New Roman" w:hAnsi="Times New Roman" w:cs="Times New Roman"/>
+          <w:b/>
+          <w:bCs/>
+        </w:rPr>
+        <w:t xml:space="preserve">, </w:t>
+      </w:r>
+      <w:r>
+        <w:rPr>
+          <w:rFonts w:ascii="Times New Roman" w:hAnsi="Times New Roman" w:cs="Times New Roman"/>
+          <w:b/>
+          <w:bCs/>
+        </w:rPr>
+        <w:t>DO</w:t>
+      </w:r>
+      <w:r>
+        <w:rPr>
+          <w:rFonts w:ascii="Times New Roman" w:hAnsi="Times New Roman" w:cs="Times New Roman"/>
+          <w:b/>
+          <w:bCs/>
+        </w:rPr>
+        <w:t xml:space="preserve">, </w:t>
+      </w:r>
+      <w:r>
+        <w:rPr>
+          <w:rFonts w:ascii="Times New Roman" w:hAnsi="Times New Roman" w:cs="Times New Roman"/>
+          <w:b/>
+          <w:bCs/>
+        </w:rPr>
+        <w:t>DEF</w:t>
+      </w:r>
+      <w:r>
+        <w:rPr>
+          <w:rFonts w:ascii="Times New Roman" w:hAnsi="Times New Roman" w:cs="Times New Roman"/>
+          <w:b/>
+          <w:bCs/>
+        </w:rPr>
+        <w:t xml:space="preserve">, </w:t>
+      </w:r>
+      <w:r>
+        <w:rPr>
+          <w:rFonts w:ascii="Times New Roman" w:hAnsi="Times New Roman" w:cs="Times New Roman"/>
+          <w:b/>
+          <w:bCs/>
+        </w:rPr>
+        <w:t>RETURN</w:t>
+      </w:r>
+      <w:r>
+        <w:rPr>
+          <w:rFonts w:ascii="Times New Roman" w:hAnsi="Times New Roman" w:cs="Times New Roman"/>
+          <w:b/>
+          <w:bCs/>
+        </w:rPr>
+        <w:t xml:space="preserve">, </w:t>
+      </w:r>
+      <w:r>
+        <w:rPr>
+          <w:rFonts w:ascii="Times New Roman" w:hAnsi="Times New Roman" w:cs="Times New Roman"/>
+          <w:b/>
+          <w:bCs/>
+        </w:rPr>
+        <w:t>BREAK</w:t>
+      </w:r>
+      <w:r>
+        <w:rPr>
+          <w:rFonts w:ascii="Times New Roman" w:hAnsi="Times New Roman" w:cs="Times New Roman"/>
+          <w:b/>
+          <w:bCs/>
+        </w:rPr>
+        <w:t xml:space="preserve">, </w:t>
+      </w:r>
+      <w:r>
+        <w:rPr>
+          <w:rFonts w:ascii="Times New Roman" w:hAnsi="Times New Roman" w:cs="Times New Roman"/>
+          <w:b/>
+          <w:bCs/>
+        </w:rPr>
+        <w:t>CONTINUE</w:t>
+      </w:r>
+      <w:r>
+        <w:rPr>
+          <w:rFonts w:ascii="Times New Roman" w:hAnsi="Times New Roman" w:cs="Times New Roman"/>
+          <w:b/>
+          <w:bCs/>
+        </w:rPr>
+        <w:t>)</w:t>
+      </w:r>
+    </w:p>
+    <w:p>
+      <w:pPr>
+        <w:pStyle w:val="ListeParagraf"/>
+        <w:numPr>
+          <w:ilvl w:val="0"/>
+          <w:numId w:val="4"/>
+        </w:numPr>
+        <w:ind w:left="360"/>
+        <w:jc w:val="both"/>
+        <w:rPr>
+          <w:rFonts w:ascii="Times New Roman" w:hAnsi="Times New Roman" w:cs="Times New Roman"/>
+          <w:b/>
+          <w:bCs/>
+        </w:rPr>
+      </w:pPr>
+      <w:r>
+        <w:rPr>
+          <w:rFonts w:ascii="Times New Roman" w:hAnsi="Times New Roman" w:cs="Times New Roman"/>
+          <w:b/>
+          <w:bCs/>
+        </w:rPr>
+        <w:t>Operators (</w:t>
+      </w:r>
+      <w:r>
+        <w:rPr>
+          <w:rFonts w:ascii="Times New Roman" w:hAnsi="Times New Roman" w:cs="Times New Roman"/>
+          <w:b/>
+          <w:bCs/>
+        </w:rPr>
+        <w:t>LESSER</w:t>
+      </w:r>
+      <w:r>
+        <w:rPr>
+          <w:rFonts w:ascii="Times New Roman" w:hAnsi="Times New Roman" w:cs="Times New Roman"/>
+          <w:b/>
+          <w:bCs/>
+        </w:rPr>
+        <w:t xml:space="preserve">, </w:t>
+      </w:r>
+      <w:r>
+        <w:rPr>
+          <w:rFonts w:ascii="Times New Roman" w:hAnsi="Times New Roman" w:cs="Times New Roman"/>
+          <w:b/>
+          <w:bCs/>
+        </w:rPr>
+        <w:t>LARGER</w:t>
+      </w:r>
+      <w:r>
+        <w:rPr>
+          <w:rFonts w:ascii="Times New Roman" w:hAnsi="Times New Roman" w:cs="Times New Roman"/>
+          <w:b/>
+          <w:bCs/>
+        </w:rPr>
+        <w:t xml:space="preserve">, </w:t>
+      </w:r>
+      <w:r>
+        <w:rPr>
+          <w:rFonts w:ascii="Times New Roman" w:hAnsi="Times New Roman" w:cs="Times New Roman"/>
+          <w:b/>
+          <w:bCs/>
+        </w:rPr>
+        <w:t>LESSER_EQ</w:t>
+      </w:r>
+      <w:r>
+        <w:rPr>
+          <w:rFonts w:ascii="Times New Roman" w:hAnsi="Times New Roman" w:cs="Times New Roman"/>
+          <w:b/>
+          <w:bCs/>
+        </w:rPr>
+        <w:t xml:space="preserve">, </w:t>
+      </w:r>
+      <w:r>
+        <w:rPr>
+          <w:rFonts w:ascii="Times New Roman" w:hAnsi="Times New Roman" w:cs="Times New Roman"/>
+          <w:b/>
+          <w:bCs/>
+        </w:rPr>
+        <w:t>LARGER_EQ</w:t>
+      </w:r>
+      <w:r>
+        <w:rPr>
+          <w:rFonts w:ascii="Times New Roman" w:hAnsi="Times New Roman" w:cs="Times New Roman"/>
+          <w:b/>
+          <w:bCs/>
+        </w:rPr>
+        <w:t xml:space="preserve">, </w:t>
+      </w:r>
+      <w:r>
+        <w:rPr>
+          <w:rFonts w:ascii="Times New Roman" w:hAnsi="Times New Roman" w:cs="Times New Roman"/>
+          <w:b/>
+          <w:bCs/>
+        </w:rPr>
+        <w:t>EQUALS</w:t>
+      </w:r>
+      <w:r>
+        <w:rPr>
+          <w:rFonts w:ascii="Times New Roman" w:hAnsi="Times New Roman" w:cs="Times New Roman"/>
+          <w:b/>
+          <w:bCs/>
+        </w:rPr>
+        <w:t xml:space="preserve">, </w:t>
+      </w:r>
+      <w:r>
+        <w:rPr>
+          <w:rFonts w:ascii="Times New Roman" w:hAnsi="Times New Roman" w:cs="Times New Roman"/>
+          <w:b/>
+          <w:bCs/>
+        </w:rPr>
+        <w:t>NOT_EQUALS</w:t>
+      </w:r>
+      <w:r>
+        <w:rPr>
+          <w:rFonts w:ascii="Times New Roman" w:hAnsi="Times New Roman" w:cs="Times New Roman"/>
+          <w:b/>
+          <w:bCs/>
+        </w:rPr>
+        <w:t xml:space="preserve">, </w:t>
+      </w:r>
+      <w:r>
+        <w:rPr>
+          <w:rFonts w:ascii="Times New Roman" w:hAnsi="Times New Roman" w:cs="Times New Roman"/>
+          <w:b/>
+          <w:bCs/>
+        </w:rPr>
+        <w:t>AND</w:t>
+      </w:r>
+      <w:r>
+        <w:rPr>
+          <w:rFonts w:ascii="Times New Roman" w:hAnsi="Times New Roman" w:cs="Times New Roman"/>
+          <w:b/>
+          <w:bCs/>
+        </w:rPr>
+        <w:t xml:space="preserve">, </w:t>
+      </w:r>
+      <w:r>
+        <w:rPr>
+          <w:rFonts w:ascii="Times New Roman" w:hAnsi="Times New Roman" w:cs="Times New Roman"/>
+          <w:b/>
+          <w:bCs/>
+        </w:rPr>
+        <w:t>OR</w:t>
+      </w:r>
+      <w:r>
+        <w:rPr>
+          <w:rFonts w:ascii="Times New Roman" w:hAnsi="Times New Roman" w:cs="Times New Roman"/>
+          <w:b/>
+          <w:bCs/>
+        </w:rPr>
+        <w:t xml:space="preserve">, </w:t>
+      </w:r>
+      <w:r>
+        <w:rPr>
+          <w:rFonts w:ascii="Times New Roman" w:hAnsi="Times New Roman" w:cs="Times New Roman"/>
+          <w:b/>
+          <w:bCs/>
+        </w:rPr>
+        <w:t>XO</w:t>
+      </w:r>
+      <w:r>
+        <w:rPr>
+          <w:rFonts w:ascii="Times New Roman" w:hAnsi="Times New Roman" w:cs="Times New Roman"/>
+          <w:b/>
+          <w:bCs/>
+        </w:rPr>
+        <w:t>R)</w:t>
       </w:r>
     </w:p>
     <w:sectPr>
@@ -3015,7 +3566,7 @@
   <w:abstractNum w:abstractNumId="2" w15:restartNumberingAfterBreak="0">
     <w:nsid w:val="60E85DDD"/>
     <w:multiLevelType w:val="hybridMultilevel"/>
-    <w:tmpl w:val="79B48C7A"/>
+    <w:tmpl w:val="48462DA8"/>
     <w:lvl w:ilvl="0" w:tplc="04090001">
       <w:start w:val="1"/>
       <w:numFmt w:val="bullet"/>
@@ -3629,7 +4180,6 @@
   <w:style w:type="character" w:default="1" w:styleId="VarsaylanParagrafYazTipi">
     <w:name w:val="Default Paragraph Font"/>
     <w:uiPriority w:val="1"/>
-    <w:semiHidden/>
     <w:unhideWhenUsed/>
   </w:style>
   <w:style w:type="table" w:default="1" w:styleId="NormalTablo">

</xml_diff>

<commit_message>
project report is mostly done only missing few stuff
</commit_message>
<xml_diff>
--- a/project_report.docx
+++ b/project_report.docx
@@ -161,7 +161,7 @@
         <mc:AlternateContent>
           <mc:Choice Requires="wps">
             <w:drawing>
-              <wp:anchor behindDoc="0" distT="40640" distB="55880" distL="108585" distR="137795" simplePos="0" locked="0" layoutInCell="0" allowOverlap="1" relativeHeight="2" wp14:anchorId="2F728833">
+              <wp:anchor behindDoc="0" distT="40005" distB="55880" distL="108585" distR="137160" simplePos="0" locked="0" layoutInCell="0" allowOverlap="1" relativeHeight="2" wp14:anchorId="2F728833">
                 <wp:simplePos x="0" y="0"/>
                 <wp:positionH relativeFrom="margin">
                   <wp:align>right</wp:align>
@@ -214,6 +214,7 @@
                             </w:pPr>
                             <w:r>
                               <w:rPr>
+                                <w:color w:val="000000"/>
                                 <w:sz w:val="16"/>
                                 <w:szCs w:val="16"/>
                               </w:rPr>
@@ -231,6 +232,7 @@
                             </w:pPr>
                             <w:r>
                               <w:rPr>
+                                <w:color w:val="000000"/>
                                 <w:sz w:val="16"/>
                                 <w:szCs w:val="16"/>
                               </w:rPr>
@@ -247,6 +249,7 @@
                             </w:pPr>
                             <w:r>
                               <w:rPr>
+                                <w:color w:val="000000"/>
                                 <w:sz w:val="16"/>
                                 <w:szCs w:val="16"/>
                               </w:rPr>
@@ -264,6 +267,7 @@
                             </w:pPr>
                             <w:r>
                               <w:rPr>
+                                <w:color w:val="000000"/>
                                 <w:sz w:val="16"/>
                                 <w:szCs w:val="16"/>
                               </w:rPr>
@@ -281,6 +285,7 @@
                             </w:pPr>
                             <w:r>
                               <w:rPr>
+                                <w:color w:val="000000"/>
                                 <w:sz w:val="16"/>
                                 <w:szCs w:val="16"/>
                               </w:rPr>
@@ -297,6 +302,7 @@
                             </w:pPr>
                             <w:r>
                               <w:rPr>
+                                <w:color w:val="000000"/>
                                 <w:sz w:val="16"/>
                                 <w:szCs w:val="16"/>
                               </w:rPr>
@@ -314,6 +320,7 @@
                             </w:pPr>
                             <w:r>
                               <w:rPr>
+                                <w:color w:val="000000"/>
                                 <w:sz w:val="16"/>
                                 <w:szCs w:val="16"/>
                               </w:rPr>
@@ -330,6 +337,7 @@
                             </w:pPr>
                             <w:r>
                               <w:rPr>
+                                <w:color w:val="000000"/>
                                 <w:sz w:val="16"/>
                                 <w:szCs w:val="16"/>
                               </w:rPr>
@@ -347,6 +355,7 @@
                             </w:pPr>
                             <w:r>
                               <w:rPr>
+                                <w:color w:val="000000"/>
                                 <w:sz w:val="16"/>
                                 <w:szCs w:val="16"/>
                               </w:rPr>
@@ -363,6 +372,7 @@
                             </w:pPr>
                             <w:r>
                               <w:rPr>
+                                <w:color w:val="000000"/>
                                 <w:sz w:val="16"/>
                                 <w:szCs w:val="16"/>
                               </w:rPr>
@@ -380,6 +390,7 @@
                             </w:pPr>
                             <w:r>
                               <w:rPr>
+                                <w:color w:val="000000"/>
                                 <w:sz w:val="16"/>
                                 <w:szCs w:val="16"/>
                               </w:rPr>
@@ -396,6 +407,7 @@
                             </w:pPr>
                             <w:r>
                               <w:rPr>
+                                <w:color w:val="000000"/>
                                 <w:sz w:val="16"/>
                                 <w:szCs w:val="16"/>
                               </w:rPr>
@@ -413,6 +425,7 @@
                             </w:pPr>
                             <w:r>
                               <w:rPr>
+                                <w:color w:val="000000"/>
                                 <w:sz w:val="16"/>
                                 <w:szCs w:val="16"/>
                               </w:rPr>
@@ -430,6 +443,7 @@
                             </w:pPr>
                             <w:r>
                               <w:rPr>
+                                <w:color w:val="000000"/>
                                 <w:sz w:val="16"/>
                                 <w:szCs w:val="16"/>
                               </w:rPr>
@@ -447,6 +461,7 @@
                             </w:pPr>
                             <w:r>
                               <w:rPr>
+                                <w:color w:val="000000"/>
                                 <w:sz w:val="16"/>
                                 <w:szCs w:val="16"/>
                               </w:rPr>
@@ -463,6 +478,7 @@
                             </w:pPr>
                             <w:r>
                               <w:rPr>
+                                <w:color w:val="000000"/>
                                 <w:sz w:val="16"/>
                                 <w:szCs w:val="16"/>
                               </w:rPr>
@@ -480,6 +496,7 @@
                             </w:pPr>
                             <w:r>
                               <w:rPr>
+                                <w:color w:val="000000"/>
                                 <w:sz w:val="16"/>
                                 <w:szCs w:val="16"/>
                               </w:rPr>
@@ -497,6 +514,7 @@
                             </w:pPr>
                             <w:r>
                               <w:rPr>
+                                <w:color w:val="000000"/>
                                 <w:sz w:val="16"/>
                                 <w:szCs w:val="16"/>
                               </w:rPr>
@@ -513,6 +531,7 @@
                             </w:pPr>
                             <w:r>
                               <w:rPr>
+                                <w:color w:val="000000"/>
                                 <w:sz w:val="16"/>
                                 <w:szCs w:val="16"/>
                               </w:rPr>
@@ -530,6 +549,7 @@
                             </w:pPr>
                             <w:r>
                               <w:rPr>
+                                <w:color w:val="000000"/>
                                 <w:sz w:val="16"/>
                                 <w:szCs w:val="16"/>
                               </w:rPr>
@@ -546,6 +566,7 @@
                             </w:pPr>
                             <w:r>
                               <w:rPr>
+                                <w:color w:val="000000"/>
                                 <w:sz w:val="16"/>
                                 <w:szCs w:val="16"/>
                               </w:rPr>
@@ -563,6 +584,7 @@
                             </w:pPr>
                             <w:r>
                               <w:rPr>
+                                <w:color w:val="000000"/>
                                 <w:sz w:val="16"/>
                                 <w:szCs w:val="16"/>
                               </w:rPr>
@@ -579,6 +601,7 @@
                             </w:pPr>
                             <w:r>
                               <w:rPr>
+                                <w:color w:val="000000"/>
                                 <w:sz w:val="16"/>
                                 <w:szCs w:val="16"/>
                               </w:rPr>
@@ -596,6 +619,7 @@
                             </w:pPr>
                             <w:r>
                               <w:rPr>
+                                <w:color w:val="000000"/>
                                 <w:sz w:val="16"/>
                                 <w:szCs w:val="16"/>
                               </w:rPr>
@@ -612,6 +636,7 @@
                             </w:pPr>
                             <w:r>
                               <w:rPr>
+                                <w:color w:val="000000"/>
                                 <w:sz w:val="16"/>
                                 <w:szCs w:val="16"/>
                               </w:rPr>
@@ -629,6 +654,7 @@
                             </w:pPr>
                             <w:r>
                               <w:rPr>
+                                <w:color w:val="000000"/>
                                 <w:sz w:val="16"/>
                                 <w:szCs w:val="16"/>
                               </w:rPr>
@@ -645,6 +671,7 @@
                             </w:pPr>
                             <w:r>
                               <w:rPr>
+                                <w:color w:val="000000"/>
                                 <w:sz w:val="16"/>
                                 <w:szCs w:val="16"/>
                               </w:rPr>
@@ -662,6 +689,7 @@
                             </w:pPr>
                             <w:r>
                               <w:rPr>
+                                <w:color w:val="000000"/>
                                 <w:sz w:val="16"/>
                                 <w:szCs w:val="16"/>
                               </w:rPr>
@@ -678,6 +706,7 @@
                             </w:pPr>
                             <w:r>
                               <w:rPr>
+                                <w:color w:val="000000"/>
                                 <w:sz w:val="16"/>
                                 <w:szCs w:val="16"/>
                               </w:rPr>
@@ -695,6 +724,7 @@
                             </w:pPr>
                             <w:r>
                               <w:rPr>
+                                <w:color w:val="000000"/>
                                 <w:sz w:val="16"/>
                                 <w:szCs w:val="16"/>
                               </w:rPr>
@@ -712,6 +742,7 @@
                             </w:pPr>
                             <w:r>
                               <w:rPr>
+                                <w:color w:val="000000"/>
                                 <w:sz w:val="16"/>
                                 <w:szCs w:val="16"/>
                               </w:rPr>
@@ -729,6 +760,7 @@
                             </w:pPr>
                             <w:r>
                               <w:rPr>
+                                <w:color w:val="000000"/>
                                 <w:sz w:val="16"/>
                                 <w:szCs w:val="16"/>
                               </w:rPr>
@@ -745,6 +777,7 @@
                             </w:pPr>
                             <w:r>
                               <w:rPr>
+                                <w:color w:val="000000"/>
                                 <w:sz w:val="16"/>
                                 <w:szCs w:val="16"/>
                               </w:rPr>
@@ -762,6 +795,7 @@
                             </w:pPr>
                             <w:r>
                               <w:rPr>
+                                <w:color w:val="000000"/>
                                 <w:sz w:val="16"/>
                                 <w:szCs w:val="16"/>
                               </w:rPr>
@@ -779,6 +813,7 @@
                             </w:pPr>
                             <w:r>
                               <w:rPr>
+                                <w:color w:val="000000"/>
                                 <w:sz w:val="16"/>
                                 <w:szCs w:val="16"/>
                               </w:rPr>
@@ -796,6 +831,7 @@
                             </w:pPr>
                             <w:r>
                               <w:rPr>
+                                <w:color w:val="000000"/>
                                 <w:sz w:val="16"/>
                                 <w:szCs w:val="16"/>
                               </w:rPr>
@@ -812,6 +848,7 @@
                             </w:pPr>
                             <w:r>
                               <w:rPr>
+                                <w:color w:val="000000"/>
                                 <w:sz w:val="16"/>
                                 <w:szCs w:val="16"/>
                               </w:rPr>
@@ -829,6 +866,7 @@
                             </w:pPr>
                             <w:r>
                               <w:rPr>
+                                <w:color w:val="000000"/>
                                 <w:sz w:val="16"/>
                                 <w:szCs w:val="16"/>
                               </w:rPr>
@@ -845,6 +883,7 @@
                             </w:pPr>
                             <w:r>
                               <w:rPr>
+                                <w:color w:val="000000"/>
                                 <w:sz w:val="16"/>
                                 <w:szCs w:val="16"/>
                               </w:rPr>
@@ -862,6 +901,7 @@
                             </w:pPr>
                             <w:r>
                               <w:rPr>
+                                <w:color w:val="000000"/>
                                 <w:sz w:val="16"/>
                                 <w:szCs w:val="16"/>
                               </w:rPr>
@@ -878,6 +918,7 @@
                             </w:pPr>
                             <w:r>
                               <w:rPr>
+                                <w:color w:val="000000"/>
                                 <w:sz w:val="16"/>
                                 <w:szCs w:val="16"/>
                               </w:rPr>
@@ -895,6 +936,7 @@
                             </w:pPr>
                             <w:r>
                               <w:rPr>
+                                <w:color w:val="000000"/>
                                 <w:sz w:val="16"/>
                                 <w:szCs w:val="16"/>
                               </w:rPr>
@@ -912,6 +954,7 @@
                             </w:pPr>
                             <w:r>
                               <w:rPr>
+                                <w:color w:val="000000"/>
                                 <w:sz w:val="16"/>
                                 <w:szCs w:val="16"/>
                               </w:rPr>
@@ -928,6 +971,7 @@
                             </w:pPr>
                             <w:r>
                               <w:rPr>
+                                <w:color w:val="000000"/>
                                 <w:sz w:val="16"/>
                                 <w:szCs w:val="16"/>
                               </w:rPr>
@@ -944,7 +988,9 @@
                               </w:rPr>
                             </w:pPr>
                             <w:r>
-                              <w:rPr/>
+                              <w:rPr>
+                                <w:color w:val="000000"/>
+                              </w:rPr>
                             </w:r>
                           </w:p>
                         </w:txbxContent>
@@ -960,7 +1006,7 @@
           </mc:Choice>
           <mc:Fallback>
             <w:pict>
-              <v:rect id="shape_0" ID="Metin Kutusu 2" path="m0,0l-2147483645,0l-2147483645,-2147483646l0,-2147483646xe" fillcolor="white" stroked="t" o:allowincell="f" style="position:absolute;margin-left:-9.55pt;margin-top:26.8pt;width:452.2pt;height:514.75pt;mso-wrap-style:square;v-text-anchor:top;mso-position-horizontal:right;mso-position-horizontal-relative:margin" wp14:anchorId="2F728833">
+              <v:rect id="shape_0" ID="Metin Kutusu 2" path="m0,0l-2147483645,0l-2147483645,-2147483646l0,-2147483646xe" fillcolor="white" stroked="t" o:allowincell="f" style="position:absolute;margin-left:-9.5pt;margin-top:26.8pt;width:452.2pt;height:514.75pt;mso-wrap-style:square;v-text-anchor:top;mso-position-horizontal:right;mso-position-horizontal-relative:margin" wp14:anchorId="2F728833">
                 <v:fill o:detectmouseclick="t" type="solid" color2="black"/>
                 <v:stroke color="black" weight="9360" joinstyle="miter" endcap="flat"/>
                 <v:textbox>
@@ -976,6 +1022,7 @@
                       </w:pPr>
                       <w:r>
                         <w:rPr>
+                          <w:color w:val="000000"/>
                           <w:sz w:val="16"/>
                           <w:szCs w:val="16"/>
                         </w:rPr>
@@ -993,6 +1040,7 @@
                       </w:pPr>
                       <w:r>
                         <w:rPr>
+                          <w:color w:val="000000"/>
                           <w:sz w:val="16"/>
                           <w:szCs w:val="16"/>
                         </w:rPr>
@@ -1009,6 +1057,7 @@
                       </w:pPr>
                       <w:r>
                         <w:rPr>
+                          <w:color w:val="000000"/>
                           <w:sz w:val="16"/>
                           <w:szCs w:val="16"/>
                         </w:rPr>
@@ -1026,6 +1075,7 @@
                       </w:pPr>
                       <w:r>
                         <w:rPr>
+                          <w:color w:val="000000"/>
                           <w:sz w:val="16"/>
                           <w:szCs w:val="16"/>
                         </w:rPr>
@@ -1043,6 +1093,7 @@
                       </w:pPr>
                       <w:r>
                         <w:rPr>
+                          <w:color w:val="000000"/>
                           <w:sz w:val="16"/>
                           <w:szCs w:val="16"/>
                         </w:rPr>
@@ -1059,6 +1110,7 @@
                       </w:pPr>
                       <w:r>
                         <w:rPr>
+                          <w:color w:val="000000"/>
                           <w:sz w:val="16"/>
                           <w:szCs w:val="16"/>
                         </w:rPr>
@@ -1076,6 +1128,7 @@
                       </w:pPr>
                       <w:r>
                         <w:rPr>
+                          <w:color w:val="000000"/>
                           <w:sz w:val="16"/>
                           <w:szCs w:val="16"/>
                         </w:rPr>
@@ -1092,6 +1145,7 @@
                       </w:pPr>
                       <w:r>
                         <w:rPr>
+                          <w:color w:val="000000"/>
                           <w:sz w:val="16"/>
                           <w:szCs w:val="16"/>
                         </w:rPr>
@@ -1109,6 +1163,7 @@
                       </w:pPr>
                       <w:r>
                         <w:rPr>
+                          <w:color w:val="000000"/>
                           <w:sz w:val="16"/>
                           <w:szCs w:val="16"/>
                         </w:rPr>
@@ -1125,6 +1180,7 @@
                       </w:pPr>
                       <w:r>
                         <w:rPr>
+                          <w:color w:val="000000"/>
                           <w:sz w:val="16"/>
                           <w:szCs w:val="16"/>
                         </w:rPr>
@@ -1142,6 +1198,7 @@
                       </w:pPr>
                       <w:r>
                         <w:rPr>
+                          <w:color w:val="000000"/>
                           <w:sz w:val="16"/>
                           <w:szCs w:val="16"/>
                         </w:rPr>
@@ -1158,6 +1215,7 @@
                       </w:pPr>
                       <w:r>
                         <w:rPr>
+                          <w:color w:val="000000"/>
                           <w:sz w:val="16"/>
                           <w:szCs w:val="16"/>
                         </w:rPr>
@@ -1175,6 +1233,7 @@
                       </w:pPr>
                       <w:r>
                         <w:rPr>
+                          <w:color w:val="000000"/>
                           <w:sz w:val="16"/>
                           <w:szCs w:val="16"/>
                         </w:rPr>
@@ -1192,6 +1251,7 @@
                       </w:pPr>
                       <w:r>
                         <w:rPr>
+                          <w:color w:val="000000"/>
                           <w:sz w:val="16"/>
                           <w:szCs w:val="16"/>
                         </w:rPr>
@@ -1209,6 +1269,7 @@
                       </w:pPr>
                       <w:r>
                         <w:rPr>
+                          <w:color w:val="000000"/>
                           <w:sz w:val="16"/>
                           <w:szCs w:val="16"/>
                         </w:rPr>
@@ -1225,6 +1286,7 @@
                       </w:pPr>
                       <w:r>
                         <w:rPr>
+                          <w:color w:val="000000"/>
                           <w:sz w:val="16"/>
                           <w:szCs w:val="16"/>
                         </w:rPr>
@@ -1242,6 +1304,7 @@
                       </w:pPr>
                       <w:r>
                         <w:rPr>
+                          <w:color w:val="000000"/>
                           <w:sz w:val="16"/>
                           <w:szCs w:val="16"/>
                         </w:rPr>
@@ -1259,6 +1322,7 @@
                       </w:pPr>
                       <w:r>
                         <w:rPr>
+                          <w:color w:val="000000"/>
                           <w:sz w:val="16"/>
                           <w:szCs w:val="16"/>
                         </w:rPr>
@@ -1275,6 +1339,7 @@
                       </w:pPr>
                       <w:r>
                         <w:rPr>
+                          <w:color w:val="000000"/>
                           <w:sz w:val="16"/>
                           <w:szCs w:val="16"/>
                         </w:rPr>
@@ -1292,6 +1357,7 @@
                       </w:pPr>
                       <w:r>
                         <w:rPr>
+                          <w:color w:val="000000"/>
                           <w:sz w:val="16"/>
                           <w:szCs w:val="16"/>
                         </w:rPr>
@@ -1308,6 +1374,7 @@
                       </w:pPr>
                       <w:r>
                         <w:rPr>
+                          <w:color w:val="000000"/>
                           <w:sz w:val="16"/>
                           <w:szCs w:val="16"/>
                         </w:rPr>
@@ -1325,6 +1392,7 @@
                       </w:pPr>
                       <w:r>
                         <w:rPr>
+                          <w:color w:val="000000"/>
                           <w:sz w:val="16"/>
                           <w:szCs w:val="16"/>
                         </w:rPr>
@@ -1341,6 +1409,7 @@
                       </w:pPr>
                       <w:r>
                         <w:rPr>
+                          <w:color w:val="000000"/>
                           <w:sz w:val="16"/>
                           <w:szCs w:val="16"/>
                         </w:rPr>
@@ -1358,6 +1427,7 @@
                       </w:pPr>
                       <w:r>
                         <w:rPr>
+                          <w:color w:val="000000"/>
                           <w:sz w:val="16"/>
                           <w:szCs w:val="16"/>
                         </w:rPr>
@@ -1374,6 +1444,7 @@
                       </w:pPr>
                       <w:r>
                         <w:rPr>
+                          <w:color w:val="000000"/>
                           <w:sz w:val="16"/>
                           <w:szCs w:val="16"/>
                         </w:rPr>
@@ -1391,6 +1462,7 @@
                       </w:pPr>
                       <w:r>
                         <w:rPr>
+                          <w:color w:val="000000"/>
                           <w:sz w:val="16"/>
                           <w:szCs w:val="16"/>
                         </w:rPr>
@@ -1407,6 +1479,7 @@
                       </w:pPr>
                       <w:r>
                         <w:rPr>
+                          <w:color w:val="000000"/>
                           <w:sz w:val="16"/>
                           <w:szCs w:val="16"/>
                         </w:rPr>
@@ -1424,6 +1497,7 @@
                       </w:pPr>
                       <w:r>
                         <w:rPr>
+                          <w:color w:val="000000"/>
                           <w:sz w:val="16"/>
                           <w:szCs w:val="16"/>
                         </w:rPr>
@@ -1440,6 +1514,7 @@
                       </w:pPr>
                       <w:r>
                         <w:rPr>
+                          <w:color w:val="000000"/>
                           <w:sz w:val="16"/>
                           <w:szCs w:val="16"/>
                         </w:rPr>
@@ -1457,6 +1532,7 @@
                       </w:pPr>
                       <w:r>
                         <w:rPr>
+                          <w:color w:val="000000"/>
                           <w:sz w:val="16"/>
                           <w:szCs w:val="16"/>
                         </w:rPr>
@@ -1474,6 +1550,7 @@
                       </w:pPr>
                       <w:r>
                         <w:rPr>
+                          <w:color w:val="000000"/>
                           <w:sz w:val="16"/>
                           <w:szCs w:val="16"/>
                         </w:rPr>
@@ -1491,6 +1568,7 @@
                       </w:pPr>
                       <w:r>
                         <w:rPr>
+                          <w:color w:val="000000"/>
                           <w:sz w:val="16"/>
                           <w:szCs w:val="16"/>
                         </w:rPr>
@@ -1507,6 +1585,7 @@
                       </w:pPr>
                       <w:r>
                         <w:rPr>
+                          <w:color w:val="000000"/>
                           <w:sz w:val="16"/>
                           <w:szCs w:val="16"/>
                         </w:rPr>
@@ -1524,6 +1603,7 @@
                       </w:pPr>
                       <w:r>
                         <w:rPr>
+                          <w:color w:val="000000"/>
                           <w:sz w:val="16"/>
                           <w:szCs w:val="16"/>
                         </w:rPr>
@@ -1541,6 +1621,7 @@
                       </w:pPr>
                       <w:r>
                         <w:rPr>
+                          <w:color w:val="000000"/>
                           <w:sz w:val="16"/>
                           <w:szCs w:val="16"/>
                         </w:rPr>
@@ -1558,6 +1639,7 @@
                       </w:pPr>
                       <w:r>
                         <w:rPr>
+                          <w:color w:val="000000"/>
                           <w:sz w:val="16"/>
                           <w:szCs w:val="16"/>
                         </w:rPr>
@@ -1574,6 +1656,7 @@
                       </w:pPr>
                       <w:r>
                         <w:rPr>
+                          <w:color w:val="000000"/>
                           <w:sz w:val="16"/>
                           <w:szCs w:val="16"/>
                         </w:rPr>
@@ -1591,6 +1674,7 @@
                       </w:pPr>
                       <w:r>
                         <w:rPr>
+                          <w:color w:val="000000"/>
                           <w:sz w:val="16"/>
                           <w:szCs w:val="16"/>
                         </w:rPr>
@@ -1607,6 +1691,7 @@
                       </w:pPr>
                       <w:r>
                         <w:rPr>
+                          <w:color w:val="000000"/>
                           <w:sz w:val="16"/>
                           <w:szCs w:val="16"/>
                         </w:rPr>
@@ -1624,6 +1709,7 @@
                       </w:pPr>
                       <w:r>
                         <w:rPr>
+                          <w:color w:val="000000"/>
                           <w:sz w:val="16"/>
                           <w:szCs w:val="16"/>
                         </w:rPr>
@@ -1640,6 +1726,7 @@
                       </w:pPr>
                       <w:r>
                         <w:rPr>
+                          <w:color w:val="000000"/>
                           <w:sz w:val="16"/>
                           <w:szCs w:val="16"/>
                         </w:rPr>
@@ -1657,6 +1744,7 @@
                       </w:pPr>
                       <w:r>
                         <w:rPr>
+                          <w:color w:val="000000"/>
                           <w:sz w:val="16"/>
                           <w:szCs w:val="16"/>
                         </w:rPr>
@@ -1674,6 +1762,7 @@
                       </w:pPr>
                       <w:r>
                         <w:rPr>
+                          <w:color w:val="000000"/>
                           <w:sz w:val="16"/>
                           <w:szCs w:val="16"/>
                         </w:rPr>
@@ -1690,6 +1779,7 @@
                       </w:pPr>
                       <w:r>
                         <w:rPr>
+                          <w:color w:val="000000"/>
                           <w:sz w:val="16"/>
                           <w:szCs w:val="16"/>
                         </w:rPr>
@@ -1706,7 +1796,9 @@
                         </w:rPr>
                       </w:pPr>
                       <w:r>
-                        <w:rPr/>
+                        <w:rPr>
+                          <w:color w:val="000000"/>
+                        </w:rPr>
                       </w:r>
                     </w:p>
                   </w:txbxContent>
@@ -2333,15 +2425,7 @@
           <w:b/>
           <w:bCs/>
         </w:rPr>
-        <w:t>e</w:t>
-      </w:r>
-      <w:r>
-        <w:rPr>
-          <w:rFonts w:cs="Times New Roman" w:ascii="Times New Roman" w:hAnsi="Times New Roman"/>
-          <w:b/>
-          <w:bCs/>
-        </w:rPr>
-        <w:t>xpression</w:t>
+        <w:t>expression</w:t>
       </w:r>
     </w:p>
     <w:p>
@@ -2361,7 +2445,19 @@
         <w:rPr>
           <w:rFonts w:cs="Times New Roman" w:ascii="Times New Roman" w:hAnsi="Times New Roman"/>
         </w:rPr>
-        <w:t>Expression is the counterpart and the reverse of void statements. Expression is any statement that returns a value.</w:t>
+        <w:t xml:space="preserve">Expression is the counterpart and the reverse of void statements. </w:t>
+      </w:r>
+      <w:r>
+        <w:rPr>
+          <w:rFonts w:cs="Times New Roman" w:ascii="Times New Roman" w:hAnsi="Times New Roman"/>
+        </w:rPr>
+        <w:t>It</w:t>
+      </w:r>
+      <w:r>
+        <w:rPr>
+          <w:rFonts w:cs="Times New Roman" w:ascii="Times New Roman" w:hAnsi="Times New Roman"/>
+        </w:rPr>
+        <w:t xml:space="preserve"> is any statement that returns a value.</w:t>
       </w:r>
     </w:p>
     <w:p>
@@ -2408,59 +2504,97 @@
           <w:b w:val="false"/>
           <w:bCs w:val="false"/>
         </w:rPr>
-        <w:t>Conditional expressions are equations that result in boolean values</w:t>
-      </w:r>
-      <w:r>
-        <w:rPr>
-          <w:rFonts w:cs="Times New Roman" w:ascii="Times New Roman" w:hAnsi="Times New Roman"/>
+        <w:t>Conditional expressions are equations that result in boolean values.</w:t>
+      </w:r>
+    </w:p>
+    <w:p>
+      <w:pPr>
+        <w:pStyle w:val="ListParagraph"/>
+        <w:numPr>
+          <w:ilvl w:val="0"/>
+          <w:numId w:val="2"/>
+        </w:numPr>
+        <w:ind w:hanging="360" w:left="360"/>
+        <w:jc w:val="both"/>
+        <w:rPr>
+          <w:rFonts w:ascii="Times New Roman" w:hAnsi="Times New Roman" w:cs="Times New Roman"/>
+          <w:b/>
+          <w:bCs/>
+        </w:rPr>
+      </w:pPr>
+      <w:r>
+        <w:rPr>
+          <w:rFonts w:cs="Times New Roman" w:ascii="Times New Roman" w:hAnsi="Times New Roman"/>
+          <w:b/>
+          <w:bCs/>
+        </w:rPr>
+        <w:t>assignment_expression</w:t>
+      </w:r>
+    </w:p>
+    <w:p>
+      <w:pPr>
+        <w:pStyle w:val="ListParagraph"/>
+        <w:numPr>
+          <w:ilvl w:val="0"/>
+          <w:numId w:val="0"/>
+        </w:numPr>
+        <w:ind w:hanging="0" w:left="360"/>
+        <w:jc w:val="both"/>
+        <w:rPr>
+          <w:rFonts w:ascii="Times New Roman" w:hAnsi="Times New Roman" w:cs="Times New Roman"/>
+        </w:rPr>
+      </w:pPr>
+      <w:r>
+        <w:rPr>
+          <w:rFonts w:cs="Times New Roman" w:ascii="Times New Roman" w:hAnsi="Times New Roman"/>
+        </w:rPr>
+      </w:r>
+    </w:p>
+    <w:p>
+      <w:pPr>
+        <w:pStyle w:val="ListParagraph"/>
+        <w:numPr>
+          <w:ilvl w:val="0"/>
+          <w:numId w:val="2"/>
+        </w:numPr>
+        <w:ind w:hanging="360" w:left="360"/>
+        <w:jc w:val="both"/>
+        <w:rPr>
+          <w:rFonts w:ascii="Times New Roman" w:hAnsi="Times New Roman" w:cs="Times New Roman"/>
+          <w:b/>
+          <w:bCs/>
+        </w:rPr>
+      </w:pPr>
+      <w:r>
+        <w:rPr>
+          <w:rFonts w:cs="Times New Roman" w:ascii="Times New Roman" w:hAnsi="Times New Roman"/>
+          <w:b/>
+          <w:bCs/>
+        </w:rPr>
+        <w:t>low_precedence_arithmetic_expression</w:t>
+      </w:r>
+    </w:p>
+    <w:p>
+      <w:pPr>
+        <w:pStyle w:val="ListParagraph"/>
+        <w:numPr>
+          <w:ilvl w:val="0"/>
+          <w:numId w:val="0"/>
+        </w:numPr>
+        <w:ind w:hanging="0" w:left="360"/>
+        <w:jc w:val="both"/>
+        <w:rPr>
           <w:b w:val="false"/>
           <w:bCs w:val="false"/>
         </w:rPr>
-        <w:t>.</w:t>
-      </w:r>
-    </w:p>
-    <w:p>
-      <w:pPr>
-        <w:pStyle w:val="ListParagraph"/>
-        <w:numPr>
-          <w:ilvl w:val="0"/>
-          <w:numId w:val="2"/>
-        </w:numPr>
-        <w:ind w:hanging="360" w:left="360"/>
-        <w:jc w:val="both"/>
-        <w:rPr>
-          <w:rFonts w:ascii="Times New Roman" w:hAnsi="Times New Roman" w:cs="Times New Roman"/>
-          <w:b/>
-          <w:bCs/>
-        </w:rPr>
-      </w:pPr>
-      <w:r>
-        <w:rPr>
-          <w:rFonts w:cs="Times New Roman" w:ascii="Times New Roman" w:hAnsi="Times New Roman"/>
-          <w:b/>
-          <w:bCs/>
-        </w:rPr>
-        <w:t>assignment_expression</w:t>
-      </w:r>
-    </w:p>
-    <w:p>
-      <w:pPr>
-        <w:pStyle w:val="ListParagraph"/>
-        <w:numPr>
-          <w:ilvl w:val="0"/>
-          <w:numId w:val="0"/>
-        </w:numPr>
-        <w:ind w:hanging="0" w:left="360"/>
-        <w:jc w:val="both"/>
-        <w:rPr>
-          <w:rFonts w:ascii="Times New Roman" w:hAnsi="Times New Roman" w:cs="Times New Roman"/>
-        </w:rPr>
-      </w:pPr>
-      <w:r>
-        <w:rPr>
+      </w:pPr>
+      <w:r>
+        <w:rPr>
+          <w:rFonts w:cs="Times New Roman" w:ascii="Times New Roman" w:hAnsi="Times New Roman"/>
           <w:b w:val="false"/>
           <w:bCs w:val="false"/>
         </w:rPr>
+        <w:t>A low_precedence_arithmetic_expression is one of 2 things: either an arithmetic operation between another low precedence arithmetic expression and a high precedence arithmetic expression using a low precedence operator or it is a high precedence arithmetic expression. It is designed to result in left associativity following real life conventions.</w:t>
       </w:r>
     </w:p>
     <w:p>
@@ -2484,7 +2618,7 @@
           <w:b/>
           <w:bCs/>
         </w:rPr>
-        <w:t>low_precedence_arithmetic_expression</w:t>
+        <w:t>high_precedence_arithmetic_expression</w:t>
       </w:r>
     </w:p>
     <w:p>
@@ -2507,7 +2641,7 @@
           <w:b w:val="false"/>
           <w:bCs w:val="false"/>
         </w:rPr>
-        <w:t>def is a</w:t>
+        <w:t>A high_precedence_arithmetic_expression is one of 2 things: either an arithmetic operation between another high precedence arithmetic expression and a highest precedence arithmetic expression using a high precedence operator or it is a highest precedence arithmetic expression. It is designed to result in left associativity following real life conventions.</w:t>
       </w:r>
     </w:p>
     <w:p>
@@ -2531,7 +2665,7 @@
           <w:b/>
           <w:bCs/>
         </w:rPr>
-        <w:t>high_precedence_arithmetic_expression</w:t>
+        <w:t>highest_precedence_arithmetic_expression</w:t>
       </w:r>
     </w:p>
     <w:p>
@@ -2554,7 +2688,7 @@
           <w:b w:val="false"/>
           <w:bCs w:val="false"/>
         </w:rPr>
-        <w:t>def is a</w:t>
+        <w:t>A highest precedence arithmetic expression can be a highest precedence arithmetic expression acted on by an operator, a low precedence arithmetic expression in paranthesis, or a value.</w:t>
       </w:r>
     </w:p>
     <w:p>
@@ -2578,7 +2712,7 @@
           <w:b/>
           <w:bCs/>
         </w:rPr>
-        <w:t>highest_precedence_arithmetic_expression</w:t>
+        <w:t>low_precedence_operaton</w:t>
       </w:r>
     </w:p>
     <w:p>
@@ -2601,101 +2735,39 @@
           <w:b w:val="false"/>
           <w:bCs w:val="false"/>
         </w:rPr>
-        <w:t>def is a</w:t>
-      </w:r>
-    </w:p>
-    <w:p>
-      <w:pPr>
-        <w:pStyle w:val="ListParagraph"/>
-        <w:numPr>
-          <w:ilvl w:val="0"/>
-          <w:numId w:val="2"/>
-        </w:numPr>
-        <w:ind w:hanging="360" w:left="360"/>
-        <w:jc w:val="both"/>
-        <w:rPr>
-          <w:rFonts w:ascii="Times New Roman" w:hAnsi="Times New Roman" w:cs="Times New Roman"/>
-          <w:b/>
-          <w:bCs/>
-        </w:rPr>
-      </w:pPr>
-      <w:r>
-        <w:rPr>
-          <w:rFonts w:cs="Times New Roman" w:ascii="Times New Roman" w:hAnsi="Times New Roman"/>
-          <w:b/>
-          <w:bCs/>
-        </w:rPr>
-        <w:t>low_precedence_operaton</w:t>
-      </w:r>
-    </w:p>
-    <w:p>
-      <w:pPr>
-        <w:pStyle w:val="ListParagraph"/>
-        <w:numPr>
-          <w:ilvl w:val="0"/>
-          <w:numId w:val="0"/>
-        </w:numPr>
-        <w:ind w:hanging="0" w:left="360"/>
-        <w:jc w:val="both"/>
-        <w:rPr>
+        <w:t xml:space="preserve">A low precedence operator is a group of operators that have lower precedence in arithmetic, like </w:t>
+      </w:r>
+      <w:r>
+        <w:rPr>
+          <w:rFonts w:cs="Times New Roman" w:ascii="Times New Roman" w:hAnsi="Times New Roman"/>
           <w:b w:val="false"/>
           <w:bCs w:val="false"/>
         </w:rPr>
-      </w:pPr>
+        <w:t>addition</w:t>
+      </w:r>
       <w:r>
         <w:rPr>
           <w:rFonts w:cs="Times New Roman" w:ascii="Times New Roman" w:hAnsi="Times New Roman"/>
           <w:b w:val="false"/>
           <w:bCs w:val="false"/>
         </w:rPr>
-        <w:t>def is a</w:t>
-      </w:r>
-    </w:p>
-    <w:p>
-      <w:pPr>
-        <w:pStyle w:val="ListParagraph"/>
-        <w:numPr>
-          <w:ilvl w:val="0"/>
-          <w:numId w:val="2"/>
-        </w:numPr>
-        <w:ind w:hanging="360" w:left="360"/>
-        <w:jc w:val="both"/>
-        <w:rPr>
-          <w:rFonts w:ascii="Times New Roman" w:hAnsi="Times New Roman" w:cs="Times New Roman"/>
-          <w:b/>
-          <w:bCs/>
-        </w:rPr>
-      </w:pPr>
-      <w:r>
-        <w:rPr>
-          <w:rFonts w:cs="Times New Roman" w:ascii="Times New Roman" w:hAnsi="Times New Roman"/>
-          <w:b/>
-          <w:bCs/>
-        </w:rPr>
-        <w:t>high_precedence_operator</w:t>
-      </w:r>
-    </w:p>
-    <w:p>
-      <w:pPr>
-        <w:pStyle w:val="ListParagraph"/>
-        <w:numPr>
-          <w:ilvl w:val="0"/>
-          <w:numId w:val="0"/>
-        </w:numPr>
-        <w:ind w:hanging="0" w:left="360"/>
-        <w:jc w:val="both"/>
-        <w:rPr>
+        <w:t xml:space="preserve"> and </w:t>
+      </w:r>
+      <w:r>
+        <w:rPr>
+          <w:rFonts w:cs="Times New Roman" w:ascii="Times New Roman" w:hAnsi="Times New Roman"/>
           <w:b w:val="false"/>
           <w:bCs w:val="false"/>
         </w:rPr>
-      </w:pPr>
+        <w:t>substraction operators</w:t>
+      </w:r>
       <w:r>
         <w:rPr>
           <w:rFonts w:cs="Times New Roman" w:ascii="Times New Roman" w:hAnsi="Times New Roman"/>
           <w:b w:val="false"/>
           <w:bCs w:val="false"/>
         </w:rPr>
-        <w:t>def is a</w:t>
+        <w:t>.</w:t>
       </w:r>
     </w:p>
     <w:p>
@@ -2719,7 +2791,7 @@
           <w:b/>
           <w:bCs/>
         </w:rPr>
-        <w:t>highest_precedence_operator</w:t>
+        <w:t>high_precedence_operator</w:t>
       </w:r>
     </w:p>
     <w:p>
@@ -2742,148 +2814,291 @@
           <w:b w:val="false"/>
           <w:bCs w:val="false"/>
         </w:rPr>
-        <w:t>def is a</w:t>
-      </w:r>
-    </w:p>
-    <w:p>
-      <w:pPr>
-        <w:pStyle w:val="ListParagraph"/>
-        <w:numPr>
-          <w:ilvl w:val="0"/>
-          <w:numId w:val="2"/>
-        </w:numPr>
-        <w:ind w:hanging="360" w:left="360"/>
-        <w:jc w:val="both"/>
-        <w:rPr>
-          <w:rFonts w:ascii="Times New Roman" w:hAnsi="Times New Roman" w:cs="Times New Roman"/>
-          <w:b/>
-          <w:bCs/>
-        </w:rPr>
-      </w:pPr>
-      <w:r>
-        <w:rPr>
-          <w:rFonts w:cs="Times New Roman" w:ascii="Times New Roman" w:hAnsi="Times New Roman"/>
-          <w:b/>
-          <w:bCs/>
-        </w:rPr>
-        <w:t>value</w:t>
-      </w:r>
-    </w:p>
-    <w:p>
-      <w:pPr>
-        <w:pStyle w:val="ListParagraph"/>
-        <w:numPr>
-          <w:ilvl w:val="0"/>
-          <w:numId w:val="0"/>
-        </w:numPr>
-        <w:ind w:hanging="0" w:left="360"/>
-        <w:jc w:val="both"/>
-        <w:rPr>
+        <w:t xml:space="preserve">A high precedence operator is a group of operators that have </w:t>
+      </w:r>
+      <w:r>
+        <w:rPr>
+          <w:rFonts w:cs="Times New Roman" w:ascii="Times New Roman" w:hAnsi="Times New Roman"/>
           <w:b w:val="false"/>
           <w:bCs w:val="false"/>
         </w:rPr>
-      </w:pPr>
+        <w:t>higher</w:t>
+      </w:r>
       <w:r>
         <w:rPr>
           <w:rFonts w:cs="Times New Roman" w:ascii="Times New Roman" w:hAnsi="Times New Roman"/>
           <w:b w:val="false"/>
           <w:bCs w:val="false"/>
         </w:rPr>
-        <w:t>A value is anything that is returned</w:t>
-      </w:r>
-    </w:p>
-    <w:p>
-      <w:pPr>
-        <w:pStyle w:val="ListParagraph"/>
-        <w:numPr>
-          <w:ilvl w:val="0"/>
-          <w:numId w:val="2"/>
-        </w:numPr>
-        <w:ind w:hanging="360" w:left="360"/>
-        <w:jc w:val="both"/>
-        <w:rPr>
-          <w:rFonts w:ascii="Times New Roman" w:hAnsi="Times New Roman" w:cs="Times New Roman"/>
-          <w:b/>
-          <w:bCs/>
-        </w:rPr>
-      </w:pPr>
-      <w:r>
-        <w:rPr>
-          <w:rFonts w:cs="Times New Roman" w:ascii="Times New Roman" w:hAnsi="Times New Roman"/>
-          <w:b/>
-          <w:bCs/>
-        </w:rPr>
-        <w:t>function_call</w:t>
-      </w:r>
-    </w:p>
-    <w:p>
-      <w:pPr>
-        <w:pStyle w:val="ListParagraph"/>
-        <w:numPr>
-          <w:ilvl w:val="0"/>
-          <w:numId w:val="0"/>
-        </w:numPr>
-        <w:ind w:hanging="0" w:left="360"/>
-        <w:jc w:val="both"/>
-        <w:rPr>
+        <w:t xml:space="preserve"> precedence </w:t>
+      </w:r>
+      <w:r>
+        <w:rPr>
+          <w:rFonts w:cs="Times New Roman" w:ascii="Times New Roman" w:hAnsi="Times New Roman"/>
           <w:b w:val="false"/>
           <w:bCs w:val="false"/>
         </w:rPr>
-      </w:pPr>
+        <w:t>than the low precedence operators</w:t>
+      </w:r>
       <w:r>
         <w:rPr>
           <w:rFonts w:cs="Times New Roman" w:ascii="Times New Roman" w:hAnsi="Times New Roman"/>
           <w:b w:val="false"/>
           <w:bCs w:val="false"/>
         </w:rPr>
-        <w:t>A function_call is the format to invoke an already defined function. It is the combination of, first a function name and then an expression list filled with expressions matching the pre-defined parameter list.</w:t>
-      </w:r>
-    </w:p>
-    <w:p>
-      <w:pPr>
-        <w:pStyle w:val="ListParagraph"/>
-        <w:numPr>
-          <w:ilvl w:val="0"/>
-          <w:numId w:val="2"/>
-        </w:numPr>
-        <w:ind w:hanging="360" w:left="360"/>
-        <w:jc w:val="both"/>
-        <w:rPr>
-          <w:rFonts w:ascii="Times New Roman" w:hAnsi="Times New Roman" w:cs="Times New Roman"/>
-          <w:b/>
-          <w:bCs/>
-        </w:rPr>
-      </w:pPr>
-      <w:r>
-        <w:rPr>
-          <w:rFonts w:cs="Times New Roman" w:ascii="Times New Roman" w:hAnsi="Times New Roman"/>
-          <w:b/>
-          <w:bCs/>
-        </w:rPr>
-        <w:t>function_name</w:t>
-      </w:r>
-    </w:p>
-    <w:p>
-      <w:pPr>
-        <w:pStyle w:val="ListParagraph"/>
-        <w:numPr>
-          <w:ilvl w:val="0"/>
-          <w:numId w:val="0"/>
-        </w:numPr>
-        <w:ind w:hanging="0" w:left="360"/>
-        <w:jc w:val="both"/>
-        <w:rPr>
+        <w:t xml:space="preserve">, like multiplication and </w:t>
+      </w:r>
+      <w:r>
+        <w:rPr>
+          <w:rFonts w:cs="Times New Roman" w:ascii="Times New Roman" w:hAnsi="Times New Roman"/>
           <w:b w:val="false"/>
           <w:bCs w:val="false"/>
         </w:rPr>
-      </w:pPr>
+        <w:t>division operators</w:t>
+      </w:r>
       <w:r>
         <w:rPr>
           <w:rFonts w:cs="Times New Roman" w:ascii="Times New Roman" w:hAnsi="Times New Roman"/>
           <w:b w:val="false"/>
           <w:bCs w:val="false"/>
         </w:rPr>
-        <w:t>A function_name is either a variable that was used in the definition of a function before or a primitive function which is a pre-defined function by the language.</w:t>
+        <w:t>.</w:t>
+      </w:r>
+    </w:p>
+    <w:p>
+      <w:pPr>
+        <w:pStyle w:val="ListParagraph"/>
+        <w:numPr>
+          <w:ilvl w:val="0"/>
+          <w:numId w:val="2"/>
+        </w:numPr>
+        <w:ind w:hanging="360" w:left="360"/>
+        <w:jc w:val="both"/>
+        <w:rPr>
+          <w:rFonts w:ascii="Times New Roman" w:hAnsi="Times New Roman" w:cs="Times New Roman"/>
+          <w:b/>
+          <w:bCs/>
+        </w:rPr>
+      </w:pPr>
+      <w:r>
+        <w:rPr>
+          <w:rFonts w:cs="Times New Roman" w:ascii="Times New Roman" w:hAnsi="Times New Roman"/>
+          <w:b/>
+          <w:bCs/>
+        </w:rPr>
+        <w:t>highest_precedence_operator</w:t>
+      </w:r>
+    </w:p>
+    <w:p>
+      <w:pPr>
+        <w:pStyle w:val="ListParagraph"/>
+        <w:numPr>
+          <w:ilvl w:val="0"/>
+          <w:numId w:val="0"/>
+        </w:numPr>
+        <w:ind w:hanging="0" w:left="360"/>
+        <w:jc w:val="both"/>
+        <w:rPr>
+          <w:b w:val="false"/>
+          <w:bCs w:val="false"/>
+        </w:rPr>
+      </w:pPr>
+      <w:r>
+        <w:rPr>
+          <w:rFonts w:cs="Times New Roman" w:ascii="Times New Roman" w:hAnsi="Times New Roman"/>
+          <w:b w:val="false"/>
+          <w:bCs w:val="false"/>
+        </w:rPr>
+        <w:t>A high</w:t>
+      </w:r>
+      <w:r>
+        <w:rPr>
+          <w:rFonts w:cs="Times New Roman" w:ascii="Times New Roman" w:hAnsi="Times New Roman"/>
+          <w:b w:val="false"/>
+          <w:bCs w:val="false"/>
+        </w:rPr>
+        <w:t>est</w:t>
+      </w:r>
+      <w:r>
+        <w:rPr>
+          <w:rFonts w:cs="Times New Roman" w:ascii="Times New Roman" w:hAnsi="Times New Roman"/>
+          <w:b w:val="false"/>
+          <w:bCs w:val="false"/>
+        </w:rPr>
+        <w:t xml:space="preserve"> precedence operator is a group of operators that </w:t>
+      </w:r>
+      <w:r>
+        <w:rPr>
+          <w:rFonts w:cs="Times New Roman" w:ascii="Times New Roman" w:hAnsi="Times New Roman"/>
+          <w:b w:val="false"/>
+          <w:bCs w:val="false"/>
+        </w:rPr>
+        <w:t xml:space="preserve">have </w:t>
+      </w:r>
+      <w:r>
+        <w:rPr>
+          <w:rFonts w:cs="Times New Roman" w:ascii="Times New Roman" w:hAnsi="Times New Roman"/>
+          <w:b w:val="false"/>
+          <w:bCs w:val="false"/>
+        </w:rPr>
+        <w:t xml:space="preserve">precedence </w:t>
+      </w:r>
+      <w:r>
+        <w:rPr>
+          <w:rFonts w:cs="Times New Roman" w:ascii="Times New Roman" w:hAnsi="Times New Roman"/>
+          <w:b w:val="false"/>
+          <w:bCs w:val="false"/>
+        </w:rPr>
+        <w:t>over all other defined operators</w:t>
+      </w:r>
+      <w:r>
+        <w:rPr>
+          <w:rFonts w:cs="Times New Roman" w:ascii="Times New Roman" w:hAnsi="Times New Roman"/>
+          <w:b w:val="false"/>
+          <w:bCs w:val="false"/>
+        </w:rPr>
+        <w:t>.</w:t>
+      </w:r>
+    </w:p>
+    <w:p>
+      <w:pPr>
+        <w:pStyle w:val="ListParagraph"/>
+        <w:numPr>
+          <w:ilvl w:val="0"/>
+          <w:numId w:val="2"/>
+        </w:numPr>
+        <w:ind w:hanging="360" w:left="360"/>
+        <w:jc w:val="both"/>
+        <w:rPr>
+          <w:rFonts w:ascii="Times New Roman" w:hAnsi="Times New Roman" w:cs="Times New Roman"/>
+          <w:b/>
+          <w:bCs/>
+        </w:rPr>
+      </w:pPr>
+      <w:r>
+        <w:rPr>
+          <w:rFonts w:cs="Times New Roman" w:ascii="Times New Roman" w:hAnsi="Times New Roman"/>
+          <w:b/>
+          <w:bCs/>
+        </w:rPr>
+        <w:t>value</w:t>
+      </w:r>
+    </w:p>
+    <w:p>
+      <w:pPr>
+        <w:pStyle w:val="ListParagraph"/>
+        <w:numPr>
+          <w:ilvl w:val="0"/>
+          <w:numId w:val="0"/>
+        </w:numPr>
+        <w:ind w:hanging="0" w:left="360"/>
+        <w:jc w:val="both"/>
+        <w:rPr>
+          <w:b w:val="false"/>
+          <w:bCs w:val="false"/>
+        </w:rPr>
+      </w:pPr>
+      <w:r>
+        <w:rPr>
+          <w:rFonts w:cs="Times New Roman" w:ascii="Times New Roman" w:hAnsi="Times New Roman"/>
+          <w:b w:val="false"/>
+          <w:bCs w:val="false"/>
+        </w:rPr>
+        <w:t>A value is anything that is returned.</w:t>
+      </w:r>
+    </w:p>
+    <w:p>
+      <w:pPr>
+        <w:pStyle w:val="ListParagraph"/>
+        <w:numPr>
+          <w:ilvl w:val="0"/>
+          <w:numId w:val="2"/>
+        </w:numPr>
+        <w:ind w:hanging="360" w:left="360"/>
+        <w:jc w:val="both"/>
+        <w:rPr>
+          <w:rFonts w:ascii="Times New Roman" w:hAnsi="Times New Roman" w:cs="Times New Roman"/>
+          <w:b/>
+          <w:bCs/>
+        </w:rPr>
+      </w:pPr>
+      <w:r>
+        <w:rPr>
+          <w:rFonts w:cs="Times New Roman" w:ascii="Times New Roman" w:hAnsi="Times New Roman"/>
+          <w:b/>
+          <w:bCs/>
+        </w:rPr>
+        <w:t>function_call</w:t>
+      </w:r>
+    </w:p>
+    <w:p>
+      <w:pPr>
+        <w:pStyle w:val="ListParagraph"/>
+        <w:numPr>
+          <w:ilvl w:val="0"/>
+          <w:numId w:val="0"/>
+        </w:numPr>
+        <w:ind w:hanging="0" w:left="360"/>
+        <w:jc w:val="both"/>
+        <w:rPr>
+          <w:b w:val="false"/>
+          <w:bCs w:val="false"/>
+        </w:rPr>
+      </w:pPr>
+      <w:r>
+        <w:rPr>
+          <w:rFonts w:cs="Times New Roman" w:ascii="Times New Roman" w:hAnsi="Times New Roman"/>
+          <w:b w:val="false"/>
+          <w:bCs w:val="false"/>
+        </w:rPr>
+        <w:t>A function call is the format to invoke an already defined function. It is the combination of, first a function name and then an expression list filled with expressions matching the pre-defined parameter list.</w:t>
+      </w:r>
+    </w:p>
+    <w:p>
+      <w:pPr>
+        <w:pStyle w:val="ListParagraph"/>
+        <w:numPr>
+          <w:ilvl w:val="0"/>
+          <w:numId w:val="2"/>
+        </w:numPr>
+        <w:ind w:hanging="360" w:left="360"/>
+        <w:jc w:val="both"/>
+        <w:rPr>
+          <w:rFonts w:ascii="Times New Roman" w:hAnsi="Times New Roman" w:cs="Times New Roman"/>
+          <w:b/>
+          <w:bCs/>
+        </w:rPr>
+      </w:pPr>
+      <w:r>
+        <w:rPr>
+          <w:rFonts w:cs="Times New Roman" w:ascii="Times New Roman" w:hAnsi="Times New Roman"/>
+          <w:b/>
+          <w:bCs/>
+        </w:rPr>
+        <w:t>function_name</w:t>
+      </w:r>
+    </w:p>
+    <w:p>
+      <w:pPr>
+        <w:pStyle w:val="ListParagraph"/>
+        <w:numPr>
+          <w:ilvl w:val="0"/>
+          <w:numId w:val="0"/>
+        </w:numPr>
+        <w:ind w:hanging="0" w:left="360"/>
+        <w:jc w:val="both"/>
+        <w:rPr>
+          <w:b w:val="false"/>
+          <w:bCs w:val="false"/>
+        </w:rPr>
+      </w:pPr>
+      <w:r>
+        <w:rPr>
+          <w:rFonts w:cs="Times New Roman" w:ascii="Times New Roman" w:hAnsi="Times New Roman"/>
+          <w:b w:val="false"/>
+          <w:bCs w:val="false"/>
+        </w:rPr>
+        <w:t>A function name is either a variable that was used in the definition of a function before or a primitive function which is a pre-defined function by the language.</w:t>
       </w:r>
     </w:p>
     <w:p>
@@ -3697,7 +3912,7 @@
   <w:docDefaults>
     <w:rPrDefault>
       <w:rPr>
-        <w:rFonts w:ascii="Calibri" w:hAnsi="Calibri" w:eastAsia="Calibri" w:cs="Arial" w:asciiTheme="minorHAnsi" w:cstheme="minorBidi" w:eastAsiaTheme="minorHAnsi" w:hAnsiTheme="minorHAnsi"/>
+        <w:rFonts w:ascii="Calibri" w:hAnsi="Calibri" w:eastAsia="Calibri" w:cs="" w:asciiTheme="minorHAnsi" w:cstheme="minorBidi" w:eastAsiaTheme="minorHAnsi" w:hAnsiTheme="minorHAnsi"/>
         <w:sz w:val="22"/>
         <w:szCs w:val="22"/>
         <w:lang w:val="en-US" w:eastAsia="en-US" w:bidi="ar-SA"/>
@@ -4093,12 +4308,13 @@
     <w:qFormat/>
     <w:pPr>
       <w:widowControl/>
+      <w:suppressAutoHyphens w:val="true"/>
       <w:bidi w:val="0"/>
       <w:spacing w:lineRule="auto" w:line="259" w:before="0" w:after="160"/>
       <w:jc w:val="left"/>
     </w:pPr>
     <w:rPr>
-      <w:rFonts w:ascii="Calibri" w:hAnsi="Calibri" w:eastAsia="Calibri" w:cs="Arial" w:asciiTheme="minorHAnsi" w:cstheme="minorBidi" w:eastAsiaTheme="minorHAnsi" w:hAnsiTheme="minorHAnsi"/>
+      <w:rFonts w:ascii="Calibri" w:hAnsi="Calibri" w:eastAsia="Calibri" w:cs="" w:asciiTheme="minorHAnsi" w:cstheme="minorBidi" w:eastAsiaTheme="minorHAnsi" w:hAnsiTheme="minorHAnsi"/>
       <w:color w:val="auto"/>
       <w:kern w:val="0"/>
       <w:sz w:val="22"/>

</xml_diff>